<commit_message>
PRG Interfaz y acabar BD
</commit_message>
<xml_diff>
--- a/BD/Tema6/Ejercicio5-Webs/Ejercicio5-Webs-Parte2-Julian.docx
+++ b/BD/Tema6/Ejercicio5-Webs/Ejercicio5-Webs-Parte2-Julian.docx
@@ -1,15 +1,17 @@
 
 <file path=word/document.xml><?xml version="1.0" encoding="utf-8"?>
-<w:document xmlns:wpc="http://schemas.microsoft.com/office/word/2010/wordprocessingCanvas" xmlns:cx="http://schemas.microsoft.com/office/drawing/2014/chartex" xmlns:cx1="http://schemas.microsoft.com/office/drawing/2015/9/8/chartex" xmlns:cx2="http://schemas.microsoft.com/office/drawing/2015/10/21/chartex" xmlns:cx3="http://schemas.microsoft.com/office/drawing/2016/5/9/chartex" xmlns:cx4="http://schemas.microsoft.com/office/drawing/2016/5/10/chartex" xmlns:cx5="http://schemas.microsoft.com/office/drawing/2016/5/11/chartex" xmlns:cx6="http://schemas.microsoft.com/office/drawing/2016/5/12/chartex" xmlns:cx7="http://schemas.microsoft.com/office/drawing/2016/5/13/chartex" xmlns:cx8="http://schemas.microsoft.com/office/drawing/2016/5/14/chartex" xmlns:mc="http://schemas.openxmlformats.org/markup-compatibility/2006" xmlns:aink="http://schemas.microsoft.com/office/drawing/2016/ink" xmlns:am3d="http://schemas.microsoft.com/office/drawing/2017/model3d" xmlns:o="urn:schemas-microsoft-com:office:office" xmlns:r="http://schemas.openxmlformats.org/officeDocument/2006/relationships" xmlns:m="http://schemas.openxmlformats.org/officeDocument/2006/math" xmlns:v="urn:schemas-microsoft-com:vml" xmlns:wp14="http://schemas.microsoft.com/office/word/2010/wordprocessingDrawing" xmlns:wp="http://schemas.openxmlformats.org/drawingml/2006/wordprocessingDrawing" xmlns:w10="urn:schemas-microsoft-com:office:word" xmlns:w="http://schemas.openxmlformats.org/wordprocessingml/2006/main" xmlns:w14="http://schemas.microsoft.com/office/word/2010/wordml" xmlns:w15="http://schemas.microsoft.com/office/word/2012/wordml" xmlns:w16cex="http://schemas.microsoft.com/office/word/2018/wordml/cex" xmlns:w16cid="http://schemas.microsoft.com/office/word/2016/wordml/cid" xmlns:w16="http://schemas.microsoft.com/office/word/2018/wordml" xmlns:w16sdtdh="http://schemas.microsoft.com/office/word/2020/wordml/sdtdatahash" xmlns:w16se="http://schemas.microsoft.com/office/word/2015/wordml/symex" xmlns:wpg="http://schemas.microsoft.com/office/word/2010/wordprocessingGroup" xmlns:wpi="http://schemas.microsoft.com/office/word/2010/wordprocessingInk" xmlns:wne="http://schemas.microsoft.com/office/word/2006/wordml" xmlns:wps="http://schemas.microsoft.com/office/word/2010/wordprocessingShape" mc:Ignorable="w14 w15 w16se w16cid w16 w16cex w16sdtdh wp14">
+<w:document xmlns:o="urn:schemas-microsoft-com:office:office" xmlns:r="http://schemas.openxmlformats.org/officeDocument/2006/relationships" xmlns:v="urn:schemas-microsoft-com:vml" xmlns:w="http://schemas.openxmlformats.org/wordprocessingml/2006/main" xmlns:w10="urn:schemas-microsoft-com:office:word" xmlns:wp="http://schemas.openxmlformats.org/drawingml/2006/wordprocessingDrawing" xmlns:wps="http://schemas.microsoft.com/office/word/2010/wordprocessingShape" xmlns:wpg="http://schemas.microsoft.com/office/word/2010/wordprocessingGroup" xmlns:mc="http://schemas.openxmlformats.org/markup-compatibility/2006" xmlns:wp14="http://schemas.microsoft.com/office/word/2010/wordprocessingDrawing" xmlns:w14="http://schemas.microsoft.com/office/word/2010/wordml" mc:Ignorable="w14 wp14">
   <w:body>
     <w:p>
       <w:pPr>
+        <w:pStyle w:val="Normal"/>
         <w:pBdr>
-          <w:bottom w:val="single" w:sz="4" w:space="1" w:color="auto"/>
+          <w:bottom w:val="single" w:sz="4" w:space="1" w:color="000000"/>
         </w:pBdr>
         <w:jc w:val="center"/>
         <w:rPr>
           <w:rFonts w:ascii="Arial" w:hAnsi="Arial" w:cs="Arial"/>
+          <w:b/>
           <w:b/>
           <w:bCs/>
           <w:sz w:val="90"/>
@@ -18,7 +20,7 @@
       </w:pPr>
       <w:r>
         <w:rPr>
-          <w:rFonts w:ascii="Arial" w:hAnsi="Arial" w:cs="Arial"/>
+          <w:rFonts w:cs="Arial" w:ascii="Arial" w:hAnsi="Arial"/>
           <w:b/>
           <w:bCs/>
           <w:sz w:val="90"/>
@@ -29,16 +31,26 @@
     </w:p>
     <w:p>
       <w:pPr>
+        <w:pStyle w:val="Normal"/>
         <w:jc w:val="center"/>
         <w:rPr>
           <w:rFonts w:ascii="Arial" w:hAnsi="Arial" w:cs="Arial"/>
+          <w:b/>
           <w:b/>
           <w:bCs/>
         </w:rPr>
       </w:pPr>
-    </w:p>
-    <w:p>
-      <w:pPr>
+      <w:r>
+        <w:rPr>
+          <w:rFonts w:cs="Arial" w:ascii="Arial" w:hAnsi="Arial"/>
+          <w:b/>
+          <w:bCs/>
+        </w:rPr>
+      </w:r>
+    </w:p>
+    <w:p>
+      <w:pPr>
+        <w:pStyle w:val="Normal"/>
         <w:numPr>
           <w:ilvl w:val="0"/>
           <w:numId w:val="1"/>
@@ -49,43 +61,51 @@
       </w:pPr>
       <w:r>
         <w:rPr>
-          <w:rFonts w:ascii="Arial" w:hAnsi="Arial" w:cs="Arial"/>
+          <w:rFonts w:cs="Arial" w:ascii="Arial" w:hAnsi="Arial"/>
         </w:rPr>
         <w:t>Muestra los sitios web cuya dirección contenga un 2:</w:t>
       </w:r>
     </w:p>
     <w:p>
       <w:pPr>
-        <w:rPr>
-          <w:rFonts w:ascii="Arial" w:hAnsi="Arial" w:cs="Arial"/>
-        </w:rPr>
-      </w:pPr>
-    </w:p>
-    <w:p>
-      <w:pPr>
+        <w:pStyle w:val="Normal"/>
+        <w:rPr>
+          <w:rFonts w:ascii="Arial" w:hAnsi="Arial" w:cs="Arial"/>
+        </w:rPr>
+      </w:pPr>
+      <w:r>
+        <w:rPr>
+          <w:rFonts w:cs="Arial" w:ascii="Arial" w:hAnsi="Arial"/>
+        </w:rPr>
+      </w:r>
+    </w:p>
+    <w:p>
+      <w:pPr>
+        <w:pStyle w:val="Normal"/>
         <w:widowControl/>
         <w:shd w:val="clear" w:color="auto" w:fill="2B2B2B"/>
         <w:tabs>
-          <w:tab w:val="left" w:pos="916"/>
-          <w:tab w:val="left" w:pos="1832"/>
-          <w:tab w:val="left" w:pos="2748"/>
-          <w:tab w:val="left" w:pos="3664"/>
-          <w:tab w:val="left" w:pos="4580"/>
-          <w:tab w:val="left" w:pos="5496"/>
-          <w:tab w:val="left" w:pos="6412"/>
-          <w:tab w:val="left" w:pos="7328"/>
-          <w:tab w:val="left" w:pos="8244"/>
-          <w:tab w:val="left" w:pos="9160"/>
-          <w:tab w:val="left" w:pos="10076"/>
-          <w:tab w:val="left" w:pos="10992"/>
-          <w:tab w:val="left" w:pos="11908"/>
-          <w:tab w:val="left" w:pos="12824"/>
-          <w:tab w:val="left" w:pos="13740"/>
-          <w:tab w:val="left" w:pos="14656"/>
+          <w:tab w:val="clear" w:pos="720"/>
+          <w:tab w:val="left" w:pos="916" w:leader="none"/>
+          <w:tab w:val="left" w:pos="1832" w:leader="none"/>
+          <w:tab w:val="left" w:pos="2748" w:leader="none"/>
+          <w:tab w:val="left" w:pos="3664" w:leader="none"/>
+          <w:tab w:val="left" w:pos="4580" w:leader="none"/>
+          <w:tab w:val="left" w:pos="5496" w:leader="none"/>
+          <w:tab w:val="left" w:pos="6412" w:leader="none"/>
+          <w:tab w:val="left" w:pos="7328" w:leader="none"/>
+          <w:tab w:val="left" w:pos="8244" w:leader="none"/>
+          <w:tab w:val="left" w:pos="9160" w:leader="none"/>
+          <w:tab w:val="left" w:pos="10076" w:leader="none"/>
+          <w:tab w:val="left" w:pos="10992" w:leader="none"/>
+          <w:tab w:val="left" w:pos="11908" w:leader="none"/>
+          <w:tab w:val="left" w:pos="12824" w:leader="none"/>
+          <w:tab w:val="left" w:pos="13740" w:leader="none"/>
+          <w:tab w:val="left" w:pos="14656" w:leader="none"/>
         </w:tabs>
-        <w:suppressAutoHyphens w:val="0"/>
-        <w:rPr>
-          <w:rFonts w:ascii="Courier New" w:eastAsia="Times New Roman" w:hAnsi="Courier New" w:cs="Courier New"/>
+        <w:suppressAutoHyphens w:val="false"/>
+        <w:rPr>
+          <w:rFonts w:ascii="Courier New" w:hAnsi="Courier New" w:eastAsia="Times New Roman" w:cs="Courier New"/>
           <w:color w:val="A9B7C6"/>
           <w:sz w:val="20"/>
           <w:szCs w:val="20"/>
@@ -94,7 +114,7 @@
       </w:pPr>
       <w:r>
         <w:rPr>
-          <w:rFonts w:ascii="Courier New" w:eastAsia="Times New Roman" w:hAnsi="Courier New" w:cs="Courier New"/>
+          <w:rFonts w:eastAsia="Times New Roman" w:cs="Courier New" w:ascii="Courier New" w:hAnsi="Courier New"/>
           <w:color w:val="CC7832"/>
           <w:sz w:val="20"/>
           <w:szCs w:val="20"/>
@@ -104,129 +124,104 @@
       </w:r>
       <w:r>
         <w:rPr>
-          <w:rFonts w:ascii="Courier New" w:eastAsia="Times New Roman" w:hAnsi="Courier New" w:cs="Courier New"/>
+          <w:rFonts w:eastAsia="Times New Roman" w:cs="Courier New" w:ascii="Courier New" w:hAnsi="Courier New"/>
           <w:color w:val="FFC66D"/>
           <w:sz w:val="20"/>
           <w:szCs w:val="20"/>
           <w:lang w:eastAsia="es-ES" w:bidi="ar-SA"/>
         </w:rPr>
         <w:t>*</w:t>
-      </w:r>
-      <w:r>
-        <w:rPr>
-          <w:rFonts w:ascii="Courier New" w:eastAsia="Times New Roman" w:hAnsi="Courier New" w:cs="Courier New"/>
-          <w:color w:val="FFC66D"/>
+        <w:br/>
+      </w:r>
+      <w:r>
+        <w:rPr>
+          <w:rFonts w:eastAsia="Times New Roman" w:cs="Courier New" w:ascii="Courier New" w:hAnsi="Courier New"/>
+          <w:color w:val="CC7832"/>
           <w:sz w:val="20"/>
           <w:szCs w:val="20"/>
           <w:lang w:eastAsia="es-ES" w:bidi="ar-SA"/>
         </w:rPr>
-        <w:br/>
-      </w:r>
-      <w:r>
-        <w:rPr>
-          <w:rFonts w:ascii="Courier New" w:eastAsia="Times New Roman" w:hAnsi="Courier New" w:cs="Courier New"/>
-          <w:color w:val="CC7832"/>
+        <w:t xml:space="preserve">FROM </w:t>
+      </w:r>
+      <w:r>
+        <w:rPr>
+          <w:rFonts w:eastAsia="Times New Roman" w:cs="Courier New" w:ascii="Courier New" w:hAnsi="Courier New"/>
+          <w:color w:val="A9B7C6"/>
           <w:sz w:val="20"/>
           <w:szCs w:val="20"/>
           <w:lang w:eastAsia="es-ES" w:bidi="ar-SA"/>
         </w:rPr>
-        <w:t xml:space="preserve">FROM </w:t>
-      </w:r>
-      <w:r>
-        <w:rPr>
-          <w:rFonts w:ascii="Courier New" w:eastAsia="Times New Roman" w:hAnsi="Courier New" w:cs="Courier New"/>
-          <w:color w:val="A9B7C6"/>
+        <w:t>sitio</w:t>
+        <w:br/>
+      </w:r>
+      <w:r>
+        <w:rPr>
+          <w:rFonts w:eastAsia="Times New Roman" w:cs="Courier New" w:ascii="Courier New" w:hAnsi="Courier New"/>
+          <w:color w:val="CC7832"/>
           <w:sz w:val="20"/>
           <w:szCs w:val="20"/>
           <w:lang w:eastAsia="es-ES" w:bidi="ar-SA"/>
         </w:rPr>
-        <w:t>sitio</w:t>
-      </w:r>
-      <w:r>
-        <w:rPr>
-          <w:rFonts w:ascii="Courier New" w:eastAsia="Times New Roman" w:hAnsi="Courier New" w:cs="Courier New"/>
-          <w:color w:val="A9B7C6"/>
+        <w:t xml:space="preserve">WHERE </w:t>
+      </w:r>
+      <w:r>
+        <w:rPr>
+          <w:rFonts w:eastAsia="Times New Roman" w:cs="Courier New" w:ascii="Courier New" w:hAnsi="Courier New"/>
+          <w:color w:val="9876AA"/>
           <w:sz w:val="20"/>
           <w:szCs w:val="20"/>
           <w:lang w:eastAsia="es-ES" w:bidi="ar-SA"/>
         </w:rPr>
-        <w:br/>
-      </w:r>
-      <w:r>
-        <w:rPr>
-          <w:rFonts w:ascii="Courier New" w:eastAsia="Times New Roman" w:hAnsi="Courier New" w:cs="Courier New"/>
+        <w:t xml:space="preserve">direccion </w:t>
+      </w:r>
+      <w:r>
+        <w:rPr>
+          <w:rFonts w:eastAsia="Times New Roman" w:cs="Courier New" w:ascii="Courier New" w:hAnsi="Courier New"/>
           <w:color w:val="CC7832"/>
           <w:sz w:val="20"/>
           <w:szCs w:val="20"/>
           <w:lang w:eastAsia="es-ES" w:bidi="ar-SA"/>
         </w:rPr>
-        <w:t xml:space="preserve">WHERE </w:t>
-      </w:r>
-      <w:proofErr w:type="spellStart"/>
-      <w:r>
-        <w:rPr>
-          <w:rFonts w:ascii="Courier New" w:eastAsia="Times New Roman" w:hAnsi="Courier New" w:cs="Courier New"/>
-          <w:color w:val="9876AA"/>
+        <w:t xml:space="preserve">LIKE </w:t>
+      </w:r>
+      <w:r>
+        <w:rPr>
+          <w:rFonts w:eastAsia="Times New Roman" w:cs="Courier New" w:ascii="Courier New" w:hAnsi="Courier New"/>
+          <w:color w:val="6A8759"/>
           <w:sz w:val="20"/>
           <w:szCs w:val="20"/>
           <w:lang w:eastAsia="es-ES" w:bidi="ar-SA"/>
         </w:rPr>
-        <w:t>direccion</w:t>
-      </w:r>
-      <w:proofErr w:type="spellEnd"/>
-      <w:r>
-        <w:rPr>
-          <w:rFonts w:ascii="Courier New" w:eastAsia="Times New Roman" w:hAnsi="Courier New" w:cs="Courier New"/>
-          <w:color w:val="9876AA"/>
-          <w:sz w:val="20"/>
-          <w:szCs w:val="20"/>
-          <w:lang w:eastAsia="es-ES" w:bidi="ar-SA"/>
-        </w:rPr>
-        <w:t xml:space="preserve"> </w:t>
-      </w:r>
-      <w:r>
-        <w:rPr>
-          <w:rFonts w:ascii="Courier New" w:eastAsia="Times New Roman" w:hAnsi="Courier New" w:cs="Courier New"/>
-          <w:color w:val="CC7832"/>
-          <w:sz w:val="20"/>
-          <w:szCs w:val="20"/>
-          <w:lang w:eastAsia="es-ES" w:bidi="ar-SA"/>
-        </w:rPr>
-        <w:t xml:space="preserve">LIKE </w:t>
-      </w:r>
-      <w:r>
-        <w:rPr>
-          <w:rFonts w:ascii="Courier New" w:eastAsia="Times New Roman" w:hAnsi="Courier New" w:cs="Courier New"/>
-          <w:color w:val="6A8759"/>
-          <w:sz w:val="20"/>
-          <w:szCs w:val="20"/>
-          <w:lang w:eastAsia="es-ES" w:bidi="ar-SA"/>
-        </w:rPr>
         <w:t>'%2%'</w:t>
       </w:r>
     </w:p>
     <w:p>
       <w:pPr>
-        <w:rPr>
-          <w:rFonts w:ascii="Arial" w:hAnsi="Arial" w:cs="Arial"/>
-        </w:rPr>
-      </w:pPr>
-    </w:p>
-    <w:p>
-      <w:pPr>
-        <w:rPr>
-          <w:rFonts w:ascii="Arial" w:hAnsi="Arial" w:cs="Arial"/>
-        </w:rPr>
-      </w:pPr>
-      <w:r>
-        <w:rPr>
-          <w:noProof/>
-        </w:rPr>
+        <w:pStyle w:val="Normal"/>
+        <w:rPr>
+          <w:rFonts w:ascii="Arial" w:hAnsi="Arial" w:cs="Arial"/>
+        </w:rPr>
+      </w:pPr>
+      <w:r>
+        <w:rPr>
+          <w:rFonts w:cs="Arial" w:ascii="Arial" w:hAnsi="Arial"/>
+        </w:rPr>
+      </w:r>
+    </w:p>
+    <w:p>
+      <w:pPr>
+        <w:pStyle w:val="Normal"/>
+        <w:rPr>
+          <w:rFonts w:ascii="Arial" w:hAnsi="Arial" w:cs="Arial"/>
+        </w:rPr>
+      </w:pPr>
+      <w:r>
+        <w:rPr/>
         <w:drawing>
-          <wp:inline distT="0" distB="0" distL="0" distR="0" wp14:anchorId="504AD5C9" wp14:editId="61F86E03">
+          <wp:inline distT="0" distB="0" distL="0" distR="0">
             <wp:extent cx="2800350" cy="447675"/>
-            <wp:effectExtent l="0" t="0" r="0" b="9525"/>
-            <wp:docPr id="1" name="Imagen 1"/>
+            <wp:effectExtent l="0" t="0" r="0" b="0"/>
+            <wp:docPr id="1" name="Imagen 1" descr=""/>
             <wp:cNvGraphicFramePr>
               <a:graphicFrameLocks xmlns:a="http://schemas.openxmlformats.org/drawingml/2006/main" noChangeAspect="1"/>
             </wp:cNvGraphicFramePr>
@@ -234,16 +229,18 @@
               <a:graphicData uri="http://schemas.openxmlformats.org/drawingml/2006/picture">
                 <pic:pic xmlns:pic="http://schemas.openxmlformats.org/drawingml/2006/picture">
                   <pic:nvPicPr>
-                    <pic:cNvPr id="1" name=""/>
-                    <pic:cNvPicPr/>
+                    <pic:cNvPr id="1" name="Imagen 1" descr=""/>
+                    <pic:cNvPicPr>
+                      <a:picLocks noChangeAspect="1" noChangeArrowheads="1"/>
+                    </pic:cNvPicPr>
                   </pic:nvPicPr>
                   <pic:blipFill>
-                    <a:blip r:embed="rId7"/>
+                    <a:blip r:embed="rId2"/>
                     <a:stretch>
                       <a:fillRect/>
                     </a:stretch>
                   </pic:blipFill>
-                  <pic:spPr>
+                  <pic:spPr bwMode="auto">
                     <a:xfrm>
                       <a:off x="0" y="0"/>
                       <a:ext cx="2800350" cy="447675"/>
@@ -261,20 +258,33 @@
     </w:p>
     <w:p>
       <w:pPr>
-        <w:rPr>
-          <w:rFonts w:ascii="Arial" w:hAnsi="Arial" w:cs="Arial"/>
-        </w:rPr>
-      </w:pPr>
-    </w:p>
-    <w:p>
-      <w:pPr>
-        <w:rPr>
-          <w:rFonts w:ascii="Arial" w:hAnsi="Arial" w:cs="Arial"/>
-        </w:rPr>
-      </w:pPr>
-    </w:p>
-    <w:p>
-      <w:pPr>
+        <w:pStyle w:val="Normal"/>
+        <w:rPr>
+          <w:rFonts w:ascii="Arial" w:hAnsi="Arial" w:cs="Arial"/>
+        </w:rPr>
+      </w:pPr>
+      <w:r>
+        <w:rPr>
+          <w:rFonts w:cs="Arial" w:ascii="Arial" w:hAnsi="Arial"/>
+        </w:rPr>
+      </w:r>
+    </w:p>
+    <w:p>
+      <w:pPr>
+        <w:pStyle w:val="Normal"/>
+        <w:rPr>
+          <w:rFonts w:ascii="Arial" w:hAnsi="Arial" w:cs="Arial"/>
+        </w:rPr>
+      </w:pPr>
+      <w:r>
+        <w:rPr>
+          <w:rFonts w:cs="Arial" w:ascii="Arial" w:hAnsi="Arial"/>
+        </w:rPr>
+      </w:r>
+    </w:p>
+    <w:p>
+      <w:pPr>
+        <w:pStyle w:val="Normal"/>
         <w:numPr>
           <w:ilvl w:val="0"/>
           <w:numId w:val="1"/>
@@ -285,35 +295,27 @@
       </w:pPr>
       <w:r>
         <w:rPr>
-          <w:rFonts w:ascii="Arial" w:hAnsi="Arial" w:cs="Arial"/>
-        </w:rPr>
-        <w:t>Muestra los objetos multimedia cuyo tamaño sea superior a 150 y extensión sea “</w:t>
-      </w:r>
-      <w:proofErr w:type="spellStart"/>
-      <w:r>
-        <w:rPr>
-          <w:rFonts w:ascii="Arial" w:hAnsi="Arial" w:cs="Arial"/>
-        </w:rPr>
-        <w:t>avi</w:t>
-      </w:r>
-      <w:proofErr w:type="spellEnd"/>
-      <w:r>
-        <w:rPr>
-          <w:rFonts w:ascii="Arial" w:hAnsi="Arial" w:cs="Arial"/>
-        </w:rPr>
-        <w:t>”:</w:t>
-      </w:r>
-    </w:p>
-    <w:p>
-      <w:pPr>
-        <w:rPr>
-          <w:rFonts w:ascii="Arial" w:hAnsi="Arial" w:cs="Arial"/>
-        </w:rPr>
-      </w:pPr>
-    </w:p>
-    <w:p>
-      <w:pPr>
-        <w:pStyle w:val="HTMLconformatoprevio"/>
+          <w:rFonts w:cs="Arial" w:ascii="Arial" w:hAnsi="Arial"/>
+        </w:rPr>
+        <w:t>Muestra los objetos multimedia cuyo tamaño sea superior a 150 y extensión sea “avi”:</w:t>
+      </w:r>
+    </w:p>
+    <w:p>
+      <w:pPr>
+        <w:pStyle w:val="Normal"/>
+        <w:rPr>
+          <w:rFonts w:ascii="Arial" w:hAnsi="Arial" w:cs="Arial"/>
+        </w:rPr>
+      </w:pPr>
+      <w:r>
+        <w:rPr>
+          <w:rFonts w:cs="Arial" w:ascii="Arial" w:hAnsi="Arial"/>
+        </w:rPr>
+      </w:r>
+    </w:p>
+    <w:p>
+      <w:pPr>
+        <w:pStyle w:val="HTMLPreformatted"/>
         <w:shd w:val="clear" w:color="auto" w:fill="2B2B2B"/>
         <w:rPr>
           <w:color w:val="A9B7C6"/>
@@ -330,11 +332,6 @@
           <w:color w:val="FFC66D"/>
         </w:rPr>
         <w:t>*</w:t>
-      </w:r>
-      <w:r>
-        <w:rPr>
-          <w:color w:val="FFC66D"/>
-        </w:rPr>
         <w:br/>
       </w:r>
       <w:r>
@@ -343,18 +340,11 @@
         </w:rPr>
         <w:t xml:space="preserve">FROM </w:t>
       </w:r>
-      <w:proofErr w:type="spellStart"/>
       <w:r>
         <w:rPr>
           <w:color w:val="A9B7C6"/>
         </w:rPr>
         <w:t>objeto_multimedia</w:t>
-      </w:r>
-      <w:proofErr w:type="spellEnd"/>
-      <w:r>
-        <w:rPr>
-          <w:color w:val="A9B7C6"/>
-        </w:rPr>
         <w:br/>
       </w:r>
       <w:r>
@@ -380,11 +370,6 @@
           <w:color w:val="6897BB"/>
         </w:rPr>
         <w:t>150</w:t>
-      </w:r>
-      <w:r>
-        <w:rPr>
-          <w:color w:val="6897BB"/>
-        </w:rPr>
         <w:br/>
         <w:t xml:space="preserve">  </w:t>
       </w:r>
@@ -394,19 +379,11 @@
         </w:rPr>
         <w:t xml:space="preserve">AND </w:t>
       </w:r>
-      <w:proofErr w:type="spellStart"/>
       <w:r>
         <w:rPr>
           <w:color w:val="9876AA"/>
         </w:rPr>
-        <w:t>extension</w:t>
-      </w:r>
-      <w:proofErr w:type="spellEnd"/>
-      <w:r>
-        <w:rPr>
-          <w:color w:val="9876AA"/>
-        </w:rPr>
-        <w:t xml:space="preserve"> </w:t>
+        <w:t xml:space="preserve">extension </w:t>
       </w:r>
       <w:r>
         <w:rPr>
@@ -418,45 +395,36 @@
         <w:rPr>
           <w:color w:val="6A8759"/>
         </w:rPr>
-        <w:t>'</w:t>
-      </w:r>
-      <w:proofErr w:type="spellStart"/>
-      <w:r>
-        <w:rPr>
-          <w:color w:val="6A8759"/>
-        </w:rPr>
-        <w:t>avi</w:t>
-      </w:r>
-      <w:proofErr w:type="spellEnd"/>
-      <w:r>
-        <w:rPr>
-          <w:color w:val="6A8759"/>
-        </w:rPr>
-        <w:t>'</w:t>
-      </w:r>
-    </w:p>
-    <w:p>
-      <w:pPr>
-        <w:rPr>
-          <w:rFonts w:ascii="Arial" w:hAnsi="Arial" w:cs="Arial"/>
-        </w:rPr>
-      </w:pPr>
-    </w:p>
-    <w:p>
-      <w:pPr>
-        <w:rPr>
-          <w:rFonts w:ascii="Arial" w:hAnsi="Arial" w:cs="Arial"/>
-        </w:rPr>
-      </w:pPr>
-      <w:r>
-        <w:rPr>
-          <w:noProof/>
-        </w:rPr>
+        <w:t>'avi'</w:t>
+      </w:r>
+    </w:p>
+    <w:p>
+      <w:pPr>
+        <w:pStyle w:val="Normal"/>
+        <w:rPr>
+          <w:rFonts w:ascii="Arial" w:hAnsi="Arial" w:cs="Arial"/>
+        </w:rPr>
+      </w:pPr>
+      <w:r>
+        <w:rPr>
+          <w:rFonts w:cs="Arial" w:ascii="Arial" w:hAnsi="Arial"/>
+        </w:rPr>
+      </w:r>
+    </w:p>
+    <w:p>
+      <w:pPr>
+        <w:pStyle w:val="Normal"/>
+        <w:rPr>
+          <w:rFonts w:ascii="Arial" w:hAnsi="Arial" w:cs="Arial"/>
+        </w:rPr>
+      </w:pPr>
+      <w:r>
+        <w:rPr/>
         <w:drawing>
-          <wp:inline distT="0" distB="0" distL="0" distR="0" wp14:anchorId="0624ECCD" wp14:editId="519D3AAE">
+          <wp:inline distT="0" distB="0" distL="0" distR="0">
             <wp:extent cx="4057650" cy="685800"/>
             <wp:effectExtent l="0" t="0" r="0" b="0"/>
-            <wp:docPr id="2" name="Imagen 2"/>
+            <wp:docPr id="2" name="Imagen 2" descr=""/>
             <wp:cNvGraphicFramePr>
               <a:graphicFrameLocks xmlns:a="http://schemas.openxmlformats.org/drawingml/2006/main" noChangeAspect="1"/>
             </wp:cNvGraphicFramePr>
@@ -464,16 +432,18 @@
               <a:graphicData uri="http://schemas.openxmlformats.org/drawingml/2006/picture">
                 <pic:pic xmlns:pic="http://schemas.openxmlformats.org/drawingml/2006/picture">
                   <pic:nvPicPr>
-                    <pic:cNvPr id="1" name=""/>
-                    <pic:cNvPicPr/>
+                    <pic:cNvPr id="2" name="Imagen 2" descr=""/>
+                    <pic:cNvPicPr>
+                      <a:picLocks noChangeAspect="1" noChangeArrowheads="1"/>
+                    </pic:cNvPicPr>
                   </pic:nvPicPr>
                   <pic:blipFill>
-                    <a:blip r:embed="rId8"/>
+                    <a:blip r:embed="rId3"/>
                     <a:stretch>
                       <a:fillRect/>
                     </a:stretch>
                   </pic:blipFill>
-                  <pic:spPr>
+                  <pic:spPr bwMode="auto">
                     <a:xfrm>
                       <a:off x="0" y="0"/>
                       <a:ext cx="4057650" cy="685800"/>
@@ -491,20 +461,33 @@
     </w:p>
     <w:p>
       <w:pPr>
-        <w:rPr>
-          <w:rFonts w:ascii="Arial" w:hAnsi="Arial" w:cs="Arial"/>
-        </w:rPr>
-      </w:pPr>
-    </w:p>
-    <w:p>
-      <w:pPr>
-        <w:rPr>
-          <w:rFonts w:ascii="Arial" w:hAnsi="Arial" w:cs="Arial"/>
-        </w:rPr>
-      </w:pPr>
-    </w:p>
-    <w:p>
-      <w:pPr>
+        <w:pStyle w:val="Normal"/>
+        <w:rPr>
+          <w:rFonts w:ascii="Arial" w:hAnsi="Arial" w:cs="Arial"/>
+        </w:rPr>
+      </w:pPr>
+      <w:r>
+        <w:rPr>
+          <w:rFonts w:cs="Arial" w:ascii="Arial" w:hAnsi="Arial"/>
+        </w:rPr>
+      </w:r>
+    </w:p>
+    <w:p>
+      <w:pPr>
+        <w:pStyle w:val="Normal"/>
+        <w:rPr>
+          <w:rFonts w:ascii="Arial" w:hAnsi="Arial" w:cs="Arial"/>
+        </w:rPr>
+      </w:pPr>
+      <w:r>
+        <w:rPr>
+          <w:rFonts w:cs="Arial" w:ascii="Arial" w:hAnsi="Arial"/>
+        </w:rPr>
+      </w:r>
+    </w:p>
+    <w:p>
+      <w:pPr>
+        <w:pStyle w:val="Normal"/>
         <w:numPr>
           <w:ilvl w:val="0"/>
           <w:numId w:val="1"/>
@@ -515,61 +498,27 @@
       </w:pPr>
       <w:r>
         <w:rPr>
-          <w:rFonts w:ascii="Arial" w:hAnsi="Arial" w:cs="Arial"/>
-        </w:rPr>
-        <w:t>Muestra las imágenes cuyo fichero empiece por “</w:t>
-      </w:r>
-      <w:proofErr w:type="spellStart"/>
-      <w:r>
-        <w:rPr>
-          <w:rFonts w:ascii="Arial" w:hAnsi="Arial" w:cs="Arial"/>
-        </w:rPr>
-        <w:t>img</w:t>
-      </w:r>
-      <w:proofErr w:type="spellEnd"/>
-      <w:r>
-        <w:rPr>
-          <w:rFonts w:ascii="Arial" w:hAnsi="Arial" w:cs="Arial"/>
-        </w:rPr>
-        <w:t xml:space="preserve">” y mida </w:t>
-      </w:r>
-      <w:r>
-        <w:rPr>
-          <w:rFonts w:ascii="Arial" w:hAnsi="Arial" w:cs="Arial"/>
-        </w:rPr>
-        <w:t>más</w:t>
-      </w:r>
-      <w:r>
-        <w:rPr>
-          <w:rFonts w:ascii="Arial" w:hAnsi="Arial" w:cs="Arial"/>
-        </w:rPr>
-        <w:t xml:space="preserve"> de 150 </w:t>
-      </w:r>
-      <w:proofErr w:type="spellStart"/>
-      <w:r>
-        <w:rPr>
-          <w:rFonts w:ascii="Arial" w:hAnsi="Arial" w:cs="Arial"/>
-        </w:rPr>
-        <w:t>px</w:t>
-      </w:r>
-      <w:proofErr w:type="spellEnd"/>
-      <w:r>
-        <w:rPr>
-          <w:rFonts w:ascii="Arial" w:hAnsi="Arial" w:cs="Arial"/>
-        </w:rPr>
-        <w:t xml:space="preserve"> de alto:</w:t>
-      </w:r>
-    </w:p>
-    <w:p>
-      <w:pPr>
-        <w:rPr>
-          <w:rFonts w:ascii="Arial" w:hAnsi="Arial" w:cs="Arial"/>
-        </w:rPr>
-      </w:pPr>
-    </w:p>
-    <w:p>
-      <w:pPr>
-        <w:pStyle w:val="HTMLconformatoprevio"/>
+          <w:rFonts w:cs="Arial" w:ascii="Arial" w:hAnsi="Arial"/>
+        </w:rPr>
+        <w:t>Muestra las imágenes cuyo fichero empiece por “img” y mida más de 150 px de alto:</w:t>
+      </w:r>
+    </w:p>
+    <w:p>
+      <w:pPr>
+        <w:pStyle w:val="Normal"/>
+        <w:rPr>
+          <w:rFonts w:ascii="Arial" w:hAnsi="Arial" w:cs="Arial"/>
+        </w:rPr>
+      </w:pPr>
+      <w:r>
+        <w:rPr>
+          <w:rFonts w:cs="Arial" w:ascii="Arial" w:hAnsi="Arial"/>
+        </w:rPr>
+      </w:r>
+    </w:p>
+    <w:p>
+      <w:pPr>
+        <w:pStyle w:val="HTMLPreformatted"/>
         <w:shd w:val="clear" w:color="auto" w:fill="2B2B2B"/>
         <w:rPr>
           <w:color w:val="A9B7C6"/>
@@ -586,11 +535,6 @@
           <w:color w:val="FFC66D"/>
         </w:rPr>
         <w:t>*</w:t>
-      </w:r>
-      <w:r>
-        <w:rPr>
-          <w:color w:val="FFC66D"/>
-        </w:rPr>
         <w:br/>
       </w:r>
       <w:r>
@@ -604,11 +548,6 @@
           <w:color w:val="A9B7C6"/>
         </w:rPr>
         <w:t>imagen</w:t>
-      </w:r>
-      <w:r>
-        <w:rPr>
-          <w:color w:val="A9B7C6"/>
-        </w:rPr>
         <w:br/>
       </w:r>
       <w:r>
@@ -633,26 +572,7 @@
         <w:rPr>
           <w:color w:val="6A8759"/>
         </w:rPr>
-        <w:t>'</w:t>
-      </w:r>
-      <w:proofErr w:type="spellStart"/>
-      <w:r>
-        <w:rPr>
-          <w:color w:val="6A8759"/>
-        </w:rPr>
-        <w:t>img</w:t>
-      </w:r>
-      <w:proofErr w:type="spellEnd"/>
-      <w:r>
-        <w:rPr>
-          <w:color w:val="6A8759"/>
-        </w:rPr>
-        <w:t>%'</w:t>
-      </w:r>
-      <w:r>
-        <w:rPr>
-          <w:color w:val="6A8759"/>
-        </w:rPr>
+        <w:t>'img%'</w:t>
         <w:br/>
         <w:t xml:space="preserve">  </w:t>
       </w:r>
@@ -683,26 +603,31 @@
     </w:p>
     <w:p>
       <w:pPr>
-        <w:rPr>
-          <w:rFonts w:ascii="Arial" w:hAnsi="Arial" w:cs="Arial"/>
-        </w:rPr>
-      </w:pPr>
-    </w:p>
-    <w:p>
-      <w:pPr>
-        <w:rPr>
-          <w:rFonts w:ascii="Arial" w:hAnsi="Arial" w:cs="Arial"/>
-        </w:rPr>
-      </w:pPr>
-      <w:r>
-        <w:rPr>
-          <w:noProof/>
-        </w:rPr>
+        <w:pStyle w:val="Normal"/>
+        <w:rPr>
+          <w:rFonts w:ascii="Arial" w:hAnsi="Arial" w:cs="Arial"/>
+        </w:rPr>
+      </w:pPr>
+      <w:r>
+        <w:rPr>
+          <w:rFonts w:cs="Arial" w:ascii="Arial" w:hAnsi="Arial"/>
+        </w:rPr>
+      </w:r>
+    </w:p>
+    <w:p>
+      <w:pPr>
+        <w:pStyle w:val="Normal"/>
+        <w:rPr>
+          <w:rFonts w:ascii="Arial" w:hAnsi="Arial" w:cs="Arial"/>
+        </w:rPr>
+      </w:pPr>
+      <w:r>
+        <w:rPr/>
         <w:drawing>
-          <wp:inline distT="0" distB="0" distL="0" distR="0" wp14:anchorId="5C76DFBD" wp14:editId="577231AC">
+          <wp:inline distT="0" distB="0" distL="0" distR="0">
             <wp:extent cx="3638550" cy="466725"/>
-            <wp:effectExtent l="0" t="0" r="0" b="9525"/>
-            <wp:docPr id="3" name="Imagen 3"/>
+            <wp:effectExtent l="0" t="0" r="0" b="0"/>
+            <wp:docPr id="3" name="Imagen 3" descr=""/>
             <wp:cNvGraphicFramePr>
               <a:graphicFrameLocks xmlns:a="http://schemas.openxmlformats.org/drawingml/2006/main" noChangeAspect="1"/>
             </wp:cNvGraphicFramePr>
@@ -710,16 +635,18 @@
               <a:graphicData uri="http://schemas.openxmlformats.org/drawingml/2006/picture">
                 <pic:pic xmlns:pic="http://schemas.openxmlformats.org/drawingml/2006/picture">
                   <pic:nvPicPr>
-                    <pic:cNvPr id="1" name=""/>
-                    <pic:cNvPicPr/>
+                    <pic:cNvPr id="3" name="Imagen 3" descr=""/>
+                    <pic:cNvPicPr>
+                      <a:picLocks noChangeAspect="1" noChangeArrowheads="1"/>
+                    </pic:cNvPicPr>
                   </pic:nvPicPr>
                   <pic:blipFill>
-                    <a:blip r:embed="rId9"/>
+                    <a:blip r:embed="rId4"/>
                     <a:stretch>
                       <a:fillRect/>
                     </a:stretch>
                   </pic:blipFill>
-                  <pic:spPr>
+                  <pic:spPr bwMode="auto">
                     <a:xfrm>
                       <a:off x="0" y="0"/>
                       <a:ext cx="3638550" cy="466725"/>
@@ -737,27 +664,46 @@
     </w:p>
     <w:p>
       <w:pPr>
-        <w:rPr>
-          <w:rFonts w:ascii="Arial" w:hAnsi="Arial" w:cs="Arial"/>
-        </w:rPr>
-      </w:pPr>
-    </w:p>
-    <w:p>
-      <w:pPr>
-        <w:rPr>
-          <w:rFonts w:ascii="Arial" w:hAnsi="Arial" w:cs="Arial"/>
-        </w:rPr>
-      </w:pPr>
-    </w:p>
-    <w:p>
-      <w:pPr>
-        <w:rPr>
-          <w:rFonts w:ascii="Arial" w:hAnsi="Arial" w:cs="Arial"/>
-        </w:rPr>
-      </w:pPr>
-    </w:p>
-    <w:p>
-      <w:pPr>
+        <w:pStyle w:val="Normal"/>
+        <w:rPr>
+          <w:rFonts w:ascii="Arial" w:hAnsi="Arial" w:cs="Arial"/>
+        </w:rPr>
+      </w:pPr>
+      <w:r>
+        <w:rPr>
+          <w:rFonts w:cs="Arial" w:ascii="Arial" w:hAnsi="Arial"/>
+        </w:rPr>
+      </w:r>
+    </w:p>
+    <w:p>
+      <w:pPr>
+        <w:pStyle w:val="Normal"/>
+        <w:rPr>
+          <w:rFonts w:ascii="Arial" w:hAnsi="Arial" w:cs="Arial"/>
+        </w:rPr>
+      </w:pPr>
+      <w:r>
+        <w:rPr>
+          <w:rFonts w:cs="Arial" w:ascii="Arial" w:hAnsi="Arial"/>
+        </w:rPr>
+      </w:r>
+    </w:p>
+    <w:p>
+      <w:pPr>
+        <w:pStyle w:val="Normal"/>
+        <w:rPr>
+          <w:rFonts w:ascii="Arial" w:hAnsi="Arial" w:cs="Arial"/>
+        </w:rPr>
+      </w:pPr>
+      <w:r>
+        <w:rPr>
+          <w:rFonts w:cs="Arial" w:ascii="Arial" w:hAnsi="Arial"/>
+        </w:rPr>
+      </w:r>
+    </w:p>
+    <w:p>
+      <w:pPr>
+        <w:pStyle w:val="Normal"/>
         <w:numPr>
           <w:ilvl w:val="0"/>
           <w:numId w:val="1"/>
@@ -768,35 +714,27 @@
       </w:pPr>
       <w:r>
         <w:rPr>
-          <w:rFonts w:ascii="Arial" w:hAnsi="Arial" w:cs="Arial"/>
-        </w:rPr>
-        <w:t xml:space="preserve">Muestra las páginas web cuya fecha de modificación esté entre el 15 de diciembre de 2015 y el 3 de enero de 2016 y cuya </w:t>
-      </w:r>
-      <w:proofErr w:type="spellStart"/>
-      <w:r>
-        <w:rPr>
-          <w:rFonts w:ascii="Arial" w:hAnsi="Arial" w:cs="Arial"/>
-        </w:rPr>
-        <w:t>ip</w:t>
-      </w:r>
-      <w:proofErr w:type="spellEnd"/>
-      <w:r>
-        <w:rPr>
-          <w:rFonts w:ascii="Arial" w:hAnsi="Arial" w:cs="Arial"/>
-        </w:rPr>
-        <w:t xml:space="preserve"> sea la 10.10.10.10:</w:t>
-      </w:r>
-    </w:p>
-    <w:p>
-      <w:pPr>
-        <w:rPr>
-          <w:rFonts w:ascii="Arial" w:hAnsi="Arial" w:cs="Arial"/>
-        </w:rPr>
-      </w:pPr>
-    </w:p>
-    <w:p>
-      <w:pPr>
-        <w:pStyle w:val="HTMLconformatoprevio"/>
+          <w:rFonts w:cs="Arial" w:ascii="Arial" w:hAnsi="Arial"/>
+        </w:rPr>
+        <w:t>Muestra las páginas web cuya fecha de modificación esté entre el 15 de diciembre de 2015 y el 3 de enero de 2016 y cuya ip sea la 10.10.10.10:</w:t>
+      </w:r>
+    </w:p>
+    <w:p>
+      <w:pPr>
+        <w:pStyle w:val="Normal"/>
+        <w:rPr>
+          <w:rFonts w:ascii="Arial" w:hAnsi="Arial" w:cs="Arial"/>
+        </w:rPr>
+      </w:pPr>
+      <w:r>
+        <w:rPr>
+          <w:rFonts w:cs="Arial" w:ascii="Arial" w:hAnsi="Arial"/>
+        </w:rPr>
+      </w:r>
+    </w:p>
+    <w:p>
+      <w:pPr>
+        <w:pStyle w:val="HTMLPreformatted"/>
         <w:shd w:val="clear" w:color="auto" w:fill="2B2B2B"/>
         <w:rPr>
           <w:color w:val="A9B7C6"/>
@@ -813,11 +751,6 @@
           <w:color w:val="FFC66D"/>
         </w:rPr>
         <w:t>*</w:t>
-      </w:r>
-      <w:r>
-        <w:rPr>
-          <w:color w:val="FFC66D"/>
-        </w:rPr>
         <w:br/>
       </w:r>
       <w:r>
@@ -826,18 +759,11 @@
         </w:rPr>
         <w:t xml:space="preserve">FROM </w:t>
       </w:r>
-      <w:proofErr w:type="spellStart"/>
       <w:r>
         <w:rPr>
           <w:color w:val="A9B7C6"/>
         </w:rPr>
         <w:t>pagina_web</w:t>
-      </w:r>
-      <w:proofErr w:type="spellEnd"/>
-      <w:r>
-        <w:rPr>
-          <w:color w:val="A9B7C6"/>
-        </w:rPr>
         <w:br/>
       </w:r>
       <w:r>
@@ -852,19 +778,11 @@
         </w:rPr>
         <w:t>(</w:t>
       </w:r>
-      <w:proofErr w:type="spellStart"/>
       <w:r>
         <w:rPr>
           <w:color w:val="9876AA"/>
         </w:rPr>
-        <w:t>fecultimamodif</w:t>
-      </w:r>
-      <w:proofErr w:type="spellEnd"/>
-      <w:r>
-        <w:rPr>
-          <w:color w:val="9876AA"/>
-        </w:rPr>
-        <w:t xml:space="preserve"> </w:t>
+        <w:t xml:space="preserve">fecultimamodif </w:t>
       </w:r>
       <w:r>
         <w:rPr>
@@ -895,11 +813,6 @@
           <w:color w:val="A9B7C6"/>
         </w:rPr>
         <w:t>)</w:t>
-      </w:r>
-      <w:r>
-        <w:rPr>
-          <w:color w:val="A9B7C6"/>
-        </w:rPr>
         <w:br/>
         <w:t xml:space="preserve">  </w:t>
       </w:r>
@@ -909,19 +822,11 @@
         </w:rPr>
         <w:t xml:space="preserve">AND </w:t>
       </w:r>
-      <w:proofErr w:type="spellStart"/>
       <w:r>
         <w:rPr>
           <w:color w:val="9876AA"/>
         </w:rPr>
-        <w:t>ipsitio</w:t>
-      </w:r>
-      <w:proofErr w:type="spellEnd"/>
-      <w:r>
-        <w:rPr>
-          <w:color w:val="9876AA"/>
-        </w:rPr>
-        <w:t xml:space="preserve"> </w:t>
+        <w:t xml:space="preserve">ipsitio </w:t>
       </w:r>
       <w:r>
         <w:rPr>
@@ -938,26 +843,31 @@
     </w:p>
     <w:p>
       <w:pPr>
-        <w:rPr>
-          <w:rFonts w:ascii="Arial" w:hAnsi="Arial" w:cs="Arial"/>
-        </w:rPr>
-      </w:pPr>
-    </w:p>
-    <w:p>
-      <w:pPr>
-        <w:rPr>
-          <w:rFonts w:ascii="Arial" w:hAnsi="Arial" w:cs="Arial"/>
-        </w:rPr>
-      </w:pPr>
-      <w:r>
-        <w:rPr>
-          <w:noProof/>
-        </w:rPr>
+        <w:pStyle w:val="Normal"/>
+        <w:rPr>
+          <w:rFonts w:ascii="Arial" w:hAnsi="Arial" w:cs="Arial"/>
+        </w:rPr>
+      </w:pPr>
+      <w:r>
+        <w:rPr>
+          <w:rFonts w:cs="Arial" w:ascii="Arial" w:hAnsi="Arial"/>
+        </w:rPr>
+      </w:r>
+    </w:p>
+    <w:p>
+      <w:pPr>
+        <w:pStyle w:val="Normal"/>
+        <w:rPr>
+          <w:rFonts w:ascii="Arial" w:hAnsi="Arial" w:cs="Arial"/>
+        </w:rPr>
+      </w:pPr>
+      <w:r>
+        <w:rPr/>
         <w:drawing>
-          <wp:inline distT="0" distB="0" distL="0" distR="0" wp14:anchorId="6A2A0598" wp14:editId="69259559">
+          <wp:inline distT="0" distB="0" distL="0" distR="0">
             <wp:extent cx="4810125" cy="447675"/>
-            <wp:effectExtent l="0" t="0" r="9525" b="9525"/>
-            <wp:docPr id="4" name="Imagen 4"/>
+            <wp:effectExtent l="0" t="0" r="0" b="0"/>
+            <wp:docPr id="4" name="Imagen 4" descr=""/>
             <wp:cNvGraphicFramePr>
               <a:graphicFrameLocks xmlns:a="http://schemas.openxmlformats.org/drawingml/2006/main" noChangeAspect="1"/>
             </wp:cNvGraphicFramePr>
@@ -965,16 +875,18 @@
               <a:graphicData uri="http://schemas.openxmlformats.org/drawingml/2006/picture">
                 <pic:pic xmlns:pic="http://schemas.openxmlformats.org/drawingml/2006/picture">
                   <pic:nvPicPr>
-                    <pic:cNvPr id="1" name=""/>
-                    <pic:cNvPicPr/>
+                    <pic:cNvPr id="4" name="Imagen 4" descr=""/>
+                    <pic:cNvPicPr>
+                      <a:picLocks noChangeAspect="1" noChangeArrowheads="1"/>
+                    </pic:cNvPicPr>
                   </pic:nvPicPr>
                   <pic:blipFill>
-                    <a:blip r:embed="rId10"/>
+                    <a:blip r:embed="rId5"/>
                     <a:stretch>
                       <a:fillRect/>
                     </a:stretch>
                   </pic:blipFill>
-                  <pic:spPr>
+                  <pic:spPr bwMode="auto">
                     <a:xfrm>
                       <a:off x="0" y="0"/>
                       <a:ext cx="4810125" cy="447675"/>
@@ -992,22 +904,26 @@
     </w:p>
     <w:p>
       <w:pPr>
+        <w:pStyle w:val="Normal"/>
         <w:widowControl/>
-        <w:suppressAutoHyphens w:val="0"/>
-        <w:spacing w:after="160" w:line="259" w:lineRule="auto"/>
-        <w:rPr>
-          <w:rFonts w:ascii="Arial" w:hAnsi="Arial" w:cs="Arial"/>
-        </w:rPr>
-      </w:pPr>
-      <w:r>
-        <w:rPr>
-          <w:rFonts w:ascii="Arial" w:hAnsi="Arial" w:cs="Arial"/>
-        </w:rPr>
+        <w:suppressAutoHyphens w:val="false"/>
+        <w:spacing w:lineRule="auto" w:line="259" w:before="0" w:after="160"/>
+        <w:rPr>
+          <w:rFonts w:ascii="Arial" w:hAnsi="Arial" w:cs="Arial"/>
+        </w:rPr>
+      </w:pPr>
+      <w:r>
+        <w:rPr>
+          <w:rFonts w:cs="Arial" w:ascii="Arial" w:hAnsi="Arial"/>
+        </w:rPr>
+      </w:r>
+      <w:r>
         <w:br w:type="page"/>
       </w:r>
     </w:p>
     <w:p>
       <w:pPr>
+        <w:pStyle w:val="Normal"/>
         <w:numPr>
           <w:ilvl w:val="0"/>
           <w:numId w:val="1"/>
@@ -1018,22 +934,27 @@
       </w:pPr>
       <w:r>
         <w:rPr>
-          <w:rFonts w:ascii="Arial" w:hAnsi="Arial" w:cs="Arial"/>
-        </w:rPr>
-        <w:lastRenderedPageBreak/>
+          <w:rFonts w:cs="Arial" w:ascii="Arial" w:hAnsi="Arial"/>
+        </w:rPr>
         <w:t>Muestra las páginas web cuyo nombre contenga un 2:</w:t>
       </w:r>
     </w:p>
     <w:p>
       <w:pPr>
-        <w:rPr>
-          <w:rFonts w:ascii="Arial" w:hAnsi="Arial" w:cs="Arial"/>
-        </w:rPr>
-      </w:pPr>
-    </w:p>
-    <w:p>
-      <w:pPr>
-        <w:pStyle w:val="HTMLconformatoprevio"/>
+        <w:pStyle w:val="Normal"/>
+        <w:rPr>
+          <w:rFonts w:ascii="Arial" w:hAnsi="Arial" w:cs="Arial"/>
+        </w:rPr>
+      </w:pPr>
+      <w:r>
+        <w:rPr>
+          <w:rFonts w:cs="Arial" w:ascii="Arial" w:hAnsi="Arial"/>
+        </w:rPr>
+      </w:r>
+    </w:p>
+    <w:p>
+      <w:pPr>
+        <w:pStyle w:val="HTMLPreformatted"/>
         <w:shd w:val="clear" w:color="auto" w:fill="2B2B2B"/>
         <w:rPr>
           <w:color w:val="A9B7C6"/>
@@ -1050,11 +971,6 @@
           <w:color w:val="FFC66D"/>
         </w:rPr>
         <w:t>*</w:t>
-      </w:r>
-      <w:r>
-        <w:rPr>
-          <w:color w:val="FFC66D"/>
-        </w:rPr>
         <w:br/>
       </w:r>
       <w:r>
@@ -1063,18 +979,11 @@
         </w:rPr>
         <w:t xml:space="preserve">FROM </w:t>
       </w:r>
-      <w:proofErr w:type="spellStart"/>
       <w:r>
         <w:rPr>
           <w:color w:val="A9B7C6"/>
         </w:rPr>
         <w:t>pagina_web</w:t>
-      </w:r>
-      <w:proofErr w:type="spellEnd"/>
-      <w:r>
-        <w:rPr>
-          <w:color w:val="A9B7C6"/>
-        </w:rPr>
         <w:br/>
       </w:r>
       <w:r>
@@ -1104,26 +1013,31 @@
     </w:p>
     <w:p>
       <w:pPr>
-        <w:rPr>
-          <w:rFonts w:ascii="Arial" w:hAnsi="Arial" w:cs="Arial"/>
-        </w:rPr>
-      </w:pPr>
-    </w:p>
-    <w:p>
-      <w:pPr>
-        <w:rPr>
-          <w:rFonts w:ascii="Arial" w:hAnsi="Arial" w:cs="Arial"/>
-        </w:rPr>
-      </w:pPr>
-      <w:r>
-        <w:rPr>
-          <w:noProof/>
-        </w:rPr>
+        <w:pStyle w:val="Normal"/>
+        <w:rPr>
+          <w:rFonts w:ascii="Arial" w:hAnsi="Arial" w:cs="Arial"/>
+        </w:rPr>
+      </w:pPr>
+      <w:r>
+        <w:rPr>
+          <w:rFonts w:cs="Arial" w:ascii="Arial" w:hAnsi="Arial"/>
+        </w:rPr>
+      </w:r>
+    </w:p>
+    <w:p>
+      <w:pPr>
+        <w:pStyle w:val="Normal"/>
+        <w:rPr>
+          <w:rFonts w:ascii="Arial" w:hAnsi="Arial" w:cs="Arial"/>
+        </w:rPr>
+      </w:pPr>
+      <w:r>
+        <w:rPr/>
         <w:drawing>
-          <wp:inline distT="0" distB="0" distL="0" distR="0" wp14:anchorId="242784D7" wp14:editId="1B1FFFE1">
+          <wp:inline distT="0" distB="0" distL="0" distR="0">
             <wp:extent cx="5372100" cy="1095375"/>
-            <wp:effectExtent l="0" t="0" r="0" b="9525"/>
-            <wp:docPr id="5" name="Imagen 5"/>
+            <wp:effectExtent l="0" t="0" r="0" b="0"/>
+            <wp:docPr id="5" name="Imagen 5" descr=""/>
             <wp:cNvGraphicFramePr>
               <a:graphicFrameLocks xmlns:a="http://schemas.openxmlformats.org/drawingml/2006/main" noChangeAspect="1"/>
             </wp:cNvGraphicFramePr>
@@ -1131,16 +1045,18 @@
               <a:graphicData uri="http://schemas.openxmlformats.org/drawingml/2006/picture">
                 <pic:pic xmlns:pic="http://schemas.openxmlformats.org/drawingml/2006/picture">
                   <pic:nvPicPr>
-                    <pic:cNvPr id="1" name=""/>
-                    <pic:cNvPicPr/>
+                    <pic:cNvPr id="5" name="Imagen 5" descr=""/>
+                    <pic:cNvPicPr>
+                      <a:picLocks noChangeAspect="1" noChangeArrowheads="1"/>
+                    </pic:cNvPicPr>
                   </pic:nvPicPr>
                   <pic:blipFill>
-                    <a:blip r:embed="rId11"/>
+                    <a:blip r:embed="rId6"/>
                     <a:stretch>
                       <a:fillRect/>
                     </a:stretch>
                   </pic:blipFill>
-                  <pic:spPr>
+                  <pic:spPr bwMode="auto">
                     <a:xfrm>
                       <a:off x="0" y="0"/>
                       <a:ext cx="5372100" cy="1095375"/>
@@ -1158,20 +1074,33 @@
     </w:p>
     <w:p>
       <w:pPr>
-        <w:rPr>
-          <w:rFonts w:ascii="Arial" w:hAnsi="Arial" w:cs="Arial"/>
-        </w:rPr>
-      </w:pPr>
-    </w:p>
-    <w:p>
-      <w:pPr>
-        <w:rPr>
-          <w:rFonts w:ascii="Arial" w:hAnsi="Arial" w:cs="Arial"/>
-        </w:rPr>
-      </w:pPr>
-    </w:p>
-    <w:p>
-      <w:pPr>
+        <w:pStyle w:val="Normal"/>
+        <w:rPr>
+          <w:rFonts w:ascii="Arial" w:hAnsi="Arial" w:cs="Arial"/>
+        </w:rPr>
+      </w:pPr>
+      <w:r>
+        <w:rPr>
+          <w:rFonts w:cs="Arial" w:ascii="Arial" w:hAnsi="Arial"/>
+        </w:rPr>
+      </w:r>
+    </w:p>
+    <w:p>
+      <w:pPr>
+        <w:pStyle w:val="Normal"/>
+        <w:rPr>
+          <w:rFonts w:ascii="Arial" w:hAnsi="Arial" w:cs="Arial"/>
+        </w:rPr>
+      </w:pPr>
+      <w:r>
+        <w:rPr>
+          <w:rFonts w:cs="Arial" w:ascii="Arial" w:hAnsi="Arial"/>
+        </w:rPr>
+      </w:r>
+    </w:p>
+    <w:p>
+      <w:pPr>
+        <w:pStyle w:val="Normal"/>
         <w:numPr>
           <w:ilvl w:val="0"/>
           <w:numId w:val="1"/>
@@ -1182,35 +1111,27 @@
       </w:pPr>
       <w:r>
         <w:rPr>
-          <w:rFonts w:ascii="Arial" w:hAnsi="Arial" w:cs="Arial"/>
-        </w:rPr>
-        <w:t xml:space="preserve">Muestra las páginas web destino </w:t>
-      </w:r>
-      <w:proofErr w:type="gramStart"/>
-      <w:r>
-        <w:rPr>
-          <w:rFonts w:ascii="Arial" w:hAnsi="Arial" w:cs="Arial"/>
-        </w:rPr>
-        <w:t>la web origen</w:t>
-      </w:r>
-      <w:proofErr w:type="gramEnd"/>
-      <w:r>
-        <w:rPr>
-          <w:rFonts w:ascii="Arial" w:hAnsi="Arial" w:cs="Arial"/>
-        </w:rPr>
-        <w:t xml:space="preserve"> “index2.html”:</w:t>
-      </w:r>
-    </w:p>
-    <w:p>
-      <w:pPr>
-        <w:rPr>
-          <w:rFonts w:ascii="Arial" w:hAnsi="Arial" w:cs="Arial"/>
-        </w:rPr>
-      </w:pPr>
-    </w:p>
-    <w:p>
-      <w:pPr>
-        <w:pStyle w:val="HTMLconformatoprevio"/>
+          <w:rFonts w:cs="Arial" w:ascii="Arial" w:hAnsi="Arial"/>
+        </w:rPr>
+        <w:t>Muestra las páginas web destino la web origen “index2.html”:</w:t>
+      </w:r>
+    </w:p>
+    <w:p>
+      <w:pPr>
+        <w:pStyle w:val="Normal"/>
+        <w:rPr>
+          <w:rFonts w:ascii="Arial" w:hAnsi="Arial" w:cs="Arial"/>
+        </w:rPr>
+      </w:pPr>
+      <w:r>
+        <w:rPr>
+          <w:rFonts w:cs="Arial" w:ascii="Arial" w:hAnsi="Arial"/>
+        </w:rPr>
+      </w:r>
+    </w:p>
+    <w:p>
+      <w:pPr>
+        <w:pStyle w:val="HTMLPreformatted"/>
         <w:shd w:val="clear" w:color="auto" w:fill="2B2B2B"/>
         <w:rPr>
           <w:color w:val="A9B7C6"/>
@@ -1227,11 +1148,6 @@
           <w:color w:val="FFC66D"/>
         </w:rPr>
         <w:t>*</w:t>
-      </w:r>
-      <w:r>
-        <w:rPr>
-          <w:color w:val="FFC66D"/>
-        </w:rPr>
         <w:br/>
       </w:r>
       <w:r>
@@ -1240,18 +1156,11 @@
         </w:rPr>
         <w:t xml:space="preserve">FROM </w:t>
       </w:r>
-      <w:proofErr w:type="spellStart"/>
       <w:r>
         <w:rPr>
           <w:color w:val="A9B7C6"/>
         </w:rPr>
         <w:t>pagina_web</w:t>
-      </w:r>
-      <w:proofErr w:type="spellEnd"/>
-      <w:r>
-        <w:rPr>
-          <w:color w:val="A9B7C6"/>
-        </w:rPr>
         <w:br/>
       </w:r>
       <w:r>
@@ -1271,20 +1180,8 @@
           <w:color w:val="CC7832"/>
         </w:rPr>
         <w:t>IN</w:t>
-      </w:r>
-      <w:r>
-        <w:rPr>
-          <w:color w:val="CC7832"/>
-        </w:rPr>
         <w:br/>
-        <w:t xml:space="preserve">   </w:t>
-      </w:r>
-      <w:proofErr w:type="gramStart"/>
-      <w:r>
-        <w:rPr>
-          <w:color w:val="CC7832"/>
-        </w:rPr>
-        <w:t xml:space="preserve">   </w:t>
+        <w:t xml:space="preserve">      </w:t>
       </w:r>
       <w:r>
         <w:rPr>
@@ -1292,25 +1189,17 @@
         </w:rPr>
         <w:t>(</w:t>
       </w:r>
-      <w:proofErr w:type="gramEnd"/>
       <w:r>
         <w:rPr>
           <w:color w:val="CC7832"/>
         </w:rPr>
         <w:t xml:space="preserve">SELECT </w:t>
       </w:r>
-      <w:proofErr w:type="spellStart"/>
       <w:r>
         <w:rPr>
           <w:color w:val="9876AA"/>
         </w:rPr>
         <w:t>nombredestino</w:t>
-      </w:r>
-      <w:proofErr w:type="spellEnd"/>
-      <w:r>
-        <w:rPr>
-          <w:color w:val="9876AA"/>
-        </w:rPr>
         <w:br/>
         <w:t xml:space="preserve">       </w:t>
       </w:r>
@@ -1325,11 +1214,6 @@
           <w:color w:val="A9B7C6"/>
         </w:rPr>
         <w:t>enlaza</w:t>
-      </w:r>
-      <w:r>
-        <w:rPr>
-          <w:color w:val="A9B7C6"/>
-        </w:rPr>
         <w:br/>
         <w:t xml:space="preserve">       </w:t>
       </w:r>
@@ -1339,19 +1223,11 @@
         </w:rPr>
         <w:t xml:space="preserve">WHERE </w:t>
       </w:r>
-      <w:proofErr w:type="spellStart"/>
       <w:r>
         <w:rPr>
           <w:color w:val="9876AA"/>
         </w:rPr>
-        <w:t>nombreorigen</w:t>
-      </w:r>
-      <w:proofErr w:type="spellEnd"/>
-      <w:r>
-        <w:rPr>
-          <w:color w:val="9876AA"/>
-        </w:rPr>
-        <w:t xml:space="preserve"> </w:t>
+        <w:t xml:space="preserve">nombreorigen </w:t>
       </w:r>
       <w:r>
         <w:rPr>
@@ -1374,26 +1250,31 @@
     </w:p>
     <w:p>
       <w:pPr>
-        <w:rPr>
-          <w:rFonts w:ascii="Arial" w:hAnsi="Arial" w:cs="Arial"/>
-        </w:rPr>
-      </w:pPr>
-    </w:p>
-    <w:p>
-      <w:pPr>
-        <w:rPr>
-          <w:rFonts w:ascii="Arial" w:hAnsi="Arial" w:cs="Arial"/>
-        </w:rPr>
-      </w:pPr>
-      <w:r>
-        <w:rPr>
-          <w:noProof/>
-        </w:rPr>
+        <w:pStyle w:val="Normal"/>
+        <w:rPr>
+          <w:rFonts w:ascii="Arial" w:hAnsi="Arial" w:cs="Arial"/>
+        </w:rPr>
+      </w:pPr>
+      <w:r>
+        <w:rPr>
+          <w:rFonts w:cs="Arial" w:ascii="Arial" w:hAnsi="Arial"/>
+        </w:rPr>
+      </w:r>
+    </w:p>
+    <w:p>
+      <w:pPr>
+        <w:pStyle w:val="Normal"/>
+        <w:rPr>
+          <w:rFonts w:ascii="Arial" w:hAnsi="Arial" w:cs="Arial"/>
+        </w:rPr>
+      </w:pPr>
+      <w:r>
+        <w:rPr/>
         <w:drawing>
-          <wp:inline distT="0" distB="0" distL="0" distR="0" wp14:anchorId="1A5F0436" wp14:editId="4A314456">
+          <wp:inline distT="0" distB="0" distL="0" distR="0">
             <wp:extent cx="5343525" cy="866775"/>
-            <wp:effectExtent l="0" t="0" r="9525" b="9525"/>
-            <wp:docPr id="6" name="Imagen 6"/>
+            <wp:effectExtent l="0" t="0" r="0" b="0"/>
+            <wp:docPr id="6" name="Imagen 6" descr=""/>
             <wp:cNvGraphicFramePr>
               <a:graphicFrameLocks xmlns:a="http://schemas.openxmlformats.org/drawingml/2006/main" noChangeAspect="1"/>
             </wp:cNvGraphicFramePr>
@@ -1401,16 +1282,18 @@
               <a:graphicData uri="http://schemas.openxmlformats.org/drawingml/2006/picture">
                 <pic:pic xmlns:pic="http://schemas.openxmlformats.org/drawingml/2006/picture">
                   <pic:nvPicPr>
-                    <pic:cNvPr id="1" name=""/>
-                    <pic:cNvPicPr/>
+                    <pic:cNvPr id="6" name="Imagen 6" descr=""/>
+                    <pic:cNvPicPr>
+                      <a:picLocks noChangeAspect="1" noChangeArrowheads="1"/>
+                    </pic:cNvPicPr>
                   </pic:nvPicPr>
                   <pic:blipFill>
-                    <a:blip r:embed="rId12"/>
+                    <a:blip r:embed="rId7"/>
                     <a:stretch>
                       <a:fillRect/>
                     </a:stretch>
                   </pic:blipFill>
-                  <pic:spPr>
+                  <pic:spPr bwMode="auto">
                     <a:xfrm>
                       <a:off x="0" y="0"/>
                       <a:ext cx="5343525" cy="866775"/>
@@ -1428,20 +1311,33 @@
     </w:p>
     <w:p>
       <w:pPr>
-        <w:rPr>
-          <w:rFonts w:ascii="Arial" w:hAnsi="Arial" w:cs="Arial"/>
-        </w:rPr>
-      </w:pPr>
-    </w:p>
-    <w:p>
-      <w:pPr>
-        <w:rPr>
-          <w:rFonts w:ascii="Arial" w:hAnsi="Arial" w:cs="Arial"/>
-        </w:rPr>
-      </w:pPr>
-    </w:p>
-    <w:p>
-      <w:pPr>
+        <w:pStyle w:val="Normal"/>
+        <w:rPr>
+          <w:rFonts w:ascii="Arial" w:hAnsi="Arial" w:cs="Arial"/>
+        </w:rPr>
+      </w:pPr>
+      <w:r>
+        <w:rPr>
+          <w:rFonts w:cs="Arial" w:ascii="Arial" w:hAnsi="Arial"/>
+        </w:rPr>
+      </w:r>
+    </w:p>
+    <w:p>
+      <w:pPr>
+        <w:pStyle w:val="Normal"/>
+        <w:rPr>
+          <w:rFonts w:ascii="Arial" w:hAnsi="Arial" w:cs="Arial"/>
+        </w:rPr>
+      </w:pPr>
+      <w:r>
+        <w:rPr>
+          <w:rFonts w:cs="Arial" w:ascii="Arial" w:hAnsi="Arial"/>
+        </w:rPr>
+      </w:r>
+    </w:p>
+    <w:p>
+      <w:pPr>
+        <w:pStyle w:val="Normal"/>
         <w:numPr>
           <w:ilvl w:val="0"/>
           <w:numId w:val="1"/>
@@ -1452,21 +1348,27 @@
       </w:pPr>
       <w:r>
         <w:rPr>
-          <w:rFonts w:ascii="Arial" w:hAnsi="Arial" w:cs="Arial"/>
+          <w:rFonts w:cs="Arial" w:ascii="Arial" w:hAnsi="Arial"/>
         </w:rPr>
         <w:t>Muestra las páginas web que contengan imágenes:</w:t>
       </w:r>
     </w:p>
     <w:p>
       <w:pPr>
-        <w:rPr>
-          <w:rFonts w:ascii="Arial" w:hAnsi="Arial" w:cs="Arial"/>
-        </w:rPr>
-      </w:pPr>
-    </w:p>
-    <w:p>
-      <w:pPr>
-        <w:pStyle w:val="HTMLconformatoprevio"/>
+        <w:pStyle w:val="Normal"/>
+        <w:rPr>
+          <w:rFonts w:ascii="Arial" w:hAnsi="Arial" w:cs="Arial"/>
+        </w:rPr>
+      </w:pPr>
+      <w:r>
+        <w:rPr>
+          <w:rFonts w:cs="Arial" w:ascii="Arial" w:hAnsi="Arial"/>
+        </w:rPr>
+      </w:r>
+    </w:p>
+    <w:p>
+      <w:pPr>
+        <w:pStyle w:val="HTMLPreformatted"/>
         <w:shd w:val="clear" w:color="auto" w:fill="2B2B2B"/>
         <w:rPr>
           <w:color w:val="A9B7C6"/>
@@ -1483,11 +1385,6 @@
           <w:color w:val="FFC66D"/>
         </w:rPr>
         <w:t>*</w:t>
-      </w:r>
-      <w:r>
-        <w:rPr>
-          <w:color w:val="FFC66D"/>
-        </w:rPr>
         <w:br/>
       </w:r>
       <w:r>
@@ -1496,18 +1393,11 @@
         </w:rPr>
         <w:t xml:space="preserve">FROM </w:t>
       </w:r>
-      <w:proofErr w:type="spellStart"/>
       <w:r>
         <w:rPr>
           <w:color w:val="A9B7C6"/>
         </w:rPr>
         <w:t>pagina_web</w:t>
-      </w:r>
-      <w:proofErr w:type="spellEnd"/>
-      <w:r>
-        <w:rPr>
-          <w:color w:val="A9B7C6"/>
-        </w:rPr>
         <w:br/>
       </w:r>
       <w:r>
@@ -1527,20 +1417,8 @@
           <w:color w:val="CC7832"/>
         </w:rPr>
         <w:t>IN</w:t>
-      </w:r>
-      <w:r>
-        <w:rPr>
-          <w:color w:val="CC7832"/>
-        </w:rPr>
         <w:br/>
-        <w:t xml:space="preserve">   </w:t>
-      </w:r>
-      <w:proofErr w:type="gramStart"/>
-      <w:r>
-        <w:rPr>
-          <w:color w:val="CC7832"/>
-        </w:rPr>
-        <w:t xml:space="preserve">   </w:t>
+        <w:t xml:space="preserve">      </w:t>
       </w:r>
       <w:r>
         <w:rPr>
@@ -1548,25 +1426,17 @@
         </w:rPr>
         <w:t>(</w:t>
       </w:r>
-      <w:proofErr w:type="gramEnd"/>
       <w:r>
         <w:rPr>
           <w:color w:val="CC7832"/>
         </w:rPr>
         <w:t xml:space="preserve">SELECT </w:t>
       </w:r>
-      <w:proofErr w:type="spellStart"/>
       <w:r>
         <w:rPr>
           <w:color w:val="9876AA"/>
         </w:rPr>
         <w:t>nombreweb</w:t>
-      </w:r>
-      <w:proofErr w:type="spellEnd"/>
-      <w:r>
-        <w:rPr>
-          <w:color w:val="9876AA"/>
-        </w:rPr>
         <w:br/>
         <w:t xml:space="preserve">       </w:t>
       </w:r>
@@ -1581,11 +1451,6 @@
           <w:color w:val="A9B7C6"/>
         </w:rPr>
         <w:t>contiene</w:t>
-      </w:r>
-      <w:r>
-        <w:rPr>
-          <w:color w:val="A9B7C6"/>
-        </w:rPr>
         <w:br/>
         <w:t xml:space="preserve">       </w:t>
       </w:r>
@@ -1595,19 +1460,11 @@
         </w:rPr>
         <w:t xml:space="preserve">WHERE </w:t>
       </w:r>
-      <w:proofErr w:type="spellStart"/>
       <w:r>
         <w:rPr>
           <w:color w:val="9876AA"/>
         </w:rPr>
-        <w:t>ficheromultimedia</w:t>
-      </w:r>
-      <w:proofErr w:type="spellEnd"/>
-      <w:r>
-        <w:rPr>
-          <w:color w:val="9876AA"/>
-        </w:rPr>
-        <w:t xml:space="preserve"> </w:t>
+        <w:t xml:space="preserve">ficheromultimedia </w:t>
       </w:r>
       <w:r>
         <w:rPr>
@@ -1620,11 +1477,6 @@
           <w:color w:val="A9B7C6"/>
         </w:rPr>
         <w:t>(</w:t>
-      </w:r>
-      <w:r>
-        <w:rPr>
-          <w:color w:val="A9B7C6"/>
-        </w:rPr>
         <w:br/>
         <w:t xml:space="preserve">           </w:t>
       </w:r>
@@ -1639,11 +1491,6 @@
           <w:color w:val="9876AA"/>
         </w:rPr>
         <w:t>fichero</w:t>
-      </w:r>
-      <w:r>
-        <w:rPr>
-          <w:color w:val="9876AA"/>
-        </w:rPr>
         <w:br/>
         <w:t xml:space="preserve">           </w:t>
       </w:r>
@@ -1658,37 +1505,37 @@
           <w:color w:val="A9B7C6"/>
         </w:rPr>
         <w:t>imagen)</w:t>
-      </w:r>
-      <w:r>
-        <w:rPr>
-          <w:color w:val="A9B7C6"/>
-        </w:rPr>
         <w:br/>
         <w:t xml:space="preserve">      )</w:t>
       </w:r>
     </w:p>
     <w:p>
       <w:pPr>
-        <w:rPr>
-          <w:rFonts w:ascii="Arial" w:hAnsi="Arial" w:cs="Arial"/>
-        </w:rPr>
-      </w:pPr>
-    </w:p>
-    <w:p>
-      <w:pPr>
-        <w:rPr>
-          <w:rFonts w:ascii="Arial" w:hAnsi="Arial" w:cs="Arial"/>
-        </w:rPr>
-      </w:pPr>
-      <w:r>
-        <w:rPr>
-          <w:noProof/>
-        </w:rPr>
+        <w:pStyle w:val="Normal"/>
+        <w:rPr>
+          <w:rFonts w:ascii="Arial" w:hAnsi="Arial" w:cs="Arial"/>
+        </w:rPr>
+      </w:pPr>
+      <w:r>
+        <w:rPr>
+          <w:rFonts w:cs="Arial" w:ascii="Arial" w:hAnsi="Arial"/>
+        </w:rPr>
+      </w:r>
+    </w:p>
+    <w:p>
+      <w:pPr>
+        <w:pStyle w:val="Normal"/>
+        <w:rPr>
+          <w:rFonts w:ascii="Arial" w:hAnsi="Arial" w:cs="Arial"/>
+        </w:rPr>
+      </w:pPr>
+      <w:r>
+        <w:rPr/>
         <w:drawing>
-          <wp:inline distT="0" distB="0" distL="0" distR="0" wp14:anchorId="309A34DE" wp14:editId="26EAFA3F">
+          <wp:inline distT="0" distB="0" distL="0" distR="0">
             <wp:extent cx="5324475" cy="885825"/>
-            <wp:effectExtent l="0" t="0" r="9525" b="9525"/>
-            <wp:docPr id="7" name="Imagen 7"/>
+            <wp:effectExtent l="0" t="0" r="0" b="0"/>
+            <wp:docPr id="7" name="Imagen 7" descr=""/>
             <wp:cNvGraphicFramePr>
               <a:graphicFrameLocks xmlns:a="http://schemas.openxmlformats.org/drawingml/2006/main" noChangeAspect="1"/>
             </wp:cNvGraphicFramePr>
@@ -1696,16 +1543,18 @@
               <a:graphicData uri="http://schemas.openxmlformats.org/drawingml/2006/picture">
                 <pic:pic xmlns:pic="http://schemas.openxmlformats.org/drawingml/2006/picture">
                   <pic:nvPicPr>
-                    <pic:cNvPr id="1" name=""/>
-                    <pic:cNvPicPr/>
+                    <pic:cNvPr id="7" name="Imagen 7" descr=""/>
+                    <pic:cNvPicPr>
+                      <a:picLocks noChangeAspect="1" noChangeArrowheads="1"/>
+                    </pic:cNvPicPr>
                   </pic:nvPicPr>
                   <pic:blipFill>
-                    <a:blip r:embed="rId13"/>
+                    <a:blip r:embed="rId8"/>
                     <a:stretch>
                       <a:fillRect/>
                     </a:stretch>
                   </pic:blipFill>
-                  <pic:spPr>
+                  <pic:spPr bwMode="auto">
                     <a:xfrm>
                       <a:off x="0" y="0"/>
                       <a:ext cx="5324475" cy="885825"/>
@@ -1723,29 +1572,39 @@
     </w:p>
     <w:p>
       <w:pPr>
-        <w:rPr>
-          <w:rFonts w:ascii="Arial" w:hAnsi="Arial" w:cs="Arial"/>
-        </w:rPr>
-      </w:pPr>
-    </w:p>
-    <w:p>
-      <w:pPr>
+        <w:pStyle w:val="Normal"/>
+        <w:rPr>
+          <w:rFonts w:ascii="Arial" w:hAnsi="Arial" w:cs="Arial"/>
+        </w:rPr>
+      </w:pPr>
+      <w:r>
+        <w:rPr>
+          <w:rFonts w:cs="Arial" w:ascii="Arial" w:hAnsi="Arial"/>
+        </w:rPr>
+      </w:r>
+    </w:p>
+    <w:p>
+      <w:pPr>
+        <w:pStyle w:val="Normal"/>
         <w:widowControl/>
-        <w:suppressAutoHyphens w:val="0"/>
-        <w:spacing w:after="160" w:line="259" w:lineRule="auto"/>
-        <w:rPr>
-          <w:rFonts w:ascii="Arial" w:hAnsi="Arial" w:cs="Arial"/>
-        </w:rPr>
-      </w:pPr>
-      <w:r>
-        <w:rPr>
-          <w:rFonts w:ascii="Arial" w:hAnsi="Arial" w:cs="Arial"/>
-        </w:rPr>
+        <w:suppressAutoHyphens w:val="false"/>
+        <w:spacing w:lineRule="auto" w:line="259" w:before="0" w:after="160"/>
+        <w:rPr>
+          <w:rFonts w:ascii="Arial" w:hAnsi="Arial" w:cs="Arial"/>
+        </w:rPr>
+      </w:pPr>
+      <w:r>
+        <w:rPr>
+          <w:rFonts w:cs="Arial" w:ascii="Arial" w:hAnsi="Arial"/>
+        </w:rPr>
+      </w:r>
+      <w:r>
         <w:br w:type="page"/>
       </w:r>
     </w:p>
     <w:p>
       <w:pPr>
+        <w:pStyle w:val="Normal"/>
         <w:numPr>
           <w:ilvl w:val="0"/>
           <w:numId w:val="1"/>
@@ -1756,22 +1615,27 @@
       </w:pPr>
       <w:r>
         <w:rPr>
-          <w:rFonts w:ascii="Arial" w:hAnsi="Arial" w:cs="Arial"/>
-        </w:rPr>
-        <w:lastRenderedPageBreak/>
+          <w:rFonts w:cs="Arial" w:ascii="Arial" w:hAnsi="Arial"/>
+        </w:rPr>
         <w:t>Cambia el fichero multimedia de la web “index.html” por img3:</w:t>
       </w:r>
     </w:p>
     <w:p>
       <w:pPr>
-        <w:rPr>
-          <w:rFonts w:ascii="Arial" w:hAnsi="Arial" w:cs="Arial"/>
-        </w:rPr>
-      </w:pPr>
-    </w:p>
-    <w:p>
-      <w:pPr>
-        <w:pStyle w:val="HTMLconformatoprevio"/>
+        <w:pStyle w:val="Normal"/>
+        <w:rPr>
+          <w:rFonts w:ascii="Arial" w:hAnsi="Arial" w:cs="Arial"/>
+        </w:rPr>
+      </w:pPr>
+      <w:r>
+        <w:rPr>
+          <w:rFonts w:cs="Arial" w:ascii="Arial" w:hAnsi="Arial"/>
+        </w:rPr>
+      </w:r>
+    </w:p>
+    <w:p>
+      <w:pPr>
+        <w:pStyle w:val="HTMLPreformatted"/>
         <w:shd w:val="clear" w:color="auto" w:fill="2B2B2B"/>
         <w:rPr>
           <w:color w:val="A9B7C6"/>
@@ -1788,11 +1652,6 @@
           <w:color w:val="A9B7C6"/>
         </w:rPr>
         <w:t>contiene</w:t>
-      </w:r>
-      <w:r>
-        <w:rPr>
-          <w:color w:val="A9B7C6"/>
-        </w:rPr>
         <w:br/>
       </w:r>
       <w:r>
@@ -1801,19 +1660,36 @@
         </w:rPr>
         <w:t xml:space="preserve">SET </w:t>
       </w:r>
-      <w:proofErr w:type="spellStart"/>
       <w:r>
         <w:rPr>
           <w:color w:val="9876AA"/>
         </w:rPr>
-        <w:t>ficheromultimedia</w:t>
-      </w:r>
-      <w:proofErr w:type="spellEnd"/>
+        <w:t xml:space="preserve">ficheromultimedia </w:t>
+      </w:r>
+      <w:r>
+        <w:rPr>
+          <w:color w:val="A9B7C6"/>
+        </w:rPr>
+        <w:t xml:space="preserve">= </w:t>
+      </w:r>
+      <w:r>
+        <w:rPr>
+          <w:color w:val="6A8759"/>
+        </w:rPr>
+        <w:t>'img3'</w:t>
+        <w:br/>
+      </w:r>
+      <w:r>
+        <w:rPr>
+          <w:color w:val="CC7832"/>
+        </w:rPr>
+        <w:t xml:space="preserve">WHERE </w:t>
+      </w:r>
       <w:r>
         <w:rPr>
           <w:color w:val="9876AA"/>
         </w:rPr>
-        <w:t xml:space="preserve"> </w:t>
+        <w:t xml:space="preserve">nombreweb </w:t>
       </w:r>
       <w:r>
         <w:rPr>
@@ -1825,70 +1701,96 @@
         <w:rPr>
           <w:color w:val="6A8759"/>
         </w:rPr>
-        <w:t>'img3'</w:t>
-      </w:r>
-      <w:r>
-        <w:rPr>
-          <w:color w:val="6A8759"/>
-        </w:rPr>
-        <w:br/>
-      </w:r>
-      <w:r>
-        <w:rPr>
-          <w:color w:val="CC7832"/>
-        </w:rPr>
-        <w:t xml:space="preserve">WHERE </w:t>
-      </w:r>
-      <w:proofErr w:type="spellStart"/>
-      <w:r>
-        <w:rPr>
-          <w:color w:val="9876AA"/>
-        </w:rPr>
-        <w:t>nombreweb</w:t>
-      </w:r>
-      <w:proofErr w:type="spellEnd"/>
-      <w:r>
-        <w:rPr>
-          <w:color w:val="9876AA"/>
-        </w:rPr>
-        <w:t xml:space="preserve"> </w:t>
-      </w:r>
-      <w:r>
-        <w:rPr>
-          <w:color w:val="A9B7C6"/>
-        </w:rPr>
-        <w:t xml:space="preserve">= </w:t>
-      </w:r>
-      <w:r>
-        <w:rPr>
-          <w:color w:val="6A8759"/>
-        </w:rPr>
         <w:t>'index.html'</w:t>
       </w:r>
     </w:p>
     <w:p>
       <w:pPr>
-        <w:rPr>
-          <w:rFonts w:ascii="Arial" w:hAnsi="Arial" w:cs="Arial"/>
-        </w:rPr>
-      </w:pPr>
-    </w:p>
-    <w:p>
-      <w:pPr>
-        <w:rPr>
-          <w:rFonts w:ascii="Arial" w:hAnsi="Arial" w:cs="Arial"/>
-        </w:rPr>
-      </w:pPr>
-    </w:p>
-    <w:p>
-      <w:pPr>
-        <w:rPr>
-          <w:rFonts w:ascii="Arial" w:hAnsi="Arial" w:cs="Arial"/>
-        </w:rPr>
-      </w:pPr>
-    </w:p>
-    <w:p>
-      <w:pPr>
+        <w:pStyle w:val="Normal"/>
+        <w:rPr>
+          <w:rFonts w:ascii="Arial" w:hAnsi="Arial" w:cs="Arial"/>
+        </w:rPr>
+      </w:pPr>
+      <w:r>
+        <w:rPr>
+          <w:rFonts w:cs="Arial" w:ascii="Arial" w:hAnsi="Arial"/>
+        </w:rPr>
+      </w:r>
+    </w:p>
+    <w:p>
+      <w:pPr>
+        <w:pStyle w:val="Normal"/>
+        <w:rPr>
+          <w:rFonts w:ascii="Arial" w:hAnsi="Arial" w:cs="Arial"/>
+        </w:rPr>
+      </w:pPr>
+      <w:r>
+        <w:rPr>
+          <w:rFonts w:cs="Arial" w:ascii="Arial" w:hAnsi="Arial"/>
+        </w:rPr>
+        <w:drawing>
+          <wp:anchor behindDoc="0" distT="0" distB="0" distL="0" distR="0" simplePos="0" locked="0" layoutInCell="1" allowOverlap="1" relativeHeight="9">
+            <wp:simplePos x="0" y="0"/>
+            <wp:positionH relativeFrom="column">
+              <wp:align>center</wp:align>
+            </wp:positionH>
+            <wp:positionV relativeFrom="paragraph">
+              <wp:posOffset>28575</wp:posOffset>
+            </wp:positionV>
+            <wp:extent cx="5448300" cy="1771650"/>
+            <wp:effectExtent l="0" t="0" r="0" b="0"/>
+            <wp:wrapTopAndBottom/>
+            <wp:docPr id="8" name="Image1" descr=""/>
+            <wp:cNvGraphicFramePr>
+              <a:graphicFrameLocks xmlns:a="http://schemas.openxmlformats.org/drawingml/2006/main" noChangeAspect="1"/>
+            </wp:cNvGraphicFramePr>
+            <a:graphic xmlns:a="http://schemas.openxmlformats.org/drawingml/2006/main">
+              <a:graphicData uri="http://schemas.openxmlformats.org/drawingml/2006/picture">
+                <pic:pic xmlns:pic="http://schemas.openxmlformats.org/drawingml/2006/picture">
+                  <pic:nvPicPr>
+                    <pic:cNvPr id="8" name="Image1" descr=""/>
+                    <pic:cNvPicPr>
+                      <a:picLocks noChangeAspect="1" noChangeArrowheads="1"/>
+                    </pic:cNvPicPr>
+                  </pic:nvPicPr>
+                  <pic:blipFill>
+                    <a:blip r:embed="rId9"/>
+                    <a:stretch>
+                      <a:fillRect/>
+                    </a:stretch>
+                  </pic:blipFill>
+                  <pic:spPr bwMode="auto">
+                    <a:xfrm>
+                      <a:off x="0" y="0"/>
+                      <a:ext cx="5448300" cy="1771650"/>
+                    </a:xfrm>
+                    <a:prstGeom prst="rect">
+                      <a:avLst/>
+                    </a:prstGeom>
+                  </pic:spPr>
+                </pic:pic>
+              </a:graphicData>
+            </a:graphic>
+          </wp:anchor>
+        </w:drawing>
+      </w:r>
+    </w:p>
+    <w:p>
+      <w:pPr>
+        <w:pStyle w:val="Normal"/>
+        <w:rPr>
+          <w:rFonts w:ascii="Arial" w:hAnsi="Arial" w:cs="Arial"/>
+        </w:rPr>
+      </w:pPr>
+      <w:r>
+        <w:rPr>
+          <w:rFonts w:cs="Arial" w:ascii="Arial" w:hAnsi="Arial"/>
+        </w:rPr>
+      </w:r>
+    </w:p>
+    <w:p>
+      <w:pPr>
+        <w:pStyle w:val="Normal"/>
         <w:numPr>
           <w:ilvl w:val="0"/>
           <w:numId w:val="1"/>
@@ -1899,13 +1801,218 @@
       </w:pPr>
       <w:r>
         <w:rPr>
-          <w:rFonts w:ascii="Arial" w:hAnsi="Arial" w:cs="Arial"/>
+          <w:rFonts w:cs="Arial" w:ascii="Arial" w:hAnsi="Arial"/>
         </w:rPr>
         <w:t>Añade un nuevo objeto multimedia cuyo nombre de fichero sea “video3”, tamaño 400.00 y extensión mp4:</w:t>
       </w:r>
     </w:p>
     <w:p>
       <w:pPr>
+        <w:pStyle w:val="Normal"/>
+        <w:rPr>
+          <w:rFonts w:ascii="Arial" w:hAnsi="Arial" w:cs="Arial"/>
+        </w:rPr>
+      </w:pPr>
+      <w:r>
+        <w:rPr/>
+      </w:r>
+    </w:p>
+    <w:p>
+      <w:pPr>
+        <w:pStyle w:val="Normal"/>
+        <w:rPr>
+          <w:rFonts w:ascii="Arial" w:hAnsi="Arial" w:cs="Arial"/>
+        </w:rPr>
+      </w:pPr>
+      <w:r>
+        <w:rPr>
+          <w:rFonts w:cs="Arial" w:ascii="JetBrains Mono" w:hAnsi="JetBrains Mono"/>
+          <w:b w:val="false"/>
+          <w:i w:val="false"/>
+          <w:color w:val="CC7832"/>
+          <w:sz w:val="20"/>
+        </w:rPr>
+        <w:t xml:space="preserve">INSERT INTO </w:t>
+      </w:r>
+      <w:r>
+        <w:rPr>
+          <w:rFonts w:ascii="JetBrains Mono" w:hAnsi="JetBrains Mono"/>
+          <w:b w:val="false"/>
+          <w:i w:val="false"/>
+          <w:color w:val="A9B7C6"/>
+          <w:sz w:val="20"/>
+        </w:rPr>
+        <w:t>objeto_multimedia</w:t>
+      </w:r>
+      <w:r>
+        <w:rPr/>
+        <w:br/>
+      </w:r>
+      <w:r>
+        <w:rPr>
+          <w:rFonts w:ascii="JetBrains Mono" w:hAnsi="JetBrains Mono"/>
+          <w:b w:val="false"/>
+          <w:i w:val="false"/>
+          <w:color w:val="CC7832"/>
+          <w:sz w:val="20"/>
+        </w:rPr>
+        <w:t xml:space="preserve">VALUES </w:t>
+      </w:r>
+      <w:r>
+        <w:rPr>
+          <w:rFonts w:ascii="JetBrains Mono" w:hAnsi="JetBrains Mono"/>
+          <w:b w:val="false"/>
+          <w:i w:val="false"/>
+          <w:color w:val="A9B7C6"/>
+          <w:sz w:val="20"/>
+        </w:rPr>
+        <w:t>(</w:t>
+      </w:r>
+      <w:r>
+        <w:rPr>
+          <w:rFonts w:ascii="JetBrains Mono" w:hAnsi="JetBrains Mono"/>
+          <w:b w:val="false"/>
+          <w:i w:val="false"/>
+          <w:color w:val="6A8759"/>
+          <w:sz w:val="20"/>
+        </w:rPr>
+        <w:t>'video3'</w:t>
+      </w:r>
+      <w:r>
+        <w:rPr>
+          <w:rFonts w:ascii="JetBrains Mono" w:hAnsi="JetBrains Mono"/>
+          <w:b w:val="false"/>
+          <w:i w:val="false"/>
+          <w:color w:val="CC7832"/>
+          <w:sz w:val="20"/>
+        </w:rPr>
+        <w:t xml:space="preserve">, </w:t>
+      </w:r>
+      <w:r>
+        <w:rPr>
+          <w:rFonts w:ascii="JetBrains Mono" w:hAnsi="JetBrains Mono"/>
+          <w:b w:val="false"/>
+          <w:i w:val="false"/>
+          <w:color w:val="6897BB"/>
+          <w:sz w:val="20"/>
+        </w:rPr>
+        <w:t>400.00</w:t>
+      </w:r>
+      <w:r>
+        <w:rPr>
+          <w:rFonts w:ascii="JetBrains Mono" w:hAnsi="JetBrains Mono"/>
+          <w:b w:val="false"/>
+          <w:i w:val="false"/>
+          <w:color w:val="CC7832"/>
+          <w:sz w:val="20"/>
+        </w:rPr>
+        <w:t xml:space="preserve">, </w:t>
+      </w:r>
+      <w:r>
+        <w:rPr>
+          <w:rFonts w:ascii="JetBrains Mono" w:hAnsi="JetBrains Mono"/>
+          <w:b w:val="false"/>
+          <w:i w:val="false"/>
+          <w:color w:val="6A8759"/>
+          <w:sz w:val="20"/>
+        </w:rPr>
+        <w:t>'mp4'</w:t>
+      </w:r>
+      <w:r>
+        <w:rPr>
+          <w:rFonts w:ascii="JetBrains Mono" w:hAnsi="JetBrains Mono"/>
+          <w:b w:val="false"/>
+          <w:i w:val="false"/>
+          <w:color w:val="A9B7C6"/>
+          <w:sz w:val="20"/>
+        </w:rPr>
+        <w:t>)</w:t>
+      </w:r>
+    </w:p>
+    <w:p>
+      <w:pPr>
+        <w:pStyle w:val="Normal"/>
+        <w:rPr>
+          <w:rFonts w:ascii="Arial" w:hAnsi="Arial" w:cs="Arial"/>
+        </w:rPr>
+      </w:pPr>
+      <w:r>
+        <w:rPr/>
+      </w:r>
+    </w:p>
+    <w:p>
+      <w:pPr>
+        <w:pStyle w:val="Normal"/>
+        <w:rPr>
+          <w:rFonts w:ascii="Arial" w:hAnsi="Arial" w:cs="Arial"/>
+        </w:rPr>
+      </w:pPr>
+      <w:r>
+        <w:drawing>
+          <wp:anchor behindDoc="0" distT="0" distB="0" distL="0" distR="0" simplePos="0" locked="0" layoutInCell="1" allowOverlap="1" relativeHeight="10">
+            <wp:simplePos x="0" y="0"/>
+            <wp:positionH relativeFrom="column">
+              <wp:align>center</wp:align>
+            </wp:positionH>
+            <wp:positionV relativeFrom="paragraph">
+              <wp:posOffset>635</wp:posOffset>
+            </wp:positionV>
+            <wp:extent cx="4171950" cy="2419350"/>
+            <wp:effectExtent l="0" t="0" r="0" b="0"/>
+            <wp:wrapTopAndBottom/>
+            <wp:docPr id="9" name="Image2" descr=""/>
+            <wp:cNvGraphicFramePr>
+              <a:graphicFrameLocks xmlns:a="http://schemas.openxmlformats.org/drawingml/2006/main" noChangeAspect="1"/>
+            </wp:cNvGraphicFramePr>
+            <a:graphic xmlns:a="http://schemas.openxmlformats.org/drawingml/2006/main">
+              <a:graphicData uri="http://schemas.openxmlformats.org/drawingml/2006/picture">
+                <pic:pic xmlns:pic="http://schemas.openxmlformats.org/drawingml/2006/picture">
+                  <pic:nvPicPr>
+                    <pic:cNvPr id="9" name="Image2" descr=""/>
+                    <pic:cNvPicPr>
+                      <a:picLocks noChangeAspect="1" noChangeArrowheads="1"/>
+                    </pic:cNvPicPr>
+                  </pic:nvPicPr>
+                  <pic:blipFill>
+                    <a:blip r:embed="rId10"/>
+                    <a:stretch>
+                      <a:fillRect/>
+                    </a:stretch>
+                  </pic:blipFill>
+                  <pic:spPr bwMode="auto">
+                    <a:xfrm>
+                      <a:off x="0" y="0"/>
+                      <a:ext cx="4171950" cy="2419350"/>
+                    </a:xfrm>
+                    <a:prstGeom prst="rect">
+                      <a:avLst/>
+                    </a:prstGeom>
+                  </pic:spPr>
+                </pic:pic>
+              </a:graphicData>
+            </a:graphic>
+          </wp:anchor>
+        </w:drawing>
+      </w:r>
+      <w:r>
+        <w:rPr/>
+        <w:br/>
+      </w:r>
+    </w:p>
+    <w:p>
+      <w:pPr>
+        <w:pStyle w:val="Normal"/>
+        <w:rPr>
+          <w:rFonts w:ascii="Arial" w:hAnsi="Arial" w:cs="Arial"/>
+        </w:rPr>
+      </w:pPr>
+      <w:r>
+        <w:rPr/>
+      </w:r>
+    </w:p>
+    <w:p>
+      <w:pPr>
+        <w:pStyle w:val="Normal"/>
         <w:numPr>
           <w:ilvl w:val="0"/>
           <w:numId w:val="1"/>
@@ -1916,13 +2023,172 @@
       </w:pPr>
       <w:r>
         <w:rPr>
-          <w:rFonts w:ascii="Arial" w:hAnsi="Arial" w:cs="Arial"/>
+          <w:rFonts w:cs="Arial" w:ascii="Arial" w:hAnsi="Arial"/>
         </w:rPr>
         <w:t>Inserta el vídeo anterior en la tabla video:</w:t>
       </w:r>
     </w:p>
     <w:p>
       <w:pPr>
+        <w:pStyle w:val="Normal"/>
+        <w:rPr>
+          <w:rFonts w:ascii="Arial" w:hAnsi="Arial" w:cs="Arial"/>
+        </w:rPr>
+      </w:pPr>
+      <w:r>
+        <w:rPr/>
+      </w:r>
+    </w:p>
+    <w:p>
+      <w:pPr>
+        <w:pStyle w:val="Normal"/>
+        <w:rPr>
+          <w:rFonts w:ascii="Arial" w:hAnsi="Arial" w:cs="Arial"/>
+        </w:rPr>
+      </w:pPr>
+      <w:r>
+        <w:rPr>
+          <w:rFonts w:cs="Arial" w:ascii="JetBrains Mono" w:hAnsi="JetBrains Mono"/>
+          <w:b w:val="false"/>
+          <w:i w:val="false"/>
+          <w:color w:val="CC7832"/>
+          <w:sz w:val="20"/>
+        </w:rPr>
+        <w:t xml:space="preserve">INSERT INTO </w:t>
+      </w:r>
+      <w:r>
+        <w:rPr>
+          <w:rFonts w:ascii="JetBrains Mono" w:hAnsi="JetBrains Mono"/>
+          <w:b w:val="false"/>
+          <w:i w:val="false"/>
+          <w:color w:val="A9B7C6"/>
+          <w:sz w:val="20"/>
+        </w:rPr>
+        <w:t>video</w:t>
+      </w:r>
+      <w:r>
+        <w:rPr/>
+        <w:br/>
+      </w:r>
+      <w:r>
+        <w:rPr>
+          <w:rFonts w:ascii="JetBrains Mono" w:hAnsi="JetBrains Mono"/>
+          <w:b w:val="false"/>
+          <w:i w:val="false"/>
+          <w:color w:val="CC7832"/>
+          <w:sz w:val="20"/>
+        </w:rPr>
+        <w:t xml:space="preserve">VALUES </w:t>
+      </w:r>
+      <w:r>
+        <w:rPr>
+          <w:rFonts w:ascii="JetBrains Mono" w:hAnsi="JetBrains Mono"/>
+          <w:b w:val="false"/>
+          <w:i w:val="false"/>
+          <w:color w:val="A9B7C6"/>
+          <w:sz w:val="20"/>
+        </w:rPr>
+        <w:t>(</w:t>
+      </w:r>
+      <w:r>
+        <w:rPr>
+          <w:rFonts w:ascii="JetBrains Mono" w:hAnsi="JetBrains Mono"/>
+          <w:b w:val="false"/>
+          <w:i w:val="false"/>
+          <w:color w:val="6A8759"/>
+          <w:sz w:val="20"/>
+        </w:rPr>
+        <w:t>'video3'</w:t>
+      </w:r>
+      <w:r>
+        <w:rPr>
+          <w:rFonts w:ascii="JetBrains Mono" w:hAnsi="JetBrains Mono"/>
+          <w:b w:val="false"/>
+          <w:i w:val="false"/>
+          <w:color w:val="A9B7C6"/>
+          <w:sz w:val="20"/>
+        </w:rPr>
+        <w:t>)</w:t>
+      </w:r>
+      <w:r>
+        <w:rPr/>
+        <w:drawing>
+          <wp:anchor behindDoc="0" distT="0" distB="0" distL="0" distR="0" simplePos="0" locked="0" layoutInCell="1" allowOverlap="1" relativeHeight="11">
+            <wp:simplePos x="0" y="0"/>
+            <wp:positionH relativeFrom="column">
+              <wp:posOffset>1918335</wp:posOffset>
+            </wp:positionH>
+            <wp:positionV relativeFrom="paragraph">
+              <wp:posOffset>432435</wp:posOffset>
+            </wp:positionV>
+            <wp:extent cx="1476375" cy="885825"/>
+            <wp:effectExtent l="0" t="0" r="0" b="0"/>
+            <wp:wrapTopAndBottom/>
+            <wp:docPr id="10" name="Image3" descr=""/>
+            <wp:cNvGraphicFramePr>
+              <a:graphicFrameLocks xmlns:a="http://schemas.openxmlformats.org/drawingml/2006/main" noChangeAspect="1"/>
+            </wp:cNvGraphicFramePr>
+            <a:graphic xmlns:a="http://schemas.openxmlformats.org/drawingml/2006/main">
+              <a:graphicData uri="http://schemas.openxmlformats.org/drawingml/2006/picture">
+                <pic:pic xmlns:pic="http://schemas.openxmlformats.org/drawingml/2006/picture">
+                  <pic:nvPicPr>
+                    <pic:cNvPr id="10" name="Image3" descr=""/>
+                    <pic:cNvPicPr>
+                      <a:picLocks noChangeAspect="1" noChangeArrowheads="1"/>
+                    </pic:cNvPicPr>
+                  </pic:nvPicPr>
+                  <pic:blipFill>
+                    <a:blip r:embed="rId11"/>
+                    <a:stretch>
+                      <a:fillRect/>
+                    </a:stretch>
+                  </pic:blipFill>
+                  <pic:spPr bwMode="auto">
+                    <a:xfrm>
+                      <a:off x="0" y="0"/>
+                      <a:ext cx="1476375" cy="885825"/>
+                    </a:xfrm>
+                    <a:prstGeom prst="rect">
+                      <a:avLst/>
+                    </a:prstGeom>
+                  </pic:spPr>
+                </pic:pic>
+              </a:graphicData>
+            </a:graphic>
+          </wp:anchor>
+        </w:drawing>
+      </w:r>
+      <w:r>
+        <w:rPr/>
+        <w:br/>
+      </w:r>
+    </w:p>
+    <w:p>
+      <w:pPr>
+        <w:pStyle w:val="Normal"/>
+        <w:rPr>
+          <w:rFonts w:ascii="Arial" w:hAnsi="Arial" w:cs="Arial"/>
+        </w:rPr>
+      </w:pPr>
+      <w:r>
+        <w:rPr/>
+      </w:r>
+      <w:r>
+        <w:br w:type="page"/>
+      </w:r>
+    </w:p>
+    <w:p>
+      <w:pPr>
+        <w:pStyle w:val="Normal"/>
+        <w:rPr/>
+      </w:pPr>
+      <w:r>
+        <w:rPr/>
+      </w:r>
+    </w:p>
+    <w:p>
+      <w:pPr>
+        <w:pStyle w:val="Normal"/>
         <w:numPr>
           <w:ilvl w:val="0"/>
           <w:numId w:val="1"/>
@@ -1933,13 +2199,326 @@
       </w:pPr>
       <w:r>
         <w:rPr>
-          <w:rFonts w:ascii="Arial" w:hAnsi="Arial" w:cs="Arial"/>
-        </w:rPr>
-        <w:t>Asigna el vídeo anterior a las webs contacto.html y contacto2.html (tabla contiene):</w:t>
-      </w:r>
-    </w:p>
-    <w:p>
-      <w:pPr>
+          <w:rFonts w:cs="Arial" w:ascii="Arial" w:hAnsi="Arial"/>
+        </w:rPr>
+        <w:t xml:space="preserve">Asigna el vídeo anterior a las webs </w:t>
+      </w:r>
+      <w:bookmarkStart w:id="0" w:name="__DdeLink__250_2077736310"/>
+      <w:r>
+        <w:rPr>
+          <w:rFonts w:cs="Arial" w:ascii="Arial" w:hAnsi="Arial"/>
+        </w:rPr>
+        <w:t xml:space="preserve">contacto.html </w:t>
+      </w:r>
+      <w:bookmarkEnd w:id="0"/>
+      <w:r>
+        <w:rPr>
+          <w:rFonts w:cs="Arial" w:ascii="Arial" w:hAnsi="Arial"/>
+        </w:rPr>
+        <w:t>y contacto2.html (tabla contiene):</w:t>
+      </w:r>
+    </w:p>
+    <w:p>
+      <w:pPr>
+        <w:pStyle w:val="Normal"/>
+        <w:rPr>
+          <w:rFonts w:ascii="Arial" w:hAnsi="Arial" w:cs="Arial"/>
+        </w:rPr>
+      </w:pPr>
+      <w:r>
+        <w:rPr/>
+      </w:r>
+    </w:p>
+    <w:p>
+      <w:pPr>
+        <w:pStyle w:val="Normal"/>
+        <w:rPr>
+          <w:rFonts w:ascii="Arial" w:hAnsi="Arial" w:cs="Arial"/>
+        </w:rPr>
+      </w:pPr>
+      <w:r>
+        <w:rPr>
+          <w:rFonts w:cs="Arial" w:ascii="JetBrains Mono" w:hAnsi="JetBrains Mono"/>
+          <w:b w:val="false"/>
+          <w:i w:val="false"/>
+          <w:color w:val="CC7832"/>
+          <w:sz w:val="20"/>
+        </w:rPr>
+        <w:t xml:space="preserve">INSERT INTO </w:t>
+      </w:r>
+      <w:r>
+        <w:rPr>
+          <w:rFonts w:ascii="JetBrains Mono" w:hAnsi="JetBrains Mono"/>
+          <w:b w:val="false"/>
+          <w:i w:val="false"/>
+          <w:color w:val="A9B7C6"/>
+          <w:sz w:val="20"/>
+        </w:rPr>
+        <w:t>contiene</w:t>
+      </w:r>
+      <w:r>
+        <w:rPr/>
+        <w:br/>
+      </w:r>
+      <w:r>
+        <w:rPr>
+          <w:rFonts w:ascii="JetBrains Mono" w:hAnsi="JetBrains Mono"/>
+          <w:b w:val="false"/>
+          <w:i w:val="false"/>
+          <w:color w:val="CC7832"/>
+          <w:sz w:val="20"/>
+        </w:rPr>
+        <w:t xml:space="preserve">VALUES </w:t>
+      </w:r>
+      <w:r>
+        <w:rPr>
+          <w:rFonts w:ascii="JetBrains Mono" w:hAnsi="JetBrains Mono"/>
+          <w:b w:val="false"/>
+          <w:i w:val="false"/>
+          <w:color w:val="A9B7C6"/>
+          <w:sz w:val="20"/>
+        </w:rPr>
+        <w:t>(</w:t>
+      </w:r>
+      <w:r>
+        <w:rPr>
+          <w:rFonts w:ascii="JetBrains Mono" w:hAnsi="JetBrains Mono"/>
+          <w:b w:val="false"/>
+          <w:i w:val="false"/>
+          <w:color w:val="6897BB"/>
+          <w:sz w:val="20"/>
+        </w:rPr>
+        <w:t>101</w:t>
+      </w:r>
+      <w:r>
+        <w:rPr>
+          <w:rFonts w:ascii="JetBrains Mono" w:hAnsi="JetBrains Mono"/>
+          <w:b w:val="false"/>
+          <w:i w:val="false"/>
+          <w:color w:val="CC7832"/>
+          <w:sz w:val="20"/>
+        </w:rPr>
+        <w:t xml:space="preserve">, </w:t>
+      </w:r>
+      <w:r>
+        <w:rPr>
+          <w:rFonts w:ascii="JetBrains Mono" w:hAnsi="JetBrains Mono"/>
+          <w:b w:val="false"/>
+          <w:i w:val="false"/>
+          <w:color w:val="6A8759"/>
+          <w:sz w:val="20"/>
+        </w:rPr>
+        <w:t>'contacto.html'</w:t>
+      </w:r>
+      <w:r>
+        <w:rPr>
+          <w:rFonts w:ascii="JetBrains Mono" w:hAnsi="JetBrains Mono"/>
+          <w:b w:val="false"/>
+          <w:i w:val="false"/>
+          <w:color w:val="CC7832"/>
+          <w:sz w:val="20"/>
+        </w:rPr>
+        <w:t xml:space="preserve">, </w:t>
+      </w:r>
+      <w:r>
+        <w:rPr>
+          <w:rFonts w:ascii="JetBrains Mono" w:hAnsi="JetBrains Mono"/>
+          <w:b w:val="false"/>
+          <w:i w:val="false"/>
+          <w:color w:val="6A8759"/>
+          <w:sz w:val="20"/>
+        </w:rPr>
+        <w:t>'video3'</w:t>
+      </w:r>
+      <w:r>
+        <w:rPr>
+          <w:rFonts w:ascii="JetBrains Mono" w:hAnsi="JetBrains Mono"/>
+          <w:b w:val="false"/>
+          <w:i w:val="false"/>
+          <w:color w:val="A9B7C6"/>
+          <w:sz w:val="20"/>
+        </w:rPr>
+        <w:t>)</w:t>
+      </w:r>
+      <w:r>
+        <w:rPr>
+          <w:rFonts w:ascii="JetBrains Mono" w:hAnsi="JetBrains Mono"/>
+          <w:b w:val="false"/>
+          <w:i w:val="false"/>
+          <w:color w:val="CC7832"/>
+          <w:sz w:val="20"/>
+        </w:rPr>
+        <w:t>,</w:t>
+      </w:r>
+      <w:r>
+        <w:rPr/>
+        <w:br/>
+      </w:r>
+      <w:r>
+        <w:rPr>
+          <w:rFonts w:ascii="JetBrains Mono" w:hAnsi="JetBrains Mono"/>
+          <w:b w:val="false"/>
+          <w:i w:val="false"/>
+          <w:color w:val="CC7832"/>
+          <w:sz w:val="20"/>
+        </w:rPr>
+        <w:t xml:space="preserve">       </w:t>
+      </w:r>
+      <w:r>
+        <w:rPr>
+          <w:rFonts w:ascii="JetBrains Mono" w:hAnsi="JetBrains Mono"/>
+          <w:b w:val="false"/>
+          <w:i w:val="false"/>
+          <w:color w:val="A9B7C6"/>
+          <w:sz w:val="20"/>
+        </w:rPr>
+        <w:t>(</w:t>
+      </w:r>
+      <w:r>
+        <w:rPr>
+          <w:rFonts w:ascii="JetBrains Mono" w:hAnsi="JetBrains Mono"/>
+          <w:b w:val="false"/>
+          <w:i w:val="false"/>
+          <w:color w:val="6897BB"/>
+          <w:sz w:val="20"/>
+        </w:rPr>
+        <w:t>102</w:t>
+      </w:r>
+      <w:r>
+        <w:rPr>
+          <w:rFonts w:ascii="JetBrains Mono" w:hAnsi="JetBrains Mono"/>
+          <w:b w:val="false"/>
+          <w:i w:val="false"/>
+          <w:color w:val="CC7832"/>
+          <w:sz w:val="20"/>
+        </w:rPr>
+        <w:t xml:space="preserve">, </w:t>
+      </w:r>
+      <w:r>
+        <w:rPr>
+          <w:rFonts w:ascii="JetBrains Mono" w:hAnsi="JetBrains Mono"/>
+          <w:b w:val="false"/>
+          <w:i w:val="false"/>
+          <w:color w:val="6A8759"/>
+          <w:sz w:val="20"/>
+        </w:rPr>
+        <w:t>'contacto2.html'</w:t>
+      </w:r>
+      <w:r>
+        <w:rPr>
+          <w:rFonts w:ascii="JetBrains Mono" w:hAnsi="JetBrains Mono"/>
+          <w:b w:val="false"/>
+          <w:i w:val="false"/>
+          <w:color w:val="CC7832"/>
+          <w:sz w:val="20"/>
+        </w:rPr>
+        <w:t xml:space="preserve">, </w:t>
+      </w:r>
+      <w:r>
+        <w:rPr>
+          <w:rFonts w:ascii="JetBrains Mono" w:hAnsi="JetBrains Mono"/>
+          <w:b w:val="false"/>
+          <w:i w:val="false"/>
+          <w:color w:val="6A8759"/>
+          <w:sz w:val="20"/>
+        </w:rPr>
+        <w:t>'video3'</w:t>
+      </w:r>
+      <w:r>
+        <w:rPr>
+          <w:rFonts w:ascii="JetBrains Mono" w:hAnsi="JetBrains Mono"/>
+          <w:b w:val="false"/>
+          <w:i w:val="false"/>
+          <w:color w:val="A9B7C6"/>
+          <w:sz w:val="20"/>
+        </w:rPr>
+        <w:t>)</w:t>
+      </w:r>
+    </w:p>
+    <w:p>
+      <w:pPr>
+        <w:pStyle w:val="Normal"/>
+        <w:rPr>
+          <w:rFonts w:ascii="Arial" w:hAnsi="Arial" w:cs="Arial"/>
+        </w:rPr>
+      </w:pPr>
+      <w:r>
+        <w:rPr/>
+      </w:r>
+    </w:p>
+    <w:p>
+      <w:pPr>
+        <w:pStyle w:val="Normal"/>
+        <w:rPr>
+          <w:rFonts w:ascii="Arial" w:hAnsi="Arial" w:cs="Arial"/>
+        </w:rPr>
+      </w:pPr>
+      <w:r>
+        <w:drawing>
+          <wp:anchor behindDoc="0" distT="0" distB="0" distL="0" distR="0" simplePos="0" locked="0" layoutInCell="1" allowOverlap="1" relativeHeight="12">
+            <wp:simplePos x="0" y="0"/>
+            <wp:positionH relativeFrom="column">
+              <wp:align>center</wp:align>
+            </wp:positionH>
+            <wp:positionV relativeFrom="paragraph">
+              <wp:posOffset>635</wp:posOffset>
+            </wp:positionV>
+            <wp:extent cx="5457825" cy="2171700"/>
+            <wp:effectExtent l="0" t="0" r="0" b="0"/>
+            <wp:wrapTopAndBottom/>
+            <wp:docPr id="11" name="Image4" descr=""/>
+            <wp:cNvGraphicFramePr>
+              <a:graphicFrameLocks xmlns:a="http://schemas.openxmlformats.org/drawingml/2006/main" noChangeAspect="1"/>
+            </wp:cNvGraphicFramePr>
+            <a:graphic xmlns:a="http://schemas.openxmlformats.org/drawingml/2006/main">
+              <a:graphicData uri="http://schemas.openxmlformats.org/drawingml/2006/picture">
+                <pic:pic xmlns:pic="http://schemas.openxmlformats.org/drawingml/2006/picture">
+                  <pic:nvPicPr>
+                    <pic:cNvPr id="11" name="Image4" descr=""/>
+                    <pic:cNvPicPr>
+                      <a:picLocks noChangeAspect="1" noChangeArrowheads="1"/>
+                    </pic:cNvPicPr>
+                  </pic:nvPicPr>
+                  <pic:blipFill>
+                    <a:blip r:embed="rId12"/>
+                    <a:stretch>
+                      <a:fillRect/>
+                    </a:stretch>
+                  </pic:blipFill>
+                  <pic:spPr bwMode="auto">
+                    <a:xfrm>
+                      <a:off x="0" y="0"/>
+                      <a:ext cx="5457825" cy="2171700"/>
+                    </a:xfrm>
+                    <a:prstGeom prst="rect">
+                      <a:avLst/>
+                    </a:prstGeom>
+                  </pic:spPr>
+                </pic:pic>
+              </a:graphicData>
+            </a:graphic>
+          </wp:anchor>
+        </w:drawing>
+      </w:r>
+      <w:r>
+        <w:rPr/>
+        <w:br/>
+      </w:r>
+    </w:p>
+    <w:p>
+      <w:pPr>
+        <w:pStyle w:val="Normal"/>
+        <w:rPr>
+          <w:rFonts w:ascii="Arial" w:hAnsi="Arial" w:cs="Arial"/>
+        </w:rPr>
+      </w:pPr>
+      <w:r>
+        <w:rPr/>
+      </w:r>
+    </w:p>
+    <w:p>
+      <w:pPr>
+        <w:pStyle w:val="Normal"/>
         <w:numPr>
           <w:ilvl w:val="0"/>
           <w:numId w:val="1"/>
@@ -1950,27 +2529,293 @@
       </w:pPr>
       <w:r>
         <w:rPr>
-          <w:rFonts w:ascii="Arial" w:hAnsi="Arial" w:cs="Arial"/>
-        </w:rPr>
-        <w:t>Cambia el nombre y extensión de las webs que terminen en '2.html' por '.</w:t>
-      </w:r>
-      <w:proofErr w:type="spellStart"/>
-      <w:r>
-        <w:rPr>
-          <w:rFonts w:ascii="Arial" w:hAnsi="Arial" w:cs="Arial"/>
-        </w:rPr>
-        <w:t>php</w:t>
-      </w:r>
-      <w:proofErr w:type="spellEnd"/>
-      <w:r>
-        <w:rPr>
-          <w:rFonts w:ascii="Arial" w:hAnsi="Arial" w:cs="Arial"/>
-        </w:rPr>
-        <w:t>' (tienes que quitarle el 2):</w:t>
-      </w:r>
-    </w:p>
-    <w:p>
-      <w:pPr>
+          <w:rFonts w:cs="Arial" w:ascii="Arial" w:hAnsi="Arial"/>
+        </w:rPr>
+        <w:t>Cambia el nombre y extensión de las webs que terminen en '2.html' por '.php' (tienes que quitarle el 2):</w:t>
+      </w:r>
+    </w:p>
+    <w:p>
+      <w:pPr>
+        <w:pStyle w:val="Normal"/>
+        <w:rPr>
+          <w:rFonts w:ascii="Arial" w:hAnsi="Arial" w:cs="Arial"/>
+        </w:rPr>
+      </w:pPr>
+      <w:r>
+        <w:rPr/>
+      </w:r>
+    </w:p>
+    <w:p>
+      <w:pPr>
+        <w:pStyle w:val="Normal"/>
+        <w:rPr>
+          <w:rFonts w:ascii="Arial" w:hAnsi="Arial" w:cs="Arial"/>
+        </w:rPr>
+      </w:pPr>
+      <w:r>
+        <w:rPr>
+          <w:rFonts w:cs="Arial" w:ascii="JetBrains Mono" w:hAnsi="JetBrains Mono"/>
+          <w:b w:val="false"/>
+          <w:i w:val="false"/>
+          <w:color w:val="CC7832"/>
+          <w:sz w:val="20"/>
+        </w:rPr>
+        <w:t xml:space="preserve">UPDATE </w:t>
+      </w:r>
+      <w:r>
+        <w:rPr>
+          <w:rFonts w:ascii="JetBrains Mono" w:hAnsi="JetBrains Mono"/>
+          <w:b w:val="false"/>
+          <w:i w:val="false"/>
+          <w:color w:val="A9B7C6"/>
+          <w:sz w:val="20"/>
+        </w:rPr>
+        <w:t>pagina_web</w:t>
+      </w:r>
+      <w:r>
+        <w:rPr/>
+        <w:br/>
+      </w:r>
+      <w:r>
+        <w:rPr>
+          <w:rFonts w:ascii="JetBrains Mono" w:hAnsi="JetBrains Mono"/>
+          <w:b w:val="false"/>
+          <w:i w:val="false"/>
+          <w:color w:val="CC7832"/>
+          <w:sz w:val="20"/>
+        </w:rPr>
+        <w:t xml:space="preserve">SET </w:t>
+      </w:r>
+      <w:r>
+        <w:rPr>
+          <w:rFonts w:ascii="JetBrains Mono" w:hAnsi="JetBrains Mono"/>
+          <w:b w:val="false"/>
+          <w:i w:val="false"/>
+          <w:color w:val="9876AA"/>
+          <w:sz w:val="20"/>
+        </w:rPr>
+        <w:t xml:space="preserve">nombre </w:t>
+      </w:r>
+      <w:r>
+        <w:rPr>
+          <w:rFonts w:ascii="JetBrains Mono" w:hAnsi="JetBrains Mono"/>
+          <w:b w:val="false"/>
+          <w:i w:val="false"/>
+          <w:color w:val="A9B7C6"/>
+          <w:sz w:val="20"/>
+        </w:rPr>
+        <w:t xml:space="preserve">= </w:t>
+      </w:r>
+      <w:r>
+        <w:rPr>
+          <w:rFonts w:ascii="JetBrains Mono" w:hAnsi="JetBrains Mono"/>
+          <w:b w:val="false"/>
+          <w:i w:val="false"/>
+          <w:color w:val="FFC66D"/>
+          <w:sz w:val="20"/>
+        </w:rPr>
+        <w:t>REPLACE</w:t>
+      </w:r>
+      <w:r>
+        <w:rPr>
+          <w:rFonts w:ascii="JetBrains Mono" w:hAnsi="JetBrains Mono"/>
+          <w:b w:val="false"/>
+          <w:i w:val="false"/>
+          <w:color w:val="A9B7C6"/>
+          <w:sz w:val="20"/>
+        </w:rPr>
+        <w:t>(</w:t>
+      </w:r>
+      <w:r>
+        <w:rPr>
+          <w:rFonts w:ascii="JetBrains Mono" w:hAnsi="JetBrains Mono"/>
+          <w:b w:val="false"/>
+          <w:i w:val="false"/>
+          <w:color w:val="9876AA"/>
+          <w:sz w:val="20"/>
+        </w:rPr>
+        <w:t>nombre</w:t>
+      </w:r>
+      <w:r>
+        <w:rPr>
+          <w:rFonts w:ascii="JetBrains Mono" w:hAnsi="JetBrains Mono"/>
+          <w:b w:val="false"/>
+          <w:i w:val="false"/>
+          <w:color w:val="CC7832"/>
+          <w:sz w:val="20"/>
+        </w:rPr>
+        <w:t xml:space="preserve">, </w:t>
+      </w:r>
+      <w:r>
+        <w:rPr>
+          <w:rFonts w:ascii="JetBrains Mono" w:hAnsi="JetBrains Mono"/>
+          <w:b w:val="false"/>
+          <w:i w:val="false"/>
+          <w:color w:val="6A8759"/>
+          <w:sz w:val="20"/>
+        </w:rPr>
+        <w:t>'2.html'</w:t>
+      </w:r>
+      <w:r>
+        <w:rPr>
+          <w:rFonts w:ascii="JetBrains Mono" w:hAnsi="JetBrains Mono"/>
+          <w:b w:val="false"/>
+          <w:i w:val="false"/>
+          <w:color w:val="CC7832"/>
+          <w:sz w:val="20"/>
+        </w:rPr>
+        <w:t xml:space="preserve">, </w:t>
+      </w:r>
+      <w:r>
+        <w:rPr>
+          <w:rFonts w:ascii="JetBrains Mono" w:hAnsi="JetBrains Mono"/>
+          <w:b w:val="false"/>
+          <w:i w:val="false"/>
+          <w:color w:val="6A8759"/>
+          <w:sz w:val="20"/>
+        </w:rPr>
+        <w:t>'.php'</w:t>
+      </w:r>
+      <w:r>
+        <w:rPr>
+          <w:rFonts w:ascii="JetBrains Mono" w:hAnsi="JetBrains Mono"/>
+          <w:b w:val="false"/>
+          <w:i w:val="false"/>
+          <w:color w:val="A9B7C6"/>
+          <w:sz w:val="20"/>
+        </w:rPr>
+        <w:t>)</w:t>
+      </w:r>
+      <w:r>
+        <w:rPr/>
+        <w:br/>
+      </w:r>
+      <w:r>
+        <w:rPr>
+          <w:rFonts w:ascii="JetBrains Mono" w:hAnsi="JetBrains Mono"/>
+          <w:b w:val="false"/>
+          <w:i w:val="false"/>
+          <w:color w:val="CC7832"/>
+          <w:sz w:val="20"/>
+        </w:rPr>
+        <w:t xml:space="preserve">WHERE </w:t>
+      </w:r>
+      <w:r>
+        <w:rPr>
+          <w:rFonts w:ascii="JetBrains Mono" w:hAnsi="JetBrains Mono"/>
+          <w:b w:val="false"/>
+          <w:i w:val="false"/>
+          <w:color w:val="9876AA"/>
+          <w:sz w:val="20"/>
+        </w:rPr>
+        <w:t xml:space="preserve">nombre </w:t>
+      </w:r>
+      <w:r>
+        <w:rPr>
+          <w:rFonts w:ascii="JetBrains Mono" w:hAnsi="JetBrains Mono"/>
+          <w:b w:val="false"/>
+          <w:i w:val="false"/>
+          <w:color w:val="CC7832"/>
+          <w:sz w:val="20"/>
+        </w:rPr>
+        <w:t xml:space="preserve">LIKE </w:t>
+      </w:r>
+      <w:r>
+        <w:rPr>
+          <w:rFonts w:ascii="JetBrains Mono" w:hAnsi="JetBrains Mono"/>
+          <w:b w:val="false"/>
+          <w:i w:val="false"/>
+          <w:color w:val="6A8759"/>
+          <w:sz w:val="20"/>
+        </w:rPr>
+        <w:t>'%2.html'</w:t>
+      </w:r>
+      <w:r>
+        <w:rPr/>
+        <w:br/>
+      </w:r>
+    </w:p>
+    <w:p>
+      <w:pPr>
+        <w:pStyle w:val="Normal"/>
+        <w:rPr>
+          <w:rFonts w:ascii="Arial" w:hAnsi="Arial" w:cs="Arial"/>
+        </w:rPr>
+      </w:pPr>
+      <w:r>
+        <w:rPr/>
+      </w:r>
+    </w:p>
+    <w:p>
+      <w:pPr>
+        <w:pStyle w:val="Normal"/>
+        <w:rPr>
+          <w:rFonts w:ascii="Arial" w:hAnsi="Arial" w:cs="Arial"/>
+        </w:rPr>
+      </w:pPr>
+      <w:r>
+        <w:rPr/>
+        <w:drawing>
+          <wp:anchor behindDoc="0" distT="0" distB="0" distL="0" distR="0" simplePos="0" locked="0" layoutInCell="1" allowOverlap="1" relativeHeight="13">
+            <wp:simplePos x="0" y="0"/>
+            <wp:positionH relativeFrom="column">
+              <wp:align>center</wp:align>
+            </wp:positionH>
+            <wp:positionV relativeFrom="paragraph">
+              <wp:posOffset>635</wp:posOffset>
+            </wp:positionV>
+            <wp:extent cx="6645910" cy="324485"/>
+            <wp:effectExtent l="0" t="0" r="0" b="0"/>
+            <wp:wrapTopAndBottom/>
+            <wp:docPr id="12" name="Image5" descr=""/>
+            <wp:cNvGraphicFramePr>
+              <a:graphicFrameLocks xmlns:a="http://schemas.openxmlformats.org/drawingml/2006/main" noChangeAspect="1"/>
+            </wp:cNvGraphicFramePr>
+            <a:graphic xmlns:a="http://schemas.openxmlformats.org/drawingml/2006/main">
+              <a:graphicData uri="http://schemas.openxmlformats.org/drawingml/2006/picture">
+                <pic:pic xmlns:pic="http://schemas.openxmlformats.org/drawingml/2006/picture">
+                  <pic:nvPicPr>
+                    <pic:cNvPr id="12" name="Image5" descr=""/>
+                    <pic:cNvPicPr>
+                      <a:picLocks noChangeAspect="1" noChangeArrowheads="1"/>
+                    </pic:cNvPicPr>
+                  </pic:nvPicPr>
+                  <pic:blipFill>
+                    <a:blip r:embed="rId13"/>
+                    <a:stretch>
+                      <a:fillRect/>
+                    </a:stretch>
+                  </pic:blipFill>
+                  <pic:spPr bwMode="auto">
+                    <a:xfrm>
+                      <a:off x="0" y="0"/>
+                      <a:ext cx="6645910" cy="324485"/>
+                    </a:xfrm>
+                    <a:prstGeom prst="rect">
+                      <a:avLst/>
+                    </a:prstGeom>
+                  </pic:spPr>
+                </pic:pic>
+              </a:graphicData>
+            </a:graphic>
+          </wp:anchor>
+        </w:drawing>
+      </w:r>
+    </w:p>
+    <w:p>
+      <w:pPr>
+        <w:pStyle w:val="Normal"/>
+        <w:rPr>
+          <w:rFonts w:ascii="Arial" w:hAnsi="Arial" w:cs="Arial"/>
+        </w:rPr>
+      </w:pPr>
+      <w:r>
+        <w:rPr/>
+      </w:r>
+    </w:p>
+    <w:p>
+      <w:pPr>
+        <w:pStyle w:val="Normal"/>
         <w:numPr>
           <w:ilvl w:val="0"/>
           <w:numId w:val="1"/>
@@ -1981,93 +2826,264 @@
       </w:pPr>
       <w:r>
         <w:rPr>
-          <w:rFonts w:ascii="Arial" w:hAnsi="Arial" w:cs="Arial"/>
+          <w:rFonts w:cs="Arial" w:ascii="Arial" w:hAnsi="Arial"/>
         </w:rPr>
         <w:t>Elimina las canciones 2 y 3 de la tabla sonido:</w:t>
       </w:r>
     </w:p>
     <w:p>
       <w:pPr>
-        <w:rPr>
-          <w:rFonts w:ascii="Arial" w:hAnsi="Arial" w:cs="Arial"/>
-        </w:rPr>
-      </w:pPr>
+        <w:pStyle w:val="Normal"/>
+        <w:rPr>
+          <w:rFonts w:ascii="Arial" w:hAnsi="Arial" w:cs="Arial"/>
+        </w:rPr>
+      </w:pPr>
+      <w:r>
+        <w:rPr/>
+      </w:r>
+    </w:p>
+    <w:p>
+      <w:pPr>
+        <w:pStyle w:val="Normal"/>
+        <w:rPr>
+          <w:rFonts w:ascii="Arial" w:hAnsi="Arial" w:cs="Arial"/>
+        </w:rPr>
+      </w:pPr>
+      <w:r>
+        <w:rPr>
+          <w:rFonts w:cs="Arial" w:ascii="JetBrains Mono" w:hAnsi="JetBrains Mono"/>
+          <w:b w:val="false"/>
+          <w:i w:val="false"/>
+          <w:color w:val="CC7832"/>
+          <w:sz w:val="20"/>
+        </w:rPr>
+        <w:t>DELETE</w:t>
+      </w:r>
+      <w:r>
+        <w:rPr/>
+        <w:br/>
+      </w:r>
+      <w:r>
+        <w:rPr>
+          <w:rFonts w:ascii="JetBrains Mono" w:hAnsi="JetBrains Mono"/>
+          <w:b w:val="false"/>
+          <w:i w:val="false"/>
+          <w:color w:val="CC7832"/>
+          <w:sz w:val="20"/>
+        </w:rPr>
+        <w:t xml:space="preserve">FROM </w:t>
+      </w:r>
+      <w:r>
+        <w:rPr>
+          <w:rFonts w:ascii="JetBrains Mono" w:hAnsi="JetBrains Mono"/>
+          <w:b w:val="false"/>
+          <w:i w:val="false"/>
+          <w:color w:val="A9B7C6"/>
+          <w:sz w:val="20"/>
+        </w:rPr>
+        <w:t>sonido</w:t>
+      </w:r>
+      <w:r>
+        <w:rPr/>
+        <w:br/>
+      </w:r>
+      <w:r>
+        <w:rPr>
+          <w:rFonts w:ascii="JetBrains Mono" w:hAnsi="JetBrains Mono"/>
+          <w:b w:val="false"/>
+          <w:i w:val="false"/>
+          <w:color w:val="CC7832"/>
+          <w:sz w:val="20"/>
+        </w:rPr>
+        <w:t xml:space="preserve">WHERE </w:t>
+      </w:r>
+      <w:r>
+        <w:rPr>
+          <w:rFonts w:ascii="JetBrains Mono" w:hAnsi="JetBrains Mono"/>
+          <w:b w:val="false"/>
+          <w:i w:val="false"/>
+          <w:color w:val="9876AA"/>
+          <w:sz w:val="20"/>
+        </w:rPr>
+        <w:t xml:space="preserve">fichero </w:t>
+      </w:r>
+      <w:r>
+        <w:rPr>
+          <w:rFonts w:ascii="JetBrains Mono" w:hAnsi="JetBrains Mono"/>
+          <w:b w:val="false"/>
+          <w:i w:val="false"/>
+          <w:color w:val="CC7832"/>
+          <w:sz w:val="20"/>
+        </w:rPr>
+        <w:t xml:space="preserve">IN </w:t>
+      </w:r>
+      <w:r>
+        <w:rPr>
+          <w:rFonts w:ascii="JetBrains Mono" w:hAnsi="JetBrains Mono"/>
+          <w:b w:val="false"/>
+          <w:i w:val="false"/>
+          <w:color w:val="A9B7C6"/>
+          <w:sz w:val="20"/>
+        </w:rPr>
+        <w:t>(</w:t>
+      </w:r>
+      <w:r>
+        <w:rPr>
+          <w:rFonts w:ascii="JetBrains Mono" w:hAnsi="JetBrains Mono"/>
+          <w:b w:val="false"/>
+          <w:i w:val="false"/>
+          <w:color w:val="6A8759"/>
+          <w:sz w:val="20"/>
+        </w:rPr>
+        <w:t>'cancion2'</w:t>
+      </w:r>
+      <w:r>
+        <w:rPr>
+          <w:rFonts w:ascii="JetBrains Mono" w:hAnsi="JetBrains Mono"/>
+          <w:b w:val="false"/>
+          <w:i w:val="false"/>
+          <w:color w:val="CC7832"/>
+          <w:sz w:val="20"/>
+        </w:rPr>
+        <w:t xml:space="preserve">, </w:t>
+      </w:r>
+      <w:r>
+        <w:rPr>
+          <w:rFonts w:ascii="JetBrains Mono" w:hAnsi="JetBrains Mono"/>
+          <w:b w:val="false"/>
+          <w:i w:val="false"/>
+          <w:color w:val="6A8759"/>
+          <w:sz w:val="20"/>
+        </w:rPr>
+        <w:t>'cancion3'</w:t>
+      </w:r>
+      <w:r>
+        <w:rPr>
+          <w:rFonts w:ascii="JetBrains Mono" w:hAnsi="JetBrains Mono"/>
+          <w:b w:val="false"/>
+          <w:i w:val="false"/>
+          <w:color w:val="A9B7C6"/>
+          <w:sz w:val="20"/>
+        </w:rPr>
+        <w:t>)</w:t>
+      </w:r>
+      <w:r>
+        <w:rPr/>
+        <w:br/>
+      </w:r>
+    </w:p>
+    <w:p>
+      <w:pPr>
+        <w:pStyle w:val="Normal"/>
+        <w:rPr>
+          <w:rFonts w:ascii="Arial" w:hAnsi="Arial" w:cs="Arial"/>
+        </w:rPr>
+      </w:pPr>
+      <w:r>
+        <w:rPr/>
+        <w:drawing>
+          <wp:anchor behindDoc="0" distT="0" distB="0" distL="0" distR="0" simplePos="0" locked="0" layoutInCell="1" allowOverlap="1" relativeHeight="14">
+            <wp:simplePos x="0" y="0"/>
+            <wp:positionH relativeFrom="column">
+              <wp:align>center</wp:align>
+            </wp:positionH>
+            <wp:positionV relativeFrom="paragraph">
+              <wp:posOffset>635</wp:posOffset>
+            </wp:positionV>
+            <wp:extent cx="1466850" cy="438150"/>
+            <wp:effectExtent l="0" t="0" r="0" b="0"/>
+            <wp:wrapTopAndBottom/>
+            <wp:docPr id="13" name="Image6" descr=""/>
+            <wp:cNvGraphicFramePr>
+              <a:graphicFrameLocks xmlns:a="http://schemas.openxmlformats.org/drawingml/2006/main" noChangeAspect="1"/>
+            </wp:cNvGraphicFramePr>
+            <a:graphic xmlns:a="http://schemas.openxmlformats.org/drawingml/2006/main">
+              <a:graphicData uri="http://schemas.openxmlformats.org/drawingml/2006/picture">
+                <pic:pic xmlns:pic="http://schemas.openxmlformats.org/drawingml/2006/picture">
+                  <pic:nvPicPr>
+                    <pic:cNvPr id="13" name="Image6" descr=""/>
+                    <pic:cNvPicPr>
+                      <a:picLocks noChangeAspect="1" noChangeArrowheads="1"/>
+                    </pic:cNvPicPr>
+                  </pic:nvPicPr>
+                  <pic:blipFill>
+                    <a:blip r:embed="rId14"/>
+                    <a:stretch>
+                      <a:fillRect/>
+                    </a:stretch>
+                  </pic:blipFill>
+                  <pic:spPr bwMode="auto">
+                    <a:xfrm>
+                      <a:off x="0" y="0"/>
+                      <a:ext cx="1466850" cy="438150"/>
+                    </a:xfrm>
+                    <a:prstGeom prst="rect">
+                      <a:avLst/>
+                    </a:prstGeom>
+                  </pic:spPr>
+                </pic:pic>
+              </a:graphicData>
+            </a:graphic>
+          </wp:anchor>
+        </w:drawing>
+      </w:r>
+    </w:p>
+    <w:p>
+      <w:pPr>
+        <w:pStyle w:val="Normal"/>
+        <w:rPr>
+          <w:rFonts w:ascii="Arial" w:hAnsi="Arial" w:cs="Arial"/>
+        </w:rPr>
+      </w:pPr>
+      <w:r>
+        <w:rPr/>
+      </w:r>
     </w:p>
     <w:sectPr>
-      <w:headerReference w:type="even" r:id="rId14"/>
       <w:headerReference w:type="default" r:id="rId15"/>
-      <w:footerReference w:type="even" r:id="rId16"/>
-      <w:footerReference w:type="default" r:id="rId17"/>
-      <w:headerReference w:type="first" r:id="rId18"/>
-      <w:footerReference w:type="first" r:id="rId19"/>
+      <w:footerReference w:type="default" r:id="rId16"/>
+      <w:type w:val="nextPage"/>
       <w:pgSz w:w="11906" w:h="16838"/>
-      <w:pgMar w:top="720" w:right="720" w:bottom="720" w:left="720" w:header="708" w:footer="708" w:gutter="0"/>
-      <w:cols w:space="708"/>
-      <w:docGrid w:linePitch="360"/>
+      <w:pgMar w:left="720" w:right="720" w:header="708" w:top="765" w:footer="708" w:bottom="765" w:gutter="0"/>
+      <w:pgNumType w:fmt="decimal"/>
+      <w:formProt w:val="false"/>
+      <w:textDirection w:val="lrTb"/>
+      <w:docGrid w:type="default" w:linePitch="360" w:charSpace="0"/>
     </w:sectPr>
   </w:body>
 </w:document>
 </file>
 
-<file path=word/endnotes.xml><?xml version="1.0" encoding="utf-8"?>
-<w:endnotes xmlns:wpc="http://schemas.microsoft.com/office/word/2010/wordprocessingCanvas" xmlns:cx="http://schemas.microsoft.com/office/drawing/2014/chartex" xmlns:cx1="http://schemas.microsoft.com/office/drawing/2015/9/8/chartex" xmlns:cx2="http://schemas.microsoft.com/office/drawing/2015/10/21/chartex" xmlns:cx3="http://schemas.microsoft.com/office/drawing/2016/5/9/chartex" xmlns:cx4="http://schemas.microsoft.com/office/drawing/2016/5/10/chartex" xmlns:cx5="http://schemas.microsoft.com/office/drawing/2016/5/11/chartex" xmlns:cx6="http://schemas.microsoft.com/office/drawing/2016/5/12/chartex" xmlns:cx7="http://schemas.microsoft.com/office/drawing/2016/5/13/chartex" xmlns:cx8="http://schemas.microsoft.com/office/drawing/2016/5/14/chartex" xmlns:mc="http://schemas.openxmlformats.org/markup-compatibility/2006" xmlns:aink="http://schemas.microsoft.com/office/drawing/2016/ink" xmlns:am3d="http://schemas.microsoft.com/office/drawing/2017/model3d" xmlns:o="urn:schemas-microsoft-com:office:office" xmlns:r="http://schemas.openxmlformats.org/officeDocument/2006/relationships" xmlns:m="http://schemas.openxmlformats.org/officeDocument/2006/math" xmlns:v="urn:schemas-microsoft-com:vml" xmlns:wp14="http://schemas.microsoft.com/office/word/2010/wordprocessingDrawing" xmlns:wp="http://schemas.openxmlformats.org/drawingml/2006/wordprocessingDrawing" xmlns:w10="urn:schemas-microsoft-com:office:word" xmlns:w="http://schemas.openxmlformats.org/wordprocessingml/2006/main" xmlns:w14="http://schemas.microsoft.com/office/word/2010/wordml" xmlns:w15="http://schemas.microsoft.com/office/word/2012/wordml" xmlns:w16cex="http://schemas.microsoft.com/office/word/2018/wordml/cex" xmlns:w16cid="http://schemas.microsoft.com/office/word/2016/wordml/cid" xmlns:w16="http://schemas.microsoft.com/office/word/2018/wordml" xmlns:w16sdtdh="http://schemas.microsoft.com/office/word/2020/wordml/sdtdatahash" xmlns:w16se="http://schemas.microsoft.com/office/word/2015/wordml/symex" xmlns:wpg="http://schemas.microsoft.com/office/word/2010/wordprocessingGroup" xmlns:wpi="http://schemas.microsoft.com/office/word/2010/wordprocessingInk" xmlns:wne="http://schemas.microsoft.com/office/word/2006/wordml" xmlns:wps="http://schemas.microsoft.com/office/word/2010/wordprocessingShape" mc:Ignorable="w14 w15 w16se w16cid w16 w16cex w16sdtdh wp14">
-  <w:endnote w:type="separator" w:id="-1">
-    <w:p>
-      <w:r>
-        <w:separator/>
-      </w:r>
-    </w:p>
-  </w:endnote>
-  <w:endnote w:type="continuationSeparator" w:id="0">
-    <w:p>
-      <w:r>
-        <w:continuationSeparator/>
-      </w:r>
-    </w:p>
-  </w:endnote>
-</w:endnotes>
-</file>
-
 <file path=word/footer1.xml><?xml version="1.0" encoding="utf-8"?>
-<w:ftr xmlns:wpc="http://schemas.microsoft.com/office/word/2010/wordprocessingCanvas" xmlns:cx="http://schemas.microsoft.com/office/drawing/2014/chartex" xmlns:cx1="http://schemas.microsoft.com/office/drawing/2015/9/8/chartex" xmlns:cx2="http://schemas.microsoft.com/office/drawing/2015/10/21/chartex" xmlns:cx3="http://schemas.microsoft.com/office/drawing/2016/5/9/chartex" xmlns:cx4="http://schemas.microsoft.com/office/drawing/2016/5/10/chartex" xmlns:cx5="http://schemas.microsoft.com/office/drawing/2016/5/11/chartex" xmlns:cx6="http://schemas.microsoft.com/office/drawing/2016/5/12/chartex" xmlns:cx7="http://schemas.microsoft.com/office/drawing/2016/5/13/chartex" xmlns:cx8="http://schemas.microsoft.com/office/drawing/2016/5/14/chartex" xmlns:mc="http://schemas.openxmlformats.org/markup-compatibility/2006" xmlns:aink="http://schemas.microsoft.com/office/drawing/2016/ink" xmlns:am3d="http://schemas.microsoft.com/office/drawing/2017/model3d" xmlns:o="urn:schemas-microsoft-com:office:office" xmlns:r="http://schemas.openxmlformats.org/officeDocument/2006/relationships" xmlns:m="http://schemas.openxmlformats.org/officeDocument/2006/math" xmlns:v="urn:schemas-microsoft-com:vml" xmlns:wp14="http://schemas.microsoft.com/office/word/2010/wordprocessingDrawing" xmlns:wp="http://schemas.openxmlformats.org/drawingml/2006/wordprocessingDrawing" xmlns:w10="urn:schemas-microsoft-com:office:word" xmlns:w="http://schemas.openxmlformats.org/wordprocessingml/2006/main" xmlns:w14="http://schemas.microsoft.com/office/word/2010/wordml" xmlns:w15="http://schemas.microsoft.com/office/word/2012/wordml" xmlns:w16cex="http://schemas.microsoft.com/office/word/2018/wordml/cex" xmlns:w16cid="http://schemas.microsoft.com/office/word/2016/wordml/cid" xmlns:w16="http://schemas.microsoft.com/office/word/2018/wordml" xmlns:w16sdtdh="http://schemas.microsoft.com/office/word/2020/wordml/sdtdatahash" xmlns:w16se="http://schemas.microsoft.com/office/word/2015/wordml/symex" xmlns:wpg="http://schemas.microsoft.com/office/word/2010/wordprocessingGroup" xmlns:wpi="http://schemas.microsoft.com/office/word/2010/wordprocessingInk" xmlns:wne="http://schemas.microsoft.com/office/word/2006/wordml" xmlns:wps="http://schemas.microsoft.com/office/word/2010/wordprocessingShape" mc:Ignorable="w14 w15 w16se w16cid w16 w16cex w16sdtdh wp14">
-  <w:p>
-    <w:pPr>
-      <w:pStyle w:val="Piedepgina"/>
-    </w:pPr>
-  </w:p>
-</w:ftr>
-</file>
-
-<file path=word/footer2.xml><?xml version="1.0" encoding="utf-8"?>
-<w:ftr xmlns:wpc="http://schemas.microsoft.com/office/word/2010/wordprocessingCanvas" xmlns:cx="http://schemas.microsoft.com/office/drawing/2014/chartex" xmlns:cx1="http://schemas.microsoft.com/office/drawing/2015/9/8/chartex" xmlns:cx2="http://schemas.microsoft.com/office/drawing/2015/10/21/chartex" xmlns:cx3="http://schemas.microsoft.com/office/drawing/2016/5/9/chartex" xmlns:cx4="http://schemas.microsoft.com/office/drawing/2016/5/10/chartex" xmlns:cx5="http://schemas.microsoft.com/office/drawing/2016/5/11/chartex" xmlns:cx6="http://schemas.microsoft.com/office/drawing/2016/5/12/chartex" xmlns:cx7="http://schemas.microsoft.com/office/drawing/2016/5/13/chartex" xmlns:cx8="http://schemas.microsoft.com/office/drawing/2016/5/14/chartex" xmlns:mc="http://schemas.openxmlformats.org/markup-compatibility/2006" xmlns:aink="http://schemas.microsoft.com/office/drawing/2016/ink" xmlns:am3d="http://schemas.microsoft.com/office/drawing/2017/model3d" xmlns:o="urn:schemas-microsoft-com:office:office" xmlns:r="http://schemas.openxmlformats.org/officeDocument/2006/relationships" xmlns:m="http://schemas.openxmlformats.org/officeDocument/2006/math" xmlns:v="urn:schemas-microsoft-com:vml" xmlns:wp14="http://schemas.microsoft.com/office/word/2010/wordprocessingDrawing" xmlns:wp="http://schemas.openxmlformats.org/drawingml/2006/wordprocessingDrawing" xmlns:w10="urn:schemas-microsoft-com:office:word" xmlns:w="http://schemas.openxmlformats.org/wordprocessingml/2006/main" xmlns:w14="http://schemas.microsoft.com/office/word/2010/wordml" xmlns:w15="http://schemas.microsoft.com/office/word/2012/wordml" xmlns:w16cex="http://schemas.microsoft.com/office/word/2018/wordml/cex" xmlns:w16cid="http://schemas.microsoft.com/office/word/2016/wordml/cid" xmlns:w16="http://schemas.microsoft.com/office/word/2018/wordml" xmlns:w16sdtdh="http://schemas.microsoft.com/office/word/2020/wordml/sdtdatahash" xmlns:w16se="http://schemas.microsoft.com/office/word/2015/wordml/symex" xmlns:wpg="http://schemas.microsoft.com/office/word/2010/wordprocessingGroup" xmlns:wpi="http://schemas.microsoft.com/office/word/2010/wordprocessingInk" xmlns:wne="http://schemas.microsoft.com/office/word/2006/wordml" xmlns:wps="http://schemas.microsoft.com/office/word/2010/wordprocessingShape" mc:Ignorable="w14 w15 w16se w16cid w16 w16cex w16sdtdh wp14">
+<w:ftr xmlns:o="urn:schemas-microsoft-com:office:office" xmlns:r="http://schemas.openxmlformats.org/officeDocument/2006/relationships" xmlns:v="urn:schemas-microsoft-com:vml" xmlns:w="http://schemas.openxmlformats.org/wordprocessingml/2006/main" xmlns:w10="urn:schemas-microsoft-com:office:word" xmlns:wp="http://schemas.openxmlformats.org/drawingml/2006/wordprocessingDrawing" xmlns:wps="http://schemas.microsoft.com/office/word/2010/wordprocessingShape" xmlns:wpg="http://schemas.microsoft.com/office/word/2010/wordprocessingGroup" xmlns:mc="http://schemas.openxmlformats.org/markup-compatibility/2006" xmlns:wp14="http://schemas.microsoft.com/office/word/2010/wordprocessingDrawing" xmlns:w14="http://schemas.microsoft.com/office/word/2010/wordml" mc:Ignorable="w14 wp14">
   <w:tbl>
     <w:tblPr>
       <w:tblW w:w="5000" w:type="pct"/>
       <w:jc w:val="right"/>
+      <w:tblInd w:w="0" w:type="dxa"/>
       <w:tblCellMar>
         <w:top w:w="115" w:type="dxa"/>
         <w:left w:w="115" w:type="dxa"/>
         <w:bottom w:w="115" w:type="dxa"/>
         <w:right w:w="115" w:type="dxa"/>
       </w:tblCellMar>
-      <w:tblLook w:val="04A0" w:firstRow="1" w:lastRow="0" w:firstColumn="1" w:lastColumn="0" w:noHBand="0" w:noVBand="1"/>
+      <w:tblLook w:val="04a0" w:noHBand="0" w:noVBand="1" w:firstColumn="1" w:lastRow="0" w:lastColumn="0" w:firstRow="1"/>
     </w:tblPr>
     <w:tblGrid>
-      <w:gridCol w:w="9943"/>
+      <w:gridCol w:w="9942"/>
       <w:gridCol w:w="523"/>
     </w:tblGrid>
     <w:tr>
-      <w:trPr>
-        <w:jc w:val="right"/>
-      </w:trPr>
+      <w:trPr/>
       <w:tc>
         <w:tcPr>
-          <w:tcW w:w="4795" w:type="dxa"/>
+          <w:tcW w:w="9942" w:type="dxa"/>
+          <w:tcBorders/>
           <w:vAlign w:val="center"/>
         </w:tcPr>
         <w:p>
           <w:pPr>
-            <w:pStyle w:val="Encabezado"/>
+            <w:pStyle w:val="Header"/>
             <w:jc w:val="right"/>
             <w:rPr>
               <w:rFonts w:ascii="Arial" w:hAnsi="Arial" w:cs="Arial"/>
@@ -2077,7 +3093,7 @@
           </w:pPr>
           <w:r>
             <w:rPr>
-              <w:rFonts w:ascii="Arial" w:hAnsi="Arial" w:cs="Arial"/>
+              <w:rFonts w:cs="Arial" w:ascii="Arial" w:hAnsi="Arial"/>
               <w:caps/>
               <w:color w:val="000000" w:themeColor="text1"/>
             </w:rPr>
@@ -2087,13 +3103,14 @@
       </w:tc>
       <w:tc>
         <w:tcPr>
-          <w:tcW w:w="250" w:type="pct"/>
-          <w:shd w:val="clear" w:color="auto" w:fill="4472C4" w:themeFill="accent1"/>
+          <w:tcW w:w="523" w:type="dxa"/>
+          <w:tcBorders/>
+          <w:shd w:color="auto" w:fill="4472C4" w:themeFill="accent1" w:val="clear"/>
           <w:vAlign w:val="center"/>
         </w:tcPr>
         <w:p>
           <w:pPr>
-            <w:pStyle w:val="Piedepgina"/>
+            <w:pStyle w:val="Footer"/>
             <w:jc w:val="center"/>
             <w:rPr>
               <w:color w:val="FFFFFF" w:themeColor="background1"/>
@@ -2107,25 +3124,25 @@
           </w:r>
           <w:r>
             <w:rPr>
-              <w:color w:val="FFFFFF" w:themeColor="background1"/>
+              <w:color w:val="FFFFFF"/>
             </w:rPr>
-            <w:instrText>PAGE   \* MERGEFORMAT</w:instrText>
+            <w:instrText> PAGE </w:instrText>
           </w:r>
           <w:r>
             <w:rPr>
-              <w:color w:val="FFFFFF" w:themeColor="background1"/>
+              <w:color w:val="FFFFFF"/>
             </w:rPr>
             <w:fldChar w:fldCharType="separate"/>
           </w:r>
           <w:r>
             <w:rPr>
-              <w:color w:val="FFFFFF" w:themeColor="background1"/>
+              <w:color w:val="FFFFFF"/>
             </w:rPr>
-            <w:t>2</w:t>
+            <w:t>4</w:t>
           </w:r>
           <w:r>
             <w:rPr>
-              <w:color w:val="FFFFFF" w:themeColor="background1"/>
+              <w:color w:val="FFFFFF"/>
             </w:rPr>
             <w:fldChar w:fldCharType="end"/>
           </w:r>
@@ -2135,77 +3152,33 @@
   </w:tbl>
   <w:p>
     <w:pPr>
-      <w:pStyle w:val="Piedepgina"/>
+      <w:pStyle w:val="Footer"/>
+      <w:rPr/>
     </w:pPr>
+    <w:r>
+      <w:rPr/>
+    </w:r>
   </w:p>
 </w:ftr>
 </file>
 
-<file path=word/footer3.xml><?xml version="1.0" encoding="utf-8"?>
-<w:ftr xmlns:wpc="http://schemas.microsoft.com/office/word/2010/wordprocessingCanvas" xmlns:cx="http://schemas.microsoft.com/office/drawing/2014/chartex" xmlns:cx1="http://schemas.microsoft.com/office/drawing/2015/9/8/chartex" xmlns:cx2="http://schemas.microsoft.com/office/drawing/2015/10/21/chartex" xmlns:cx3="http://schemas.microsoft.com/office/drawing/2016/5/9/chartex" xmlns:cx4="http://schemas.microsoft.com/office/drawing/2016/5/10/chartex" xmlns:cx5="http://schemas.microsoft.com/office/drawing/2016/5/11/chartex" xmlns:cx6="http://schemas.microsoft.com/office/drawing/2016/5/12/chartex" xmlns:cx7="http://schemas.microsoft.com/office/drawing/2016/5/13/chartex" xmlns:cx8="http://schemas.microsoft.com/office/drawing/2016/5/14/chartex" xmlns:mc="http://schemas.openxmlformats.org/markup-compatibility/2006" xmlns:aink="http://schemas.microsoft.com/office/drawing/2016/ink" xmlns:am3d="http://schemas.microsoft.com/office/drawing/2017/model3d" xmlns:o="urn:schemas-microsoft-com:office:office" xmlns:r="http://schemas.openxmlformats.org/officeDocument/2006/relationships" xmlns:m="http://schemas.openxmlformats.org/officeDocument/2006/math" xmlns:v="urn:schemas-microsoft-com:vml" xmlns:wp14="http://schemas.microsoft.com/office/word/2010/wordprocessingDrawing" xmlns:wp="http://schemas.openxmlformats.org/drawingml/2006/wordprocessingDrawing" xmlns:w10="urn:schemas-microsoft-com:office:word" xmlns:w="http://schemas.openxmlformats.org/wordprocessingml/2006/main" xmlns:w14="http://schemas.microsoft.com/office/word/2010/wordml" xmlns:w15="http://schemas.microsoft.com/office/word/2012/wordml" xmlns:w16cex="http://schemas.microsoft.com/office/word/2018/wordml/cex" xmlns:w16cid="http://schemas.microsoft.com/office/word/2016/wordml/cid" xmlns:w16="http://schemas.microsoft.com/office/word/2018/wordml" xmlns:w16sdtdh="http://schemas.microsoft.com/office/word/2020/wordml/sdtdatahash" xmlns:w16se="http://schemas.microsoft.com/office/word/2015/wordml/symex" xmlns:wpg="http://schemas.microsoft.com/office/word/2010/wordprocessingGroup" xmlns:wpi="http://schemas.microsoft.com/office/word/2010/wordprocessingInk" xmlns:wne="http://schemas.microsoft.com/office/word/2006/wordml" xmlns:wps="http://schemas.microsoft.com/office/word/2010/wordprocessingShape" mc:Ignorable="w14 w15 w16se w16cid w16 w16cex w16sdtdh wp14">
+<file path=word/header1.xml><?xml version="1.0" encoding="utf-8"?>
+<w:hdr xmlns:o="urn:schemas-microsoft-com:office:office" xmlns:r="http://schemas.openxmlformats.org/officeDocument/2006/relationships" xmlns:v="urn:schemas-microsoft-com:vml" xmlns:w="http://schemas.openxmlformats.org/wordprocessingml/2006/main" xmlns:w10="urn:schemas-microsoft-com:office:word" xmlns:wp="http://schemas.openxmlformats.org/drawingml/2006/wordprocessingDrawing" xmlns:wps="http://schemas.microsoft.com/office/word/2010/wordprocessingShape" xmlns:wpg="http://schemas.microsoft.com/office/word/2010/wordprocessingGroup" xmlns:mc="http://schemas.openxmlformats.org/markup-compatibility/2006" xmlns:wp14="http://schemas.microsoft.com/office/word/2010/wordprocessingDrawing" xmlns:w14="http://schemas.microsoft.com/office/word/2010/wordml" mc:Ignorable="w14 wp14">
   <w:p>
     <w:pPr>
-      <w:pStyle w:val="Piedepgina"/>
+      <w:pStyle w:val="Header"/>
+      <w:rPr/>
     </w:pPr>
-  </w:p>
-</w:ftr>
-</file>
-
-<file path=word/footnotes.xml><?xml version="1.0" encoding="utf-8"?>
-<w:footnotes xmlns:wpc="http://schemas.microsoft.com/office/word/2010/wordprocessingCanvas" xmlns:cx="http://schemas.microsoft.com/office/drawing/2014/chartex" xmlns:cx1="http://schemas.microsoft.com/office/drawing/2015/9/8/chartex" xmlns:cx2="http://schemas.microsoft.com/office/drawing/2015/10/21/chartex" xmlns:cx3="http://schemas.microsoft.com/office/drawing/2016/5/9/chartex" xmlns:cx4="http://schemas.microsoft.com/office/drawing/2016/5/10/chartex" xmlns:cx5="http://schemas.microsoft.com/office/drawing/2016/5/11/chartex" xmlns:cx6="http://schemas.microsoft.com/office/drawing/2016/5/12/chartex" xmlns:cx7="http://schemas.microsoft.com/office/drawing/2016/5/13/chartex" xmlns:cx8="http://schemas.microsoft.com/office/drawing/2016/5/14/chartex" xmlns:mc="http://schemas.openxmlformats.org/markup-compatibility/2006" xmlns:aink="http://schemas.microsoft.com/office/drawing/2016/ink" xmlns:am3d="http://schemas.microsoft.com/office/drawing/2017/model3d" xmlns:o="urn:schemas-microsoft-com:office:office" xmlns:r="http://schemas.openxmlformats.org/officeDocument/2006/relationships" xmlns:m="http://schemas.openxmlformats.org/officeDocument/2006/math" xmlns:v="urn:schemas-microsoft-com:vml" xmlns:wp14="http://schemas.microsoft.com/office/word/2010/wordprocessingDrawing" xmlns:wp="http://schemas.openxmlformats.org/drawingml/2006/wordprocessingDrawing" xmlns:w10="urn:schemas-microsoft-com:office:word" xmlns:w="http://schemas.openxmlformats.org/wordprocessingml/2006/main" xmlns:w14="http://schemas.microsoft.com/office/word/2010/wordml" xmlns:w15="http://schemas.microsoft.com/office/word/2012/wordml" xmlns:w16cex="http://schemas.microsoft.com/office/word/2018/wordml/cex" xmlns:w16cid="http://schemas.microsoft.com/office/word/2016/wordml/cid" xmlns:w16="http://schemas.microsoft.com/office/word/2018/wordml" xmlns:w16sdtdh="http://schemas.microsoft.com/office/word/2020/wordml/sdtdatahash" xmlns:w16se="http://schemas.microsoft.com/office/word/2015/wordml/symex" xmlns:wpg="http://schemas.microsoft.com/office/word/2010/wordprocessingGroup" xmlns:wpi="http://schemas.microsoft.com/office/word/2010/wordprocessingInk" xmlns:wne="http://schemas.microsoft.com/office/word/2006/wordml" xmlns:wps="http://schemas.microsoft.com/office/word/2010/wordprocessingShape" mc:Ignorable="w14 w15 w16se w16cid w16 w16cex w16sdtdh wp14">
-  <w:footnote w:type="separator" w:id="-1">
-    <w:p>
-      <w:r>
-        <w:separator/>
-      </w:r>
-    </w:p>
-  </w:footnote>
-  <w:footnote w:type="continuationSeparator" w:id="0">
-    <w:p>
-      <w:r>
-        <w:continuationSeparator/>
-      </w:r>
-    </w:p>
-  </w:footnote>
-</w:footnotes>
-</file>
-
-<file path=word/header1.xml><?xml version="1.0" encoding="utf-8"?>
-<w:hdr xmlns:wpc="http://schemas.microsoft.com/office/word/2010/wordprocessingCanvas" xmlns:cx="http://schemas.microsoft.com/office/drawing/2014/chartex" xmlns:cx1="http://schemas.microsoft.com/office/drawing/2015/9/8/chartex" xmlns:cx2="http://schemas.microsoft.com/office/drawing/2015/10/21/chartex" xmlns:cx3="http://schemas.microsoft.com/office/drawing/2016/5/9/chartex" xmlns:cx4="http://schemas.microsoft.com/office/drawing/2016/5/10/chartex" xmlns:cx5="http://schemas.microsoft.com/office/drawing/2016/5/11/chartex" xmlns:cx6="http://schemas.microsoft.com/office/drawing/2016/5/12/chartex" xmlns:cx7="http://schemas.microsoft.com/office/drawing/2016/5/13/chartex" xmlns:cx8="http://schemas.microsoft.com/office/drawing/2016/5/14/chartex" xmlns:mc="http://schemas.openxmlformats.org/markup-compatibility/2006" xmlns:aink="http://schemas.microsoft.com/office/drawing/2016/ink" xmlns:am3d="http://schemas.microsoft.com/office/drawing/2017/model3d" xmlns:o="urn:schemas-microsoft-com:office:office" xmlns:r="http://schemas.openxmlformats.org/officeDocument/2006/relationships" xmlns:m="http://schemas.openxmlformats.org/officeDocument/2006/math" xmlns:v="urn:schemas-microsoft-com:vml" xmlns:wp14="http://schemas.microsoft.com/office/word/2010/wordprocessingDrawing" xmlns:wp="http://schemas.openxmlformats.org/drawingml/2006/wordprocessingDrawing" xmlns:w10="urn:schemas-microsoft-com:office:word" xmlns:w="http://schemas.openxmlformats.org/wordprocessingml/2006/main" xmlns:w14="http://schemas.microsoft.com/office/word/2010/wordml" xmlns:w15="http://schemas.microsoft.com/office/word/2012/wordml" xmlns:w16cex="http://schemas.microsoft.com/office/word/2018/wordml/cex" xmlns:w16cid="http://schemas.microsoft.com/office/word/2016/wordml/cid" xmlns:w16="http://schemas.microsoft.com/office/word/2018/wordml" xmlns:w16sdtdh="http://schemas.microsoft.com/office/word/2020/wordml/sdtdatahash" xmlns:w16se="http://schemas.microsoft.com/office/word/2015/wordml/symex" xmlns:wpg="http://schemas.microsoft.com/office/word/2010/wordprocessingGroup" xmlns:wpi="http://schemas.microsoft.com/office/word/2010/wordprocessingInk" xmlns:wne="http://schemas.microsoft.com/office/word/2006/wordml" xmlns:wps="http://schemas.microsoft.com/office/word/2010/wordprocessingShape" mc:Ignorable="w14 w15 w16se w16cid w16 w16cex w16sdtdh wp14">
-  <w:p>
-    <w:pPr>
-      <w:pStyle w:val="Encabezado"/>
-    </w:pPr>
-  </w:p>
-</w:hdr>
-</file>
-
-<file path=word/header2.xml><?xml version="1.0" encoding="utf-8"?>
-<w:hdr xmlns:wpc="http://schemas.microsoft.com/office/word/2010/wordprocessingCanvas" xmlns:cx="http://schemas.microsoft.com/office/drawing/2014/chartex" xmlns:cx1="http://schemas.microsoft.com/office/drawing/2015/9/8/chartex" xmlns:cx2="http://schemas.microsoft.com/office/drawing/2015/10/21/chartex" xmlns:cx3="http://schemas.microsoft.com/office/drawing/2016/5/9/chartex" xmlns:cx4="http://schemas.microsoft.com/office/drawing/2016/5/10/chartex" xmlns:cx5="http://schemas.microsoft.com/office/drawing/2016/5/11/chartex" xmlns:cx6="http://schemas.microsoft.com/office/drawing/2016/5/12/chartex" xmlns:cx7="http://schemas.microsoft.com/office/drawing/2016/5/13/chartex" xmlns:cx8="http://schemas.microsoft.com/office/drawing/2016/5/14/chartex" xmlns:mc="http://schemas.openxmlformats.org/markup-compatibility/2006" xmlns:aink="http://schemas.microsoft.com/office/drawing/2016/ink" xmlns:am3d="http://schemas.microsoft.com/office/drawing/2017/model3d" xmlns:o="urn:schemas-microsoft-com:office:office" xmlns:r="http://schemas.openxmlformats.org/officeDocument/2006/relationships" xmlns:m="http://schemas.openxmlformats.org/officeDocument/2006/math" xmlns:v="urn:schemas-microsoft-com:vml" xmlns:wp14="http://schemas.microsoft.com/office/word/2010/wordprocessingDrawing" xmlns:wp="http://schemas.openxmlformats.org/drawingml/2006/wordprocessingDrawing" xmlns:w10="urn:schemas-microsoft-com:office:word" xmlns:w="http://schemas.openxmlformats.org/wordprocessingml/2006/main" xmlns:w14="http://schemas.microsoft.com/office/word/2010/wordml" xmlns:w15="http://schemas.microsoft.com/office/word/2012/wordml" xmlns:w16cex="http://schemas.microsoft.com/office/word/2018/wordml/cex" xmlns:w16cid="http://schemas.microsoft.com/office/word/2016/wordml/cid" xmlns:w16="http://schemas.microsoft.com/office/word/2018/wordml" xmlns:w16sdtdh="http://schemas.microsoft.com/office/word/2020/wordml/sdtdatahash" xmlns:w16se="http://schemas.microsoft.com/office/word/2015/wordml/symex" xmlns:wpg="http://schemas.microsoft.com/office/word/2010/wordprocessingGroup" xmlns:wpi="http://schemas.microsoft.com/office/word/2010/wordprocessingInk" xmlns:wne="http://schemas.microsoft.com/office/word/2006/wordml" xmlns:wps="http://schemas.microsoft.com/office/word/2010/wordprocessingShape" mc:Ignorable="w14 w15 w16se w16cid w16 w16cex w16sdtdh wp14">
-  <w:p>
-    <w:pPr>
-      <w:pStyle w:val="Encabezado"/>
-    </w:pPr>
-  </w:p>
-</w:hdr>
-</file>
-
-<file path=word/header3.xml><?xml version="1.0" encoding="utf-8"?>
-<w:hdr xmlns:wpc="http://schemas.microsoft.com/office/word/2010/wordprocessingCanvas" xmlns:cx="http://schemas.microsoft.com/office/drawing/2014/chartex" xmlns:cx1="http://schemas.microsoft.com/office/drawing/2015/9/8/chartex" xmlns:cx2="http://schemas.microsoft.com/office/drawing/2015/10/21/chartex" xmlns:cx3="http://schemas.microsoft.com/office/drawing/2016/5/9/chartex" xmlns:cx4="http://schemas.microsoft.com/office/drawing/2016/5/10/chartex" xmlns:cx5="http://schemas.microsoft.com/office/drawing/2016/5/11/chartex" xmlns:cx6="http://schemas.microsoft.com/office/drawing/2016/5/12/chartex" xmlns:cx7="http://schemas.microsoft.com/office/drawing/2016/5/13/chartex" xmlns:cx8="http://schemas.microsoft.com/office/drawing/2016/5/14/chartex" xmlns:mc="http://schemas.openxmlformats.org/markup-compatibility/2006" xmlns:aink="http://schemas.microsoft.com/office/drawing/2016/ink" xmlns:am3d="http://schemas.microsoft.com/office/drawing/2017/model3d" xmlns:o="urn:schemas-microsoft-com:office:office" xmlns:r="http://schemas.openxmlformats.org/officeDocument/2006/relationships" xmlns:m="http://schemas.openxmlformats.org/officeDocument/2006/math" xmlns:v="urn:schemas-microsoft-com:vml" xmlns:wp14="http://schemas.microsoft.com/office/word/2010/wordprocessingDrawing" xmlns:wp="http://schemas.openxmlformats.org/drawingml/2006/wordprocessingDrawing" xmlns:w10="urn:schemas-microsoft-com:office:word" xmlns:w="http://schemas.openxmlformats.org/wordprocessingml/2006/main" xmlns:w14="http://schemas.microsoft.com/office/word/2010/wordml" xmlns:w15="http://schemas.microsoft.com/office/word/2012/wordml" xmlns:w16cex="http://schemas.microsoft.com/office/word/2018/wordml/cex" xmlns:w16cid="http://schemas.microsoft.com/office/word/2016/wordml/cid" xmlns:w16="http://schemas.microsoft.com/office/word/2018/wordml" xmlns:w16sdtdh="http://schemas.microsoft.com/office/word/2020/wordml/sdtdatahash" xmlns:w16se="http://schemas.microsoft.com/office/word/2015/wordml/symex" xmlns:wpg="http://schemas.microsoft.com/office/word/2010/wordprocessingGroup" xmlns:wpi="http://schemas.microsoft.com/office/word/2010/wordprocessingInk" xmlns:wne="http://schemas.microsoft.com/office/word/2006/wordml" xmlns:wps="http://schemas.microsoft.com/office/word/2010/wordprocessingShape" mc:Ignorable="w14 w15 w16se w16cid w16 w16cex w16sdtdh wp14">
-  <w:p>
-    <w:pPr>
-      <w:pStyle w:val="Encabezado"/>
-    </w:pPr>
+    <w:r>
+      <w:rPr/>
+    </w:r>
   </w:p>
 </w:hdr>
 </file>
 
 <file path=word/numbering.xml><?xml version="1.0" encoding="utf-8"?>
-<w:numbering xmlns:wpc="http://schemas.microsoft.com/office/word/2010/wordprocessingCanvas" xmlns:cx="http://schemas.microsoft.com/office/drawing/2014/chartex" xmlns:cx1="http://schemas.microsoft.com/office/drawing/2015/9/8/chartex" xmlns:cx2="http://schemas.microsoft.com/office/drawing/2015/10/21/chartex" xmlns:cx3="http://schemas.microsoft.com/office/drawing/2016/5/9/chartex" xmlns:cx4="http://schemas.microsoft.com/office/drawing/2016/5/10/chartex" xmlns:cx5="http://schemas.microsoft.com/office/drawing/2016/5/11/chartex" xmlns:cx6="http://schemas.microsoft.com/office/drawing/2016/5/12/chartex" xmlns:cx7="http://schemas.microsoft.com/office/drawing/2016/5/13/chartex" xmlns:cx8="http://schemas.microsoft.com/office/drawing/2016/5/14/chartex" xmlns:mc="http://schemas.openxmlformats.org/markup-compatibility/2006" xmlns:aink="http://schemas.microsoft.com/office/drawing/2016/ink" xmlns:am3d="http://schemas.microsoft.com/office/drawing/2017/model3d" xmlns:o="urn:schemas-microsoft-com:office:office" xmlns:r="http://schemas.openxmlformats.org/officeDocument/2006/relationships" xmlns:m="http://schemas.openxmlformats.org/officeDocument/2006/math" xmlns:v="urn:schemas-microsoft-com:vml" xmlns:wp14="http://schemas.microsoft.com/office/word/2010/wordprocessingDrawing" xmlns:wp="http://schemas.openxmlformats.org/drawingml/2006/wordprocessingDrawing" xmlns:w10="urn:schemas-microsoft-com:office:word" xmlns:w="http://schemas.openxmlformats.org/wordprocessingml/2006/main" xmlns:w14="http://schemas.microsoft.com/office/word/2010/wordml" xmlns:w15="http://schemas.microsoft.com/office/word/2012/wordml" xmlns:w16cex="http://schemas.microsoft.com/office/word/2018/wordml/cex" xmlns:w16cid="http://schemas.microsoft.com/office/word/2016/wordml/cid" xmlns:w16="http://schemas.microsoft.com/office/word/2018/wordml" xmlns:w16sdtdh="http://schemas.microsoft.com/office/word/2020/wordml/sdtdatahash" xmlns:w16se="http://schemas.microsoft.com/office/word/2015/wordml/symex" xmlns:wpg="http://schemas.microsoft.com/office/word/2010/wordprocessingGroup" xmlns:wpi="http://schemas.microsoft.com/office/word/2010/wordprocessingInk" xmlns:wne="http://schemas.microsoft.com/office/word/2006/wordml" xmlns:wps="http://schemas.microsoft.com/office/word/2010/wordprocessingShape" mc:Ignorable="w14 w15 w16se w16cid w16 w16cex w16sdtdh wp14">
-  <w:abstractNum w:abstractNumId="0" w15:restartNumberingAfterBreak="0">
-    <w:nsid w:val="771B14C9"/>
-    <w:multiLevelType w:val="multilevel"/>
-    <w:tmpl w:val="2DF8D17A"/>
+<w:numbering xmlns:w="http://schemas.openxmlformats.org/wordprocessingml/2006/main" xmlns:o="urn:schemas-microsoft-com:office:office" xmlns:r="http://schemas.openxmlformats.org/officeDocument/2006/relationships" xmlns:v="urn:schemas-microsoft-com:vml">
+  <w:abstractNum w:abstractNumId="1">
     <w:lvl w:ilvl="0">
       <w:start w:val="1"/>
       <w:numFmt w:val="decimal"/>
@@ -2315,40 +3288,161 @@
       </w:pPr>
     </w:lvl>
   </w:abstractNum>
+  <w:abstractNum w:abstractNumId="2">
+    <w:lvl w:ilvl="0">
+      <w:start w:val="1"/>
+      <w:numFmt w:val="none"/>
+      <w:suff w:val="nothing"/>
+      <w:lvlText w:val=""/>
+      <w:lvlJc w:val="left"/>
+      <w:pPr>
+        <w:tabs>
+          <w:tab w:val="num" w:pos="0"/>
+        </w:tabs>
+        <w:ind w:left="0" w:hanging="0"/>
+      </w:pPr>
+    </w:lvl>
+    <w:lvl w:ilvl="1">
+      <w:start w:val="1"/>
+      <w:numFmt w:val="none"/>
+      <w:suff w:val="nothing"/>
+      <w:lvlText w:val=""/>
+      <w:lvlJc w:val="left"/>
+      <w:pPr>
+        <w:tabs>
+          <w:tab w:val="num" w:pos="0"/>
+        </w:tabs>
+        <w:ind w:left="0" w:hanging="0"/>
+      </w:pPr>
+    </w:lvl>
+    <w:lvl w:ilvl="2">
+      <w:start w:val="1"/>
+      <w:numFmt w:val="none"/>
+      <w:suff w:val="nothing"/>
+      <w:lvlText w:val=""/>
+      <w:lvlJc w:val="left"/>
+      <w:pPr>
+        <w:tabs>
+          <w:tab w:val="num" w:pos="0"/>
+        </w:tabs>
+        <w:ind w:left="0" w:hanging="0"/>
+      </w:pPr>
+    </w:lvl>
+    <w:lvl w:ilvl="3">
+      <w:start w:val="1"/>
+      <w:numFmt w:val="none"/>
+      <w:suff w:val="nothing"/>
+      <w:lvlText w:val=""/>
+      <w:lvlJc w:val="left"/>
+      <w:pPr>
+        <w:tabs>
+          <w:tab w:val="num" w:pos="0"/>
+        </w:tabs>
+        <w:ind w:left="0" w:hanging="0"/>
+      </w:pPr>
+    </w:lvl>
+    <w:lvl w:ilvl="4">
+      <w:start w:val="1"/>
+      <w:numFmt w:val="none"/>
+      <w:suff w:val="nothing"/>
+      <w:lvlText w:val=""/>
+      <w:lvlJc w:val="left"/>
+      <w:pPr>
+        <w:tabs>
+          <w:tab w:val="num" w:pos="0"/>
+        </w:tabs>
+        <w:ind w:left="0" w:hanging="0"/>
+      </w:pPr>
+    </w:lvl>
+    <w:lvl w:ilvl="5">
+      <w:start w:val="1"/>
+      <w:numFmt w:val="none"/>
+      <w:suff w:val="nothing"/>
+      <w:lvlText w:val=""/>
+      <w:lvlJc w:val="left"/>
+      <w:pPr>
+        <w:tabs>
+          <w:tab w:val="num" w:pos="0"/>
+        </w:tabs>
+        <w:ind w:left="0" w:hanging="0"/>
+      </w:pPr>
+    </w:lvl>
+    <w:lvl w:ilvl="6">
+      <w:start w:val="1"/>
+      <w:numFmt w:val="none"/>
+      <w:suff w:val="nothing"/>
+      <w:lvlText w:val=""/>
+      <w:lvlJc w:val="left"/>
+      <w:pPr>
+        <w:tabs>
+          <w:tab w:val="num" w:pos="0"/>
+        </w:tabs>
+        <w:ind w:left="0" w:hanging="0"/>
+      </w:pPr>
+    </w:lvl>
+    <w:lvl w:ilvl="7">
+      <w:start w:val="1"/>
+      <w:numFmt w:val="none"/>
+      <w:suff w:val="nothing"/>
+      <w:lvlText w:val=""/>
+      <w:lvlJc w:val="left"/>
+      <w:pPr>
+        <w:tabs>
+          <w:tab w:val="num" w:pos="0"/>
+        </w:tabs>
+        <w:ind w:left="0" w:hanging="0"/>
+      </w:pPr>
+    </w:lvl>
+    <w:lvl w:ilvl="8">
+      <w:start w:val="1"/>
+      <w:numFmt w:val="none"/>
+      <w:suff w:val="nothing"/>
+      <w:lvlText w:val=""/>
+      <w:lvlJc w:val="left"/>
+      <w:pPr>
+        <w:tabs>
+          <w:tab w:val="num" w:pos="0"/>
+        </w:tabs>
+        <w:ind w:left="0" w:hanging="0"/>
+      </w:pPr>
+    </w:lvl>
+  </w:abstractNum>
   <w:num w:numId="1">
-    <w:abstractNumId w:val="0"/>
+    <w:abstractNumId w:val="1"/>
+  </w:num>
+  <w:num w:numId="2">
+    <w:abstractNumId w:val="2"/>
   </w:num>
 </w:numbering>
 </file>
 
 <file path=word/styles.xml><?xml version="1.0" encoding="utf-8"?>
-<w:styles xmlns:mc="http://schemas.openxmlformats.org/markup-compatibility/2006" xmlns:r="http://schemas.openxmlformats.org/officeDocument/2006/relationships" xmlns:w="http://schemas.openxmlformats.org/wordprocessingml/2006/main" xmlns:w14="http://schemas.microsoft.com/office/word/2010/wordml" xmlns:w15="http://schemas.microsoft.com/office/word/2012/wordml" xmlns:w16cex="http://schemas.microsoft.com/office/word/2018/wordml/cex" xmlns:w16cid="http://schemas.microsoft.com/office/word/2016/wordml/cid" xmlns:w16="http://schemas.microsoft.com/office/word/2018/wordml" xmlns:w16sdtdh="http://schemas.microsoft.com/office/word/2020/wordml/sdtdatahash" xmlns:w16se="http://schemas.microsoft.com/office/word/2015/wordml/symex" mc:Ignorable="w14 w15 w16se w16cid w16 w16cex w16sdtdh">
+<w:styles xmlns:w="http://schemas.openxmlformats.org/wordprocessingml/2006/main" xmlns:w14="http://schemas.microsoft.com/office/word/2010/wordml" xmlns:mc="http://schemas.openxmlformats.org/markup-compatibility/2006" mc:Ignorable="w14">
   <w:docDefaults>
     <w:rPrDefault>
       <w:rPr>
-        <w:rFonts w:asciiTheme="minorHAnsi" w:eastAsiaTheme="minorHAnsi" w:hAnsiTheme="minorHAnsi" w:cstheme="minorBidi"/>
-        <w:sz w:val="22"/>
+        <w:rFonts w:ascii="Calibri" w:hAnsi="Calibri" w:eastAsia="Calibri" w:cs="Arial" w:asciiTheme="minorHAnsi" w:cstheme="minorBidi" w:eastAsiaTheme="minorHAnsi" w:hAnsiTheme="minorHAnsi"/>
         <w:szCs w:val="22"/>
         <w:lang w:val="es-ES" w:eastAsia="en-US" w:bidi="ar-SA"/>
       </w:rPr>
     </w:rPrDefault>
     <w:pPrDefault>
       <w:pPr>
-        <w:spacing w:after="160" w:line="259" w:lineRule="auto"/>
+        <w:suppressAutoHyphens w:val="true"/>
       </w:pPr>
     </w:pPrDefault>
   </w:docDefaults>
   <w:latentStyles w:defLockedState="0" w:defUIPriority="99" w:defSemiHidden="0" w:defUnhideWhenUsed="0" w:defQFormat="0" w:count="376">
     <w:lsdException w:name="Normal" w:uiPriority="0" w:qFormat="1"/>
     <w:lsdException w:name="heading 1" w:uiPriority="9" w:qFormat="1"/>
-    <w:lsdException w:name="heading 2" w:semiHidden="1" w:uiPriority="9" w:unhideWhenUsed="1" w:qFormat="1"/>
-    <w:lsdException w:name="heading 3" w:semiHidden="1" w:uiPriority="9" w:unhideWhenUsed="1" w:qFormat="1"/>
-    <w:lsdException w:name="heading 4" w:semiHidden="1" w:uiPriority="9" w:unhideWhenUsed="1" w:qFormat="1"/>
-    <w:lsdException w:name="heading 5" w:semiHidden="1" w:uiPriority="9" w:unhideWhenUsed="1" w:qFormat="1"/>
-    <w:lsdException w:name="heading 6" w:semiHidden="1" w:uiPriority="9" w:unhideWhenUsed="1" w:qFormat="1"/>
-    <w:lsdException w:name="heading 7" w:semiHidden="1" w:uiPriority="9" w:unhideWhenUsed="1" w:qFormat="1"/>
-    <w:lsdException w:name="heading 8" w:semiHidden="1" w:uiPriority="9" w:unhideWhenUsed="1" w:qFormat="1"/>
-    <w:lsdException w:name="heading 9" w:semiHidden="1" w:uiPriority="9" w:unhideWhenUsed="1" w:qFormat="1"/>
+    <w:lsdException w:name="heading 2" w:uiPriority="9" w:semiHidden="1" w:unhideWhenUsed="1" w:qFormat="1"/>
+    <w:lsdException w:name="heading 3" w:uiPriority="9" w:semiHidden="1" w:unhideWhenUsed="1" w:qFormat="1"/>
+    <w:lsdException w:name="heading 4" w:uiPriority="9" w:semiHidden="1" w:unhideWhenUsed="1" w:qFormat="1"/>
+    <w:lsdException w:name="heading 5" w:uiPriority="9" w:semiHidden="1" w:unhideWhenUsed="1" w:qFormat="1"/>
+    <w:lsdException w:name="heading 6" w:uiPriority="9" w:semiHidden="1" w:unhideWhenUsed="1" w:qFormat="1"/>
+    <w:lsdException w:name="heading 7" w:uiPriority="9" w:semiHidden="1" w:unhideWhenUsed="1" w:qFormat="1"/>
+    <w:lsdException w:name="heading 8" w:uiPriority="9" w:semiHidden="1" w:unhideWhenUsed="1" w:qFormat="1"/>
+    <w:lsdException w:name="heading 9" w:uiPriority="9" w:semiHidden="1" w:unhideWhenUsed="1" w:qFormat="1"/>
     <w:lsdException w:name="index 1" w:semiHidden="1" w:unhideWhenUsed="1"/>
     <w:lsdException w:name="index 2" w:semiHidden="1" w:unhideWhenUsed="1"/>
     <w:lsdException w:name="index 3" w:semiHidden="1" w:unhideWhenUsed="1"/>
@@ -2358,22 +3452,22 @@
     <w:lsdException w:name="index 7" w:semiHidden="1" w:unhideWhenUsed="1"/>
     <w:lsdException w:name="index 8" w:semiHidden="1" w:unhideWhenUsed="1"/>
     <w:lsdException w:name="index 9" w:semiHidden="1" w:unhideWhenUsed="1"/>
-    <w:lsdException w:name="toc 1" w:semiHidden="1" w:uiPriority="39" w:unhideWhenUsed="1"/>
-    <w:lsdException w:name="toc 2" w:semiHidden="1" w:uiPriority="39" w:unhideWhenUsed="1"/>
-    <w:lsdException w:name="toc 3" w:semiHidden="1" w:uiPriority="39" w:unhideWhenUsed="1"/>
-    <w:lsdException w:name="toc 4" w:semiHidden="1" w:uiPriority="39" w:unhideWhenUsed="1"/>
-    <w:lsdException w:name="toc 5" w:semiHidden="1" w:uiPriority="39" w:unhideWhenUsed="1"/>
-    <w:lsdException w:name="toc 6" w:semiHidden="1" w:uiPriority="39" w:unhideWhenUsed="1"/>
-    <w:lsdException w:name="toc 7" w:semiHidden="1" w:uiPriority="39" w:unhideWhenUsed="1"/>
-    <w:lsdException w:name="toc 8" w:semiHidden="1" w:uiPriority="39" w:unhideWhenUsed="1"/>
-    <w:lsdException w:name="toc 9" w:semiHidden="1" w:uiPriority="39" w:unhideWhenUsed="1"/>
+    <w:lsdException w:name="toc 1" w:uiPriority="39" w:semiHidden="1" w:unhideWhenUsed="1"/>
+    <w:lsdException w:name="toc 2" w:uiPriority="39" w:semiHidden="1" w:unhideWhenUsed="1"/>
+    <w:lsdException w:name="toc 3" w:uiPriority="39" w:semiHidden="1" w:unhideWhenUsed="1"/>
+    <w:lsdException w:name="toc 4" w:uiPriority="39" w:semiHidden="1" w:unhideWhenUsed="1"/>
+    <w:lsdException w:name="toc 5" w:uiPriority="39" w:semiHidden="1" w:unhideWhenUsed="1"/>
+    <w:lsdException w:name="toc 6" w:uiPriority="39" w:semiHidden="1" w:unhideWhenUsed="1"/>
+    <w:lsdException w:name="toc 7" w:uiPriority="39" w:semiHidden="1" w:unhideWhenUsed="1"/>
+    <w:lsdException w:name="toc 8" w:uiPriority="39" w:semiHidden="1" w:unhideWhenUsed="1"/>
+    <w:lsdException w:name="toc 9" w:uiPriority="39" w:semiHidden="1" w:unhideWhenUsed="1"/>
     <w:lsdException w:name="Normal Indent" w:semiHidden="1" w:unhideWhenUsed="1"/>
     <w:lsdException w:name="footnote text" w:semiHidden="1" w:unhideWhenUsed="1"/>
     <w:lsdException w:name="annotation text" w:semiHidden="1" w:unhideWhenUsed="1"/>
     <w:lsdException w:name="header" w:semiHidden="1" w:unhideWhenUsed="1"/>
     <w:lsdException w:name="footer" w:semiHidden="1" w:unhideWhenUsed="1"/>
     <w:lsdException w:name="index heading" w:semiHidden="1" w:unhideWhenUsed="1"/>
-    <w:lsdException w:name="caption" w:semiHidden="1" w:uiPriority="35" w:unhideWhenUsed="1" w:qFormat="1"/>
+    <w:lsdException w:name="caption" w:uiPriority="35" w:semiHidden="1" w:unhideWhenUsed="1" w:qFormat="1"/>
     <w:lsdException w:name="table of figures" w:semiHidden="1" w:unhideWhenUsed="1"/>
     <w:lsdException w:name="envelope address" w:semiHidden="1" w:unhideWhenUsed="1"/>
     <w:lsdException w:name="envelope return" w:semiHidden="1" w:unhideWhenUsed="1"/>
@@ -2404,7 +3498,7 @@
     <w:lsdException w:name="Title" w:uiPriority="10" w:qFormat="1"/>
     <w:lsdException w:name="Closing" w:semiHidden="1" w:unhideWhenUsed="1"/>
     <w:lsdException w:name="Signature" w:semiHidden="1" w:unhideWhenUsed="1"/>
-    <w:lsdException w:name="Default Paragraph Font" w:semiHidden="1" w:uiPriority="1" w:unhideWhenUsed="1"/>
+    <w:lsdException w:name="Default Paragraph Font" w:uiPriority="1" w:semiHidden="1" w:unhideWhenUsed="1"/>
     <w:lsdException w:name="Body Text" w:semiHidden="1" w:unhideWhenUsed="1"/>
     <w:lsdException w:name="Body Text Indent" w:semiHidden="1" w:unhideWhenUsed="1"/>
     <w:lsdException w:name="List Continue" w:semiHidden="1" w:unhideWhenUsed="1"/>
@@ -2604,8 +3698,8 @@
     <w:lsdException w:name="Subtle Reference" w:uiPriority="31" w:qFormat="1"/>
     <w:lsdException w:name="Intense Reference" w:uiPriority="32" w:qFormat="1"/>
     <w:lsdException w:name="Book Title" w:uiPriority="33" w:qFormat="1"/>
-    <w:lsdException w:name="Bibliography" w:semiHidden="1" w:uiPriority="37" w:unhideWhenUsed="1"/>
-    <w:lsdException w:name="TOC Heading" w:semiHidden="1" w:uiPriority="39" w:unhideWhenUsed="1" w:qFormat="1"/>
+    <w:lsdException w:name="Bibliography" w:uiPriority="37" w:semiHidden="1" w:unhideWhenUsed="1"/>
+    <w:lsdException w:name="TOC Heading" w:uiPriority="39" w:semiHidden="1" w:unhideWhenUsed="1" w:qFormat="1"/>
     <w:lsdException w:name="Plain Table 1" w:uiPriority="41"/>
     <w:lsdException w:name="Plain Table 2" w:uiPriority="42"/>
     <w:lsdException w:name="Plain Table 3" w:uiPriority="43"/>
@@ -2716,139 +3810,70 @@
     <w:lsdException w:name="Unresolved Mention" w:semiHidden="1" w:unhideWhenUsed="1"/>
     <w:lsdException w:name="Smart Link" w:semiHidden="1" w:unhideWhenUsed="1"/>
   </w:latentStyles>
-  <w:style w:type="paragraph" w:default="1" w:styleId="Normal">
+  <w:style w:type="paragraph" w:styleId="Normal" w:default="1">
     <w:name w:val="Normal"/>
     <w:qFormat/>
-    <w:rsid w:val="00231D10"/>
+    <w:rsid w:val="00231d10"/>
     <w:pPr>
-      <w:widowControl w:val="0"/>
-      <w:suppressAutoHyphens/>
-      <w:spacing w:after="0" w:line="240" w:lineRule="auto"/>
+      <w:widowControl w:val="false"/>
+      <w:suppressAutoHyphens w:val="true"/>
+      <w:bidi w:val="0"/>
+      <w:spacing w:lineRule="auto" w:line="240" w:before="0" w:after="0"/>
+      <w:jc w:val="left"/>
     </w:pPr>
     <w:rPr>
-      <w:rFonts w:ascii="Liberation Serif" w:eastAsia="Droid Sans Fallback" w:hAnsi="Liberation Serif" w:cs="FreeSans"/>
+      <w:rFonts w:ascii="Liberation Serif" w:hAnsi="Liberation Serif" w:eastAsia="Droid Sans Fallback" w:cs="FreeSans"/>
       <w:color w:val="00000A"/>
+      <w:kern w:val="0"/>
       <w:sz w:val="24"/>
       <w:szCs w:val="24"/>
-      <w:lang w:eastAsia="zh-CN" w:bidi="hi-IN"/>
+      <w:lang w:eastAsia="zh-CN" w:bidi="hi-IN" w:val="es-ES"/>
     </w:rPr>
   </w:style>
-  <w:style w:type="character" w:default="1" w:styleId="Fuentedeprrafopredeter">
+  <w:style w:type="character" w:styleId="DefaultParagraphFont" w:default="1">
     <w:name w:val="Default Paragraph Font"/>
     <w:uiPriority w:val="1"/>
     <w:semiHidden/>
     <w:unhideWhenUsed/>
+    <w:qFormat/>
+    <w:rPr/>
   </w:style>
-  <w:style w:type="table" w:default="1" w:styleId="Tablanormal">
-    <w:name w:val="Normal Table"/>
-    <w:uiPriority w:val="99"/>
-    <w:semiHidden/>
-    <w:unhideWhenUsed/>
-    <w:tblPr>
-      <w:tblInd w:w="0" w:type="dxa"/>
-      <w:tblCellMar>
-        <w:top w:w="0" w:type="dxa"/>
-        <w:left w:w="108" w:type="dxa"/>
-        <w:bottom w:w="0" w:type="dxa"/>
-        <w:right w:w="108" w:type="dxa"/>
-      </w:tblCellMar>
-    </w:tblPr>
-  </w:style>
-  <w:style w:type="numbering" w:default="1" w:styleId="Sinlista">
-    <w:name w:val="No List"/>
-    <w:uiPriority w:val="99"/>
-    <w:semiHidden/>
-    <w:unhideWhenUsed/>
-  </w:style>
-  <w:style w:type="paragraph" w:styleId="Encabezado">
-    <w:name w:val="header"/>
-    <w:basedOn w:val="Normal"/>
-    <w:link w:val="EncabezadoCar"/>
-    <w:uiPriority w:val="99"/>
-    <w:unhideWhenUsed/>
-    <w:rsid w:val="00B44F9A"/>
-    <w:pPr>
-      <w:tabs>
-        <w:tab w:val="center" w:pos="4252"/>
-        <w:tab w:val="right" w:pos="8504"/>
-      </w:tabs>
-    </w:pPr>
-  </w:style>
-  <w:style w:type="character" w:customStyle="1" w:styleId="EncabezadoCar">
+  <w:style w:type="character" w:styleId="EncabezadoCar" w:customStyle="1">
     <w:name w:val="Encabezado Car"/>
-    <w:basedOn w:val="Fuentedeprrafopredeter"/>
+    <w:basedOn w:val="DefaultParagraphFont"/>
     <w:link w:val="Encabezado"/>
     <w:uiPriority w:val="99"/>
-    <w:rsid w:val="00B44F9A"/>
+    <w:qFormat/>
+    <w:rsid w:val="00b44f9a"/>
+    <w:rPr/>
   </w:style>
-  <w:style w:type="paragraph" w:styleId="Piedepgina">
-    <w:name w:val="footer"/>
-    <w:basedOn w:val="Normal"/>
-    <w:link w:val="PiedepginaCar"/>
-    <w:uiPriority w:val="99"/>
-    <w:unhideWhenUsed/>
-    <w:rsid w:val="00B44F9A"/>
-    <w:pPr>
-      <w:tabs>
-        <w:tab w:val="center" w:pos="4252"/>
-        <w:tab w:val="right" w:pos="8504"/>
-      </w:tabs>
-    </w:pPr>
-  </w:style>
-  <w:style w:type="character" w:customStyle="1" w:styleId="PiedepginaCar">
+  <w:style w:type="character" w:styleId="PiedepginaCar" w:customStyle="1">
     <w:name w:val="Pie de página Car"/>
-    <w:basedOn w:val="Fuentedeprrafopredeter"/>
+    <w:basedOn w:val="DefaultParagraphFont"/>
     <w:link w:val="Piedepgina"/>
     <w:uiPriority w:val="99"/>
-    <w:rsid w:val="00B44F9A"/>
+    <w:qFormat/>
+    <w:rsid w:val="00b44f9a"/>
+    <w:rPr/>
   </w:style>
-  <w:style w:type="paragraph" w:customStyle="1" w:styleId="waifutext">
-    <w:name w:val="waifu_text"/>
-    <w:basedOn w:val="Normal"/>
-    <w:link w:val="waifutextCar"/>
+  <w:style w:type="character" w:styleId="WaifutextCar" w:customStyle="1">
+    <w:name w:val="waifu_text Car"/>
+    <w:basedOn w:val="DefaultParagraphFont"/>
+    <w:link w:val="waifutext"/>
     <w:qFormat/>
-    <w:rsid w:val="00B44F9A"/>
-    <w:rPr>
-      <w:rFonts w:ascii="Arial" w:hAnsi="Arial" w:cs="Arial"/>
-    </w:rPr>
-  </w:style>
-  <w:style w:type="paragraph" w:customStyle="1" w:styleId="waifutitle">
-    <w:name w:val="waifu_title"/>
-    <w:basedOn w:val="waifutext"/>
-    <w:link w:val="waifutitleCar"/>
-    <w:qFormat/>
-    <w:rsid w:val="00B44F9A"/>
-    <w:rPr>
-      <w:sz w:val="28"/>
-      <w:szCs w:val="28"/>
-      <w:u w:val="single" w:color="FF0000"/>
-    </w:rPr>
-  </w:style>
-  <w:style w:type="character" w:customStyle="1" w:styleId="waifutextCar">
-    <w:name w:val="waifu_text Car"/>
-    <w:basedOn w:val="Fuentedeprrafopredeter"/>
-    <w:link w:val="waifutext"/>
-    <w:rsid w:val="00B44F9A"/>
+    <w:rsid w:val="00b44f9a"/>
     <w:rPr>
       <w:rFonts w:ascii="Arial" w:hAnsi="Arial" w:cs="Arial"/>
       <w:sz w:val="24"/>
       <w:szCs w:val="24"/>
     </w:rPr>
   </w:style>
-  <w:style w:type="paragraph" w:customStyle="1" w:styleId="waifuheader">
-    <w:name w:val="waifu_header"/>
-    <w:basedOn w:val="waifutext"/>
-    <w:link w:val="waifuheaderCar"/>
-    <w:rsid w:val="002E4586"/>
-    <w:rPr>
-      <w:u w:color="FF0000"/>
-    </w:rPr>
-  </w:style>
-  <w:style w:type="character" w:customStyle="1" w:styleId="waifutitleCar">
+  <w:style w:type="character" w:styleId="WaifutitleCar" w:customStyle="1">
     <w:name w:val="waifu_title Car"/>
-    <w:basedOn w:val="waifutextCar"/>
+    <w:basedOn w:val="WaifutextCar"/>
     <w:link w:val="waifutitle"/>
-    <w:rsid w:val="00B44F9A"/>
+    <w:qFormat/>
+    <w:rsid w:val="00b44f9a"/>
     <w:rPr>
       <w:rFonts w:ascii="Arial" w:hAnsi="Arial" w:cs="Arial"/>
       <w:sz w:val="28"/>
@@ -2856,12 +3881,204 @@
       <w:u w:val="single" w:color="FF0000"/>
     </w:rPr>
   </w:style>
-  <w:style w:type="paragraph" w:customStyle="1" w:styleId="waifumain">
+  <w:style w:type="character" w:styleId="WaifuheaderCar" w:customStyle="1">
+    <w:name w:val="waifu_header Car"/>
+    <w:basedOn w:val="WaifutextCar"/>
+    <w:link w:val="waifuheader"/>
+    <w:qFormat/>
+    <w:rsid w:val="002e4586"/>
+    <w:rPr>
+      <w:rFonts w:ascii="Arial" w:hAnsi="Arial" w:cs="Arial"/>
+      <w:sz w:val="24"/>
+      <w:szCs w:val="24"/>
+      <w:u w:val="none" w:color="FF0000"/>
+    </w:rPr>
+  </w:style>
+  <w:style w:type="character" w:styleId="WaifumainCar" w:customStyle="1">
+    <w:name w:val="waifu_main Car"/>
+    <w:basedOn w:val="WaifuheaderCar"/>
+    <w:link w:val="waifumain"/>
+    <w:qFormat/>
+    <w:rsid w:val="002e4586"/>
+    <w:rPr>
+      <w:rFonts w:ascii="Arial" w:hAnsi="Arial" w:cs="Arial"/>
+      <w:b/>
+      <w:outline/>
+      <w:color w:val="ED7D31" w:themeColor="accent2"/>
+      <w:sz w:val="100"/>
+      <w:szCs w:val="100"/>
+      <w:u w:val="none" w:color="FF0000"/>
+      <w:lang w:val="en-GB"/>
+      <w14:shadow w14:blurRad="0" w14:dist="38100" w14:dir="2700000" w14:sx="100000" w14:sy="100000" w14:kx="0" w14:ky="0" w14:algn="tl">
+        <w14:schemeClr w14:val="accent2"/>
+      </w14:shadow>
+      <w14:textOutline w14:w="6604" w14:cap="flat" w14:cmpd="sng" w14:algn="ctr">
+        <w14:solidFill>
+          <w14:schemeClr w14:val="accent2"/>
+        </w14:solidFill>
+        <w14:prstDash w14:val="solid"/>
+        <w14:round/>
+      </w14:textOutline>
+      <w14:textFill>
+        <w14:solidFill>
+          <w14:srgbClr w14:val="FFFFFF"/>
+        </w14:solidFill>
+      </w14:textFill>
+    </w:rPr>
+  </w:style>
+  <w:style w:type="character" w:styleId="HTMLconformatoprevioCar" w:customStyle="1">
+    <w:name w:val="HTML con formato previo Car"/>
+    <w:basedOn w:val="DefaultParagraphFont"/>
+    <w:link w:val="HTMLconformatoprevio"/>
+    <w:uiPriority w:val="99"/>
+    <w:semiHidden/>
+    <w:qFormat/>
+    <w:rsid w:val="00231d10"/>
+    <w:rPr>
+      <w:rFonts w:ascii="Courier New" w:hAnsi="Courier New" w:eastAsia="Times New Roman" w:cs="Courier New"/>
+      <w:sz w:val="20"/>
+      <w:szCs w:val="20"/>
+      <w:lang w:eastAsia="es-ES"/>
+    </w:rPr>
+  </w:style>
+  <w:style w:type="paragraph" w:styleId="Heading">
+    <w:name w:val="Heading"/>
+    <w:basedOn w:val="Normal"/>
+    <w:next w:val="TextBody"/>
+    <w:qFormat/>
+    <w:pPr>
+      <w:keepNext w:val="true"/>
+      <w:spacing w:before="240" w:after="120"/>
+    </w:pPr>
+    <w:rPr>
+      <w:rFonts w:ascii="Liberation Sans" w:hAnsi="Liberation Sans" w:eastAsia="Noto Sans CJK SC" w:cs="Lohit Devanagari"/>
+      <w:sz w:val="28"/>
+      <w:szCs w:val="28"/>
+    </w:rPr>
+  </w:style>
+  <w:style w:type="paragraph" w:styleId="TextBody">
+    <w:name w:val="Body Text"/>
+    <w:basedOn w:val="Normal"/>
+    <w:pPr>
+      <w:spacing w:lineRule="auto" w:line="276" w:before="0" w:after="140"/>
+    </w:pPr>
+    <w:rPr/>
+  </w:style>
+  <w:style w:type="paragraph" w:styleId="List">
+    <w:name w:val="List"/>
+    <w:basedOn w:val="TextBody"/>
+    <w:pPr/>
+    <w:rPr>
+      <w:rFonts w:cs="Lohit Devanagari"/>
+    </w:rPr>
+  </w:style>
+  <w:style w:type="paragraph" w:styleId="Caption">
+    <w:name w:val="Caption"/>
+    <w:basedOn w:val="Normal"/>
+    <w:qFormat/>
+    <w:pPr>
+      <w:suppressLineNumbers/>
+      <w:spacing w:before="120" w:after="120"/>
+    </w:pPr>
+    <w:rPr>
+      <w:rFonts w:cs="Lohit Devanagari"/>
+      <w:i/>
+      <w:iCs/>
+      <w:sz w:val="24"/>
+      <w:szCs w:val="24"/>
+    </w:rPr>
+  </w:style>
+  <w:style w:type="paragraph" w:styleId="Index">
+    <w:name w:val="Index"/>
+    <w:basedOn w:val="Normal"/>
+    <w:qFormat/>
+    <w:pPr>
+      <w:suppressLineNumbers/>
+    </w:pPr>
+    <w:rPr>
+      <w:rFonts w:cs="Lohit Devanagari"/>
+    </w:rPr>
+  </w:style>
+  <w:style w:type="paragraph" w:styleId="HeaderandFooter">
+    <w:name w:val="Header and Footer"/>
+    <w:basedOn w:val="Normal"/>
+    <w:qFormat/>
+    <w:pPr/>
+    <w:rPr/>
+  </w:style>
+  <w:style w:type="paragraph" w:styleId="Header">
+    <w:name w:val="Header"/>
+    <w:basedOn w:val="Normal"/>
+    <w:link w:val="EncabezadoCar"/>
+    <w:uiPriority w:val="99"/>
+    <w:unhideWhenUsed/>
+    <w:rsid w:val="00b44f9a"/>
+    <w:pPr>
+      <w:tabs>
+        <w:tab w:val="clear" w:pos="720"/>
+        <w:tab w:val="center" w:pos="4252" w:leader="none"/>
+        <w:tab w:val="right" w:pos="8504" w:leader="none"/>
+      </w:tabs>
+    </w:pPr>
+    <w:rPr/>
+  </w:style>
+  <w:style w:type="paragraph" w:styleId="Footer">
+    <w:name w:val="Footer"/>
+    <w:basedOn w:val="Normal"/>
+    <w:link w:val="PiedepginaCar"/>
+    <w:uiPriority w:val="99"/>
+    <w:unhideWhenUsed/>
+    <w:rsid w:val="00b44f9a"/>
+    <w:pPr>
+      <w:tabs>
+        <w:tab w:val="clear" w:pos="720"/>
+        <w:tab w:val="center" w:pos="4252" w:leader="none"/>
+        <w:tab w:val="right" w:pos="8504" w:leader="none"/>
+      </w:tabs>
+    </w:pPr>
+    <w:rPr/>
+  </w:style>
+  <w:style w:type="paragraph" w:styleId="Waifutext" w:customStyle="1">
+    <w:name w:val="waifu_text"/>
+    <w:basedOn w:val="Normal"/>
+    <w:link w:val="waifutextCar"/>
+    <w:qFormat/>
+    <w:rsid w:val="00b44f9a"/>
+    <w:pPr/>
+    <w:rPr>
+      <w:rFonts w:ascii="Arial" w:hAnsi="Arial" w:cs="Arial"/>
+    </w:rPr>
+  </w:style>
+  <w:style w:type="paragraph" w:styleId="Waifutitle" w:customStyle="1">
+    <w:name w:val="waifu_title"/>
+    <w:basedOn w:val="Waifutext"/>
+    <w:link w:val="waifutitleCar"/>
+    <w:qFormat/>
+    <w:rsid w:val="00b44f9a"/>
+    <w:pPr/>
+    <w:rPr>
+      <w:sz w:val="28"/>
+      <w:szCs w:val="28"/>
+      <w:u w:val="single" w:color="FF0000"/>
+    </w:rPr>
+  </w:style>
+  <w:style w:type="paragraph" w:styleId="Waifuheader" w:customStyle="1">
+    <w:name w:val="waifu_header"/>
+    <w:basedOn w:val="Waifutext"/>
+    <w:link w:val="waifuheaderCar"/>
+    <w:qFormat/>
+    <w:rsid w:val="002e4586"/>
+    <w:pPr/>
+    <w:rPr>
+      <w:u w:val="none" w:color="FF0000"/>
+    </w:rPr>
+  </w:style>
+  <w:style w:type="paragraph" w:styleId="Waifumain" w:customStyle="1">
     <w:name w:val="waifu_main"/>
-    <w:basedOn w:val="waifuheader"/>
+    <w:basedOn w:val="Waifuheader"/>
     <w:link w:val="waifumainCar"/>
     <w:qFormat/>
-    <w:rsid w:val="002E4586"/>
+    <w:rsid w:val="002e4586"/>
     <w:pPr>
       <w:jc w:val="center"/>
     </w:pPr>
@@ -2889,100 +4106,67 @@
       </w14:textFill>
     </w:rPr>
   </w:style>
-  <w:style w:type="character" w:customStyle="1" w:styleId="waifuheaderCar">
-    <w:name w:val="waifu_header Car"/>
-    <w:basedOn w:val="waifutextCar"/>
-    <w:link w:val="waifuheader"/>
-    <w:rsid w:val="002E4586"/>
-    <w:rPr>
-      <w:rFonts w:ascii="Arial" w:hAnsi="Arial" w:cs="Arial"/>
-      <w:sz w:val="24"/>
-      <w:szCs w:val="24"/>
-      <w:u w:color="FF0000"/>
-    </w:rPr>
-  </w:style>
-  <w:style w:type="character" w:customStyle="1" w:styleId="waifumainCar">
-    <w:name w:val="waifu_main Car"/>
-    <w:basedOn w:val="waifuheaderCar"/>
-    <w:link w:val="waifumain"/>
-    <w:rsid w:val="002E4586"/>
-    <w:rPr>
-      <w:rFonts w:ascii="Arial" w:hAnsi="Arial" w:cs="Arial"/>
-      <w:b/>
-      <w:outline/>
-      <w:color w:val="ED7D31" w:themeColor="accent2"/>
-      <w:sz w:val="100"/>
-      <w:szCs w:val="100"/>
-      <w:u w:color="FF0000"/>
-      <w:lang w:val="en-GB"/>
-      <w14:shadow w14:blurRad="0" w14:dist="38100" w14:dir="2700000" w14:sx="100000" w14:sy="100000" w14:kx="0" w14:ky="0" w14:algn="tl">
-        <w14:schemeClr w14:val="accent2"/>
-      </w14:shadow>
-      <w14:textOutline w14:w="6604" w14:cap="flat" w14:cmpd="sng" w14:algn="ctr">
-        <w14:solidFill>
-          <w14:schemeClr w14:val="accent2"/>
-        </w14:solidFill>
-        <w14:prstDash w14:val="solid"/>
-        <w14:round/>
-      </w14:textOutline>
-      <w14:textFill>
-        <w14:solidFill>
-          <w14:srgbClr w14:val="FFFFFF"/>
-        </w14:solidFill>
-      </w14:textFill>
-    </w:rPr>
-  </w:style>
-  <w:style w:type="paragraph" w:styleId="HTMLconformatoprevio">
+  <w:style w:type="paragraph" w:styleId="HTMLPreformatted">
     <w:name w:val="HTML Preformatted"/>
     <w:basedOn w:val="Normal"/>
     <w:link w:val="HTMLconformatoprevioCar"/>
     <w:uiPriority w:val="99"/>
     <w:semiHidden/>
     <w:unhideWhenUsed/>
-    <w:rsid w:val="00231D10"/>
+    <w:qFormat/>
+    <w:rsid w:val="00231d10"/>
     <w:pPr>
       <w:widowControl/>
       <w:tabs>
-        <w:tab w:val="left" w:pos="916"/>
-        <w:tab w:val="left" w:pos="1832"/>
-        <w:tab w:val="left" w:pos="2748"/>
-        <w:tab w:val="left" w:pos="3664"/>
-        <w:tab w:val="left" w:pos="4580"/>
-        <w:tab w:val="left" w:pos="5496"/>
-        <w:tab w:val="left" w:pos="6412"/>
-        <w:tab w:val="left" w:pos="7328"/>
-        <w:tab w:val="left" w:pos="8244"/>
-        <w:tab w:val="left" w:pos="9160"/>
-        <w:tab w:val="left" w:pos="10076"/>
-        <w:tab w:val="left" w:pos="10992"/>
-        <w:tab w:val="left" w:pos="11908"/>
-        <w:tab w:val="left" w:pos="12824"/>
-        <w:tab w:val="left" w:pos="13740"/>
-        <w:tab w:val="left" w:pos="14656"/>
+        <w:tab w:val="clear" w:pos="720"/>
+        <w:tab w:val="left" w:pos="916" w:leader="none"/>
+        <w:tab w:val="left" w:pos="1832" w:leader="none"/>
+        <w:tab w:val="left" w:pos="2748" w:leader="none"/>
+        <w:tab w:val="left" w:pos="3664" w:leader="none"/>
+        <w:tab w:val="left" w:pos="4580" w:leader="none"/>
+        <w:tab w:val="left" w:pos="5496" w:leader="none"/>
+        <w:tab w:val="left" w:pos="6412" w:leader="none"/>
+        <w:tab w:val="left" w:pos="7328" w:leader="none"/>
+        <w:tab w:val="left" w:pos="8244" w:leader="none"/>
+        <w:tab w:val="left" w:pos="9160" w:leader="none"/>
+        <w:tab w:val="left" w:pos="10076" w:leader="none"/>
+        <w:tab w:val="left" w:pos="10992" w:leader="none"/>
+        <w:tab w:val="left" w:pos="11908" w:leader="none"/>
+        <w:tab w:val="left" w:pos="12824" w:leader="none"/>
+        <w:tab w:val="left" w:pos="13740" w:leader="none"/>
+        <w:tab w:val="left" w:pos="14656" w:leader="none"/>
       </w:tabs>
-      <w:suppressAutoHyphens w:val="0"/>
+      <w:suppressAutoHyphens w:val="false"/>
     </w:pPr>
     <w:rPr>
-      <w:rFonts w:ascii="Courier New" w:eastAsia="Times New Roman" w:hAnsi="Courier New" w:cs="Courier New"/>
+      <w:rFonts w:ascii="Courier New" w:hAnsi="Courier New" w:eastAsia="Times New Roman" w:cs="Courier New"/>
       <w:color w:val="auto"/>
       <w:sz w:val="20"/>
       <w:szCs w:val="20"/>
       <w:lang w:eastAsia="es-ES" w:bidi="ar-SA"/>
     </w:rPr>
   </w:style>
-  <w:style w:type="character" w:customStyle="1" w:styleId="HTMLconformatoprevioCar">
-    <w:name w:val="HTML con formato previo Car"/>
-    <w:basedOn w:val="Fuentedeprrafopredeter"/>
-    <w:link w:val="HTMLconformatoprevio"/>
+  <w:style w:type="numbering" w:styleId="NoList" w:default="1">
+    <w:name w:val="No List"/>
     <w:uiPriority w:val="99"/>
     <w:semiHidden/>
-    <w:rsid w:val="00231D10"/>
-    <w:rPr>
-      <w:rFonts w:ascii="Courier New" w:eastAsia="Times New Roman" w:hAnsi="Courier New" w:cs="Courier New"/>
-      <w:sz w:val="20"/>
-      <w:szCs w:val="20"/>
-      <w:lang w:eastAsia="es-ES"/>
-    </w:rPr>
+    <w:unhideWhenUsed/>
+    <w:qFormat/>
+  </w:style>
+  <w:style w:type="table" w:default="1" w:styleId="Tablanormal">
+    <w:name w:val="Normal Table"/>
+    <w:uiPriority w:val="99"/>
+    <w:semiHidden/>
+    <w:unhideWhenUsed/>
+    <w:tblPr>
+      <w:tblInd w:w="0" w:type="dxa"/>
+      <w:tblCellMar>
+        <w:top w:w="0" w:type="dxa"/>
+        <w:left w:w="108" w:type="dxa"/>
+        <w:bottom w:w="0" w:type="dxa"/>
+        <w:right w:w="108" w:type="dxa"/>
+      </w:tblCellMar>
+    </w:tblPr>
   </w:style>
 </w:styles>
 </file>

</xml_diff>